<commit_message>
Lab 2 430 finished
</commit_message>
<xml_diff>
--- a/Intro Lab/HerrmannR-Lab1.docx
+++ b/Intro Lab/HerrmannR-Lab1.docx
@@ -38,11 +38,9 @@
       <w:r>
         <w:t xml:space="preserve"> was to use </w:t>
       </w:r>
-      <w:proofErr w:type="spellStart"/>
-      <w:r>
-        <w:t>MatLab</w:t>
-      </w:r>
-      <w:proofErr w:type="spellEnd"/>
+      <w:r>
+        <w:t>MATLAB</w:t>
+      </w:r>
       <w:r>
         <w:t xml:space="preserve"> to compute basic equations and to </w:t>
       </w:r>
@@ -62,8 +60,4086 @@
         <w:t>Methods:</w:t>
       </w:r>
       <w:r>
-        <w:t xml:space="preserve"> For part one, there was a given </w:t>
-      </w:r>
+        <w:t xml:space="preserve"> For part one, there w</w:t>
+      </w:r>
+      <w:r>
+        <w:t>ere two given</w:t>
+      </w:r>
+      <w:r>
+        <w:t xml:space="preserve"> numbers and then a series of operations were done and the number of significant figures from the </w:t>
+      </w:r>
+      <w:r>
+        <w:t xml:space="preserve">results were calculated and then </w:t>
+      </w:r>
+      <w:r>
+        <w:t>MATLAB</w:t>
+      </w:r>
+      <w:r>
+        <w:t xml:space="preserve"> was used to format the </w:t>
+      </w:r>
+      <w:r>
+        <w:t>results in a table</w:t>
+      </w:r>
+      <w:r>
+        <w:t xml:space="preserve">. </w:t>
+      </w:r>
+      <w:r>
+        <w:t xml:space="preserve">For part B, </w:t>
+      </w:r>
+      <w:r>
+        <w:t>MATLAB</w:t>
+      </w:r>
+      <w:r>
+        <w:t xml:space="preserve"> was used to calculate the</w:t>
+      </w:r>
+      <w:r>
+        <w:t xml:space="preserve"> shear stress on a blood vessel wall gi</w:t>
+      </w:r>
+      <w:r>
+        <w:t xml:space="preserve">ven the radius, </w:t>
+      </w:r>
+      <w:r>
+        <w:t xml:space="preserve">pressure, length, and viscosity. For part C, </w:t>
+      </w:r>
+      <w:r>
+        <w:t>MATLAB</w:t>
+      </w:r>
+      <w:r>
+        <w:t xml:space="preserve"> was used to </w:t>
+      </w:r>
+      <w:r>
+        <w:t xml:space="preserve">calculate the partitioning coefficient given the following variables </w:t>
+      </w:r>
+      <w:r>
+        <w:t xml:space="preserve">of Phi, the solute </w:t>
+      </w:r>
+      <w:r>
+        <w:t>radius,</w:t>
+      </w:r>
+      <w:r>
+        <w:t xml:space="preserve"> and the fiber radius. </w:t>
+      </w:r>
+    </w:p>
+    <w:p>
+      <w:pPr>
+        <w:rPr>
+          <w:b/>
+          <w:bCs/>
+        </w:rPr>
+      </w:pPr>
+      <w:r>
+        <w:rPr>
+          <w:b/>
+          <w:bCs/>
+        </w:rPr>
+        <w:t>Pseudo Code:</w:t>
+      </w:r>
+    </w:p>
+    <w:p>
+      <w:pPr>
+        <w:rPr>
+          <w:b/>
+          <w:bCs/>
+          <w:u w:val="single"/>
+        </w:rPr>
+      </w:pPr>
+      <w:r>
+        <w:rPr>
+          <w:u w:val="single"/>
+        </w:rPr>
+        <w:t>Part A:</w:t>
+      </w:r>
+    </w:p>
+    <w:p>
+      <w:pPr>
+        <w:pStyle w:val="ListParagraph"/>
+        <w:numPr>
+          <w:ilvl w:val="0"/>
+          <w:numId w:val="4"/>
+        </w:numPr>
+      </w:pPr>
+      <w:r>
+        <w:t>The input numbers were put into</w:t>
+      </w:r>
+      <w:r>
+        <w:t xml:space="preserve"> variables.</w:t>
+      </w:r>
+    </w:p>
+    <w:p>
+      <w:pPr>
+        <w:pStyle w:val="ListParagraph"/>
+        <w:numPr>
+          <w:ilvl w:val="0"/>
+          <w:numId w:val="4"/>
+        </w:numPr>
+      </w:pPr>
+      <w:r>
+        <w:t xml:space="preserve">For each case, the code was written out in the </w:t>
+      </w:r>
+      <w:r>
+        <w:t>case.</w:t>
+      </w:r>
+    </w:p>
+    <w:p>
+      <w:pPr>
+        <w:pStyle w:val="ListParagraph"/>
+        <w:numPr>
+          <w:ilvl w:val="0"/>
+          <w:numId w:val="4"/>
+        </w:numPr>
+      </w:pPr>
+      <w:r>
+        <w:t xml:space="preserve">Results were assigned to a new </w:t>
+      </w:r>
+      <w:r>
+        <w:t xml:space="preserve">string variable and using </w:t>
+      </w:r>
+      <w:r>
+        <w:t>MATLAB</w:t>
+      </w:r>
+      <w:r>
+        <w:t xml:space="preserve">, the </w:t>
+      </w:r>
+      <w:r>
+        <w:t>result w</w:t>
+      </w:r>
+      <w:r>
+        <w:t xml:space="preserve">as </w:t>
+      </w:r>
+      <w:r>
+        <w:t xml:space="preserve">formatted to the correct </w:t>
+      </w:r>
+      <w:r>
+        <w:t>significant figures.</w:t>
+      </w:r>
+    </w:p>
+    <w:p>
+      <w:pPr>
+        <w:pStyle w:val="ListParagraph"/>
+        <w:numPr>
+          <w:ilvl w:val="0"/>
+          <w:numId w:val="4"/>
+        </w:numPr>
+      </w:pPr>
+      <w:r>
+        <w:t xml:space="preserve">Once </w:t>
+      </w:r>
+      <w:r>
+        <w:t>all</w:t>
+      </w:r>
+      <w:r>
+        <w:t xml:space="preserve"> the variables</w:t>
+      </w:r>
+      <w:r>
+        <w:t xml:space="preserve"> were calculated, a table in </w:t>
+      </w:r>
+      <w:r>
+        <w:t>MATLAB</w:t>
+      </w:r>
+      <w:r>
+        <w:t xml:space="preserve"> was created and </w:t>
+      </w:r>
+      <w:r>
+        <w:t>variables were put into the table.</w:t>
+      </w:r>
+    </w:p>
+    <w:p>
+      <w:pPr>
+        <w:pStyle w:val="ListParagraph"/>
+        <w:numPr>
+          <w:ilvl w:val="0"/>
+          <w:numId w:val="4"/>
+        </w:numPr>
+      </w:pPr>
+      <w:r>
+        <w:t>The Table was exported to CSV.</w:t>
+      </w:r>
+    </w:p>
+    <w:p>
+      <w:pPr>
+        <w:pStyle w:val="ListParagraph"/>
+        <w:numPr>
+          <w:ilvl w:val="0"/>
+          <w:numId w:val="4"/>
+        </w:numPr>
+      </w:pPr>
+      <w:r>
+        <w:t>Another table with the input variables</w:t>
+      </w:r>
+      <w:r>
+        <w:t xml:space="preserve"> was created including the number of significant figures </w:t>
+      </w:r>
+      <w:r>
+        <w:t>and exported to a CSV.</w:t>
+      </w:r>
+    </w:p>
+    <w:p>
+      <w:r>
+        <w:rPr>
+          <w:u w:val="single"/>
+        </w:rPr>
+        <w:t>Part B</w:t>
+      </w:r>
+      <w:r>
+        <w:rPr>
+          <w:u w:val="single"/>
+        </w:rPr>
+        <w:t>:</w:t>
+      </w:r>
+    </w:p>
+    <w:p>
+      <w:pPr>
+        <w:pStyle w:val="ListParagraph"/>
+        <w:numPr>
+          <w:ilvl w:val="0"/>
+          <w:numId w:val="5"/>
+        </w:numPr>
+      </w:pPr>
+      <w:r>
+        <w:t xml:space="preserve">The input </w:t>
+      </w:r>
+      <w:r>
+        <w:t xml:space="preserve">tables </w:t>
+      </w:r>
+      <w:r>
+        <w:t>were</w:t>
+      </w:r>
+      <w:r>
+        <w:t xml:space="preserve"> put into </w:t>
+      </w:r>
+      <w:r>
+        <w:t>variables.</w:t>
+      </w:r>
+    </w:p>
+    <w:p>
+      <w:pPr>
+        <w:pStyle w:val="ListParagraph"/>
+        <w:numPr>
+          <w:ilvl w:val="0"/>
+          <w:numId w:val="5"/>
+        </w:numPr>
+      </w:pPr>
+      <w:r>
+        <w:t xml:space="preserve">The function for the </w:t>
+      </w:r>
+      <w:r>
+        <w:t xml:space="preserve">wall shear stress was put into </w:t>
+      </w:r>
+      <w:r>
+        <w:t>MATLAB.</w:t>
+      </w:r>
+    </w:p>
+    <w:p>
+      <w:pPr>
+        <w:pStyle w:val="ListParagraph"/>
+        <w:numPr>
+          <w:ilvl w:val="0"/>
+          <w:numId w:val="5"/>
+        </w:numPr>
+      </w:pPr>
+      <w:r>
+        <w:t xml:space="preserve">The result was </w:t>
+      </w:r>
+      <w:r>
+        <w:t>converted</w:t>
+      </w:r>
+      <w:r>
+        <w:t xml:space="preserve"> to string and the correct number of </w:t>
+      </w:r>
+      <w:r>
+        <w:t xml:space="preserve">significant figures </w:t>
+      </w:r>
+      <w:r>
+        <w:t xml:space="preserve">were formatted to the </w:t>
+      </w:r>
+      <w:r>
+        <w:t>number.</w:t>
+      </w:r>
+    </w:p>
+    <w:p>
+      <w:pPr>
+        <w:rPr>
+          <w:u w:val="single"/>
+        </w:rPr>
+      </w:pPr>
+      <w:r>
+        <w:rPr>
+          <w:u w:val="single"/>
+        </w:rPr>
+        <w:t>Part C:</w:t>
+      </w:r>
+    </w:p>
+    <w:p>
+      <w:pPr>
+        <w:pStyle w:val="ListParagraph"/>
+        <w:numPr>
+          <w:ilvl w:val="0"/>
+          <w:numId w:val="7"/>
+        </w:numPr>
+        <w:rPr>
+          <w:u w:val="single"/>
+        </w:rPr>
+      </w:pPr>
+      <w:r>
+        <w:t xml:space="preserve">The same process was done as part B, but the numbers were </w:t>
+      </w:r>
+      <w:r>
+        <w:t>changed,</w:t>
+      </w:r>
+      <w:r>
+        <w:t xml:space="preserve"> and the function was changed to the equation of </w:t>
+      </w:r>
+      <w:r>
+        <w:t>partitioning coefficient.</w:t>
+      </w:r>
+    </w:p>
+    <w:p>
+      <w:pPr>
+        <w:rPr>
+          <w:b/>
+          <w:bCs/>
+        </w:rPr>
+      </w:pPr>
+      <w:r>
+        <w:rPr>
+          <w:b/>
+          <w:bCs/>
+        </w:rPr>
+        <w:t>Output:</w:t>
+      </w:r>
+    </w:p>
+    <w:p/>
+    <w:p/>
+    <w:p/>
+    <w:p/>
+    <w:p>
+      <w:r>
+        <w:lastRenderedPageBreak/>
+        <w:t>Input table</w:t>
+      </w:r>
+      <w:r>
+        <w:t xml:space="preserve"> for Part A:</w:t>
+      </w:r>
+    </w:p>
+    <w:tbl>
+      <w:tblPr>
+        <w:tblStyle w:val="TableGrid"/>
+        <w:tblW w:w="0" w:type="auto"/>
+        <w:tblLook w:val="04A0" w:firstRow="1" w:lastRow="0" w:firstColumn="1" w:lastColumn="0" w:noHBand="0" w:noVBand="1"/>
+      </w:tblPr>
+      <w:tblGrid>
+        <w:gridCol w:w="1671"/>
+        <w:gridCol w:w="1632"/>
+        <w:gridCol w:w="2800"/>
+      </w:tblGrid>
+      <w:tr>
+        <w:trPr>
+          <w:trHeight w:val="300"/>
+        </w:trPr>
+        <w:tc>
+          <w:tcPr>
+            <w:tcW w:w="1660" w:type="dxa"/>
+            <w:noWrap/>
+            <w:hideMark/>
+          </w:tcPr>
+          <w:p>
+            <w:proofErr w:type="spellStart"/>
+            <w:r>
+              <w:t>Variable_Names</w:t>
+            </w:r>
+            <w:proofErr w:type="spellEnd"/>
+          </w:p>
+        </w:tc>
+        <w:tc>
+          <w:tcPr>
+            <w:tcW w:w="1620" w:type="dxa"/>
+            <w:noWrap/>
+            <w:hideMark/>
+          </w:tcPr>
+          <w:p>
+            <w:proofErr w:type="spellStart"/>
+            <w:r>
+              <w:t>Variable_Values</w:t>
+            </w:r>
+            <w:proofErr w:type="spellEnd"/>
+          </w:p>
+        </w:tc>
+        <w:tc>
+          <w:tcPr>
+            <w:tcW w:w="2800" w:type="dxa"/>
+            <w:noWrap/>
+            <w:hideMark/>
+          </w:tcPr>
+          <w:p>
+            <w:proofErr w:type="spellStart"/>
+            <w:r>
+              <w:t>Variable_Significant_Figures</w:t>
+            </w:r>
+            <w:proofErr w:type="spellEnd"/>
+          </w:p>
+        </w:tc>
+      </w:tr>
+      <w:tr>
+        <w:trPr>
+          <w:trHeight w:val="300"/>
+        </w:trPr>
+        <w:tc>
+          <w:tcPr>
+            <w:tcW w:w="1660" w:type="dxa"/>
+            <w:noWrap/>
+            <w:hideMark/>
+          </w:tcPr>
+          <w:p>
+            <w:r>
+              <w:t>a</w:t>
+            </w:r>
+          </w:p>
+        </w:tc>
+        <w:tc>
+          <w:tcPr>
+            <w:tcW w:w="1620" w:type="dxa"/>
+            <w:noWrap/>
+            <w:hideMark/>
+          </w:tcPr>
+          <w:p>
+            <w:r>
+              <w:t>3.45</w:t>
+            </w:r>
+          </w:p>
+        </w:tc>
+        <w:tc>
+          <w:tcPr>
+            <w:tcW w:w="2800" w:type="dxa"/>
+            <w:noWrap/>
+            <w:hideMark/>
+          </w:tcPr>
+          <w:p>
+            <w:r>
+              <w:t>3</w:t>
+            </w:r>
+          </w:p>
+        </w:tc>
+      </w:tr>
+      <w:tr>
+        <w:trPr>
+          <w:trHeight w:val="300"/>
+        </w:trPr>
+        <w:tc>
+          <w:tcPr>
+            <w:tcW w:w="1660" w:type="dxa"/>
+            <w:noWrap/>
+            <w:hideMark/>
+          </w:tcPr>
+          <w:p>
+            <w:r>
+              <w:t>b</w:t>
+            </w:r>
+          </w:p>
+        </w:tc>
+        <w:tc>
+          <w:tcPr>
+            <w:tcW w:w="1620" w:type="dxa"/>
+            <w:noWrap/>
+            <w:hideMark/>
+          </w:tcPr>
+          <w:p>
+            <w:r>
+              <w:t>12.525</w:t>
+            </w:r>
+          </w:p>
+        </w:tc>
+        <w:tc>
+          <w:tcPr>
+            <w:tcW w:w="2800" w:type="dxa"/>
+            <w:noWrap/>
+            <w:hideMark/>
+          </w:tcPr>
+          <w:p>
+            <w:r>
+              <w:t>5</w:t>
+            </w:r>
+          </w:p>
+        </w:tc>
+      </w:tr>
+    </w:tbl>
+    <w:p/>
+    <w:p>
+      <w:r>
+        <w:t>Output Table</w:t>
+      </w:r>
+      <w:r>
+        <w:t xml:space="preserve"> Part A:</w:t>
+      </w:r>
+    </w:p>
+    <w:tbl>
+      <w:tblPr>
+        <w:tblStyle w:val="TableGrid"/>
+        <w:tblW w:w="0" w:type="auto"/>
+        <w:tblLook w:val="04A0" w:firstRow="1" w:lastRow="0" w:firstColumn="1" w:lastColumn="0" w:noHBand="0" w:noVBand="1"/>
+      </w:tblPr>
+      <w:tblGrid>
+        <w:gridCol w:w="721"/>
+        <w:gridCol w:w="1174"/>
+        <w:gridCol w:w="1047"/>
+        <w:gridCol w:w="2860"/>
+      </w:tblGrid>
+      <w:tr>
+        <w:trPr>
+          <w:trHeight w:val="300"/>
+        </w:trPr>
+        <w:tc>
+          <w:tcPr>
+            <w:tcW w:w="700" w:type="dxa"/>
+            <w:noWrap/>
+            <w:hideMark/>
+          </w:tcPr>
+          <w:p>
+            <w:r>
+              <w:t>Cases</w:t>
+            </w:r>
+          </w:p>
+        </w:tc>
+        <w:tc>
+          <w:tcPr>
+            <w:tcW w:w="1100" w:type="dxa"/>
+            <w:noWrap/>
+            <w:hideMark/>
+          </w:tcPr>
+          <w:p>
+            <w:r>
+              <w:t>Functions</w:t>
+            </w:r>
+          </w:p>
+        </w:tc>
+        <w:tc>
+          <w:tcPr>
+            <w:tcW w:w="960" w:type="dxa"/>
+            <w:noWrap/>
+            <w:hideMark/>
+          </w:tcPr>
+          <w:p>
+            <w:r>
+              <w:t>Results</w:t>
+            </w:r>
+          </w:p>
+        </w:tc>
+        <w:tc>
+          <w:tcPr>
+            <w:tcW w:w="2860" w:type="dxa"/>
+            <w:noWrap/>
+            <w:hideMark/>
+          </w:tcPr>
+          <w:p>
+            <w:proofErr w:type="spellStart"/>
+            <w:r>
+              <w:t>Resulting_Significant_Figures</w:t>
+            </w:r>
+            <w:proofErr w:type="spellEnd"/>
+          </w:p>
+        </w:tc>
+      </w:tr>
+      <w:tr>
+        <w:trPr>
+          <w:trHeight w:val="300"/>
+        </w:trPr>
+        <w:tc>
+          <w:tcPr>
+            <w:tcW w:w="700" w:type="dxa"/>
+            <w:noWrap/>
+            <w:hideMark/>
+          </w:tcPr>
+          <w:p>
+            <w:proofErr w:type="spellStart"/>
+            <w:r>
+              <w:t>i</w:t>
+            </w:r>
+            <w:proofErr w:type="spellEnd"/>
+          </w:p>
+        </w:tc>
+        <w:tc>
+          <w:tcPr>
+            <w:tcW w:w="1100" w:type="dxa"/>
+            <w:noWrap/>
+            <w:hideMark/>
+          </w:tcPr>
+          <w:p>
+            <w:r>
+              <w:t>b-a</w:t>
+            </w:r>
+          </w:p>
+        </w:tc>
+        <w:tc>
+          <w:tcPr>
+            <w:tcW w:w="960" w:type="dxa"/>
+            <w:noWrap/>
+            <w:hideMark/>
+          </w:tcPr>
+          <w:p>
+            <w:r>
+              <w:t>9.08</w:t>
+            </w:r>
+          </w:p>
+        </w:tc>
+        <w:tc>
+          <w:tcPr>
+            <w:tcW w:w="2860" w:type="dxa"/>
+            <w:noWrap/>
+            <w:hideMark/>
+          </w:tcPr>
+          <w:p>
+            <w:r>
+              <w:t>3</w:t>
+            </w:r>
+          </w:p>
+        </w:tc>
+      </w:tr>
+      <w:tr>
+        <w:trPr>
+          <w:trHeight w:val="300"/>
+        </w:trPr>
+        <w:tc>
+          <w:tcPr>
+            <w:tcW w:w="700" w:type="dxa"/>
+            <w:noWrap/>
+            <w:hideMark/>
+          </w:tcPr>
+          <w:p>
+            <w:r>
+              <w:t>ii</w:t>
+            </w:r>
+          </w:p>
+        </w:tc>
+        <w:tc>
+          <w:tcPr>
+            <w:tcW w:w="1100" w:type="dxa"/>
+            <w:noWrap/>
+            <w:hideMark/>
+          </w:tcPr>
+          <w:p>
+            <w:r>
+              <w:t>b/ln(a)</w:t>
+            </w:r>
+          </w:p>
+        </w:tc>
+        <w:tc>
+          <w:tcPr>
+            <w:tcW w:w="960" w:type="dxa"/>
+            <w:noWrap/>
+            <w:hideMark/>
+          </w:tcPr>
+          <w:p>
+            <w:r>
+              <w:t>10.11</w:t>
+            </w:r>
+          </w:p>
+        </w:tc>
+        <w:tc>
+          <w:tcPr>
+            <w:tcW w:w="2860" w:type="dxa"/>
+            <w:noWrap/>
+            <w:hideMark/>
+          </w:tcPr>
+          <w:p>
+            <w:r>
+              <w:t>4</w:t>
+            </w:r>
+          </w:p>
+        </w:tc>
+      </w:tr>
+      <w:tr>
+        <w:trPr>
+          <w:trHeight w:val="300"/>
+        </w:trPr>
+        <w:tc>
+          <w:tcPr>
+            <w:tcW w:w="700" w:type="dxa"/>
+            <w:noWrap/>
+            <w:hideMark/>
+          </w:tcPr>
+          <w:p>
+            <w:r>
+              <w:t>iii</w:t>
+            </w:r>
+          </w:p>
+        </w:tc>
+        <w:tc>
+          <w:tcPr>
+            <w:tcW w:w="1100" w:type="dxa"/>
+            <w:noWrap/>
+            <w:hideMark/>
+          </w:tcPr>
+          <w:p>
+            <w:r>
+              <w:t>a*log10(b)</w:t>
+            </w:r>
+          </w:p>
+        </w:tc>
+        <w:tc>
+          <w:tcPr>
+            <w:tcW w:w="960" w:type="dxa"/>
+            <w:noWrap/>
+            <w:hideMark/>
+          </w:tcPr>
+          <w:p>
+            <w:r>
+              <w:t>3.79</w:t>
+            </w:r>
+          </w:p>
+        </w:tc>
+        <w:tc>
+          <w:tcPr>
+            <w:tcW w:w="2860" w:type="dxa"/>
+            <w:noWrap/>
+            <w:hideMark/>
+          </w:tcPr>
+          <w:p>
+            <w:r>
+              <w:t>3</w:t>
+            </w:r>
+          </w:p>
+        </w:tc>
+      </w:tr>
+      <w:tr>
+        <w:trPr>
+          <w:trHeight w:val="300"/>
+        </w:trPr>
+        <w:tc>
+          <w:tcPr>
+            <w:tcW w:w="700" w:type="dxa"/>
+            <w:noWrap/>
+            <w:hideMark/>
+          </w:tcPr>
+          <w:p>
+            <w:r>
+              <w:t>iv</w:t>
+            </w:r>
+          </w:p>
+        </w:tc>
+        <w:tc>
+          <w:tcPr>
+            <w:tcW w:w="1100" w:type="dxa"/>
+            <w:noWrap/>
+            <w:hideMark/>
+          </w:tcPr>
+          <w:p>
+            <w:r>
+              <w:t>e^(b-a)</w:t>
+            </w:r>
+          </w:p>
+        </w:tc>
+        <w:tc>
+          <w:tcPr>
+            <w:tcW w:w="960" w:type="dxa"/>
+            <w:noWrap/>
+            <w:hideMark/>
+          </w:tcPr>
+          <w:p>
+            <w:r>
+              <w:t>8.73E+03</w:t>
+            </w:r>
+          </w:p>
+        </w:tc>
+        <w:tc>
+          <w:tcPr>
+            <w:tcW w:w="2860" w:type="dxa"/>
+            <w:noWrap/>
+            <w:hideMark/>
+          </w:tcPr>
+          <w:p>
+            <w:r>
+              <w:t>3</w:t>
+            </w:r>
+          </w:p>
+        </w:tc>
+      </w:tr>
+      <w:tr>
+        <w:trPr>
+          <w:trHeight w:val="300"/>
+        </w:trPr>
+        <w:tc>
+          <w:tcPr>
+            <w:tcW w:w="700" w:type="dxa"/>
+            <w:noWrap/>
+            <w:hideMark/>
+          </w:tcPr>
+          <w:p>
+            <w:r>
+              <w:t>v</w:t>
+            </w:r>
+          </w:p>
+        </w:tc>
+        <w:tc>
+          <w:tcPr>
+            <w:tcW w:w="1100" w:type="dxa"/>
+            <w:noWrap/>
+            <w:hideMark/>
+          </w:tcPr>
+          <w:p>
+            <w:r>
+              <w:t>sin(a*pi)</w:t>
+            </w:r>
+          </w:p>
+        </w:tc>
+        <w:tc>
+          <w:tcPr>
+            <w:tcW w:w="960" w:type="dxa"/>
+            <w:noWrap/>
+            <w:hideMark/>
+          </w:tcPr>
+          <w:p>
+            <w:r>
+              <w:t>-0.988</w:t>
+            </w:r>
+          </w:p>
+        </w:tc>
+        <w:tc>
+          <w:tcPr>
+            <w:tcW w:w="2860" w:type="dxa"/>
+            <w:noWrap/>
+            <w:hideMark/>
+          </w:tcPr>
+          <w:p>
+            <w:r>
+              <w:t>3</w:t>
+            </w:r>
+          </w:p>
+        </w:tc>
+      </w:tr>
+    </w:tbl>
+    <w:p/>
+    <w:p>
+      <w:r>
+        <w:t>Output table for wall shear stress and partitioning coefficient</w:t>
+      </w:r>
+      <w:r>
+        <w:t>:</w:t>
+      </w:r>
+    </w:p>
+    <w:tbl>
+      <w:tblPr>
+        <w:tblStyle w:val="TableGrid"/>
+        <w:tblW w:w="0" w:type="auto"/>
+        <w:tblLook w:val="04A0" w:firstRow="1" w:lastRow="0" w:firstColumn="1" w:lastColumn="0" w:noHBand="0" w:noVBand="1"/>
+      </w:tblPr>
+      <w:tblGrid>
+        <w:gridCol w:w="1329"/>
+        <w:gridCol w:w="1386"/>
+        <w:gridCol w:w="1900"/>
+      </w:tblGrid>
+      <w:tr>
+        <w:trPr>
+          <w:trHeight w:val="300"/>
+        </w:trPr>
+        <w:tc>
+          <w:tcPr>
+            <w:tcW w:w="1300" w:type="dxa"/>
+            <w:noWrap/>
+            <w:hideMark/>
+          </w:tcPr>
+          <w:p>
+            <w:proofErr w:type="spellStart"/>
+            <w:r>
+              <w:t>Final_Values</w:t>
+            </w:r>
+            <w:proofErr w:type="spellEnd"/>
+          </w:p>
+        </w:tc>
+        <w:tc>
+          <w:tcPr>
+            <w:tcW w:w="1340" w:type="dxa"/>
+            <w:noWrap/>
+            <w:hideMark/>
+          </w:tcPr>
+          <w:p>
+            <w:proofErr w:type="spellStart"/>
+            <w:r>
+              <w:t>Final_Results</w:t>
+            </w:r>
+            <w:proofErr w:type="spellEnd"/>
+          </w:p>
+        </w:tc>
+        <w:tc>
+          <w:tcPr>
+            <w:tcW w:w="1900" w:type="dxa"/>
+            <w:noWrap/>
+            <w:hideMark/>
+          </w:tcPr>
+          <w:p>
+            <w:proofErr w:type="spellStart"/>
+            <w:r>
+              <w:t>Significant_Figures</w:t>
+            </w:r>
+            <w:proofErr w:type="spellEnd"/>
+          </w:p>
+        </w:tc>
+      </w:tr>
+      <w:tr>
+        <w:trPr>
+          <w:trHeight w:val="300"/>
+        </w:trPr>
+        <w:tc>
+          <w:tcPr>
+            <w:tcW w:w="1300" w:type="dxa"/>
+            <w:noWrap/>
+            <w:hideMark/>
+          </w:tcPr>
+          <w:p>
+            <w:proofErr w:type="spellStart"/>
+            <w:r>
+              <w:t>TauW</w:t>
+            </w:r>
+            <w:proofErr w:type="spellEnd"/>
+          </w:p>
+        </w:tc>
+        <w:tc>
+          <w:tcPr>
+            <w:tcW w:w="1340" w:type="dxa"/>
+            <w:noWrap/>
+            <w:hideMark/>
+          </w:tcPr>
+          <w:p>
+            <w:r>
+              <w:t>1.21 Pa</w:t>
+            </w:r>
+          </w:p>
+        </w:tc>
+        <w:tc>
+          <w:tcPr>
+            <w:tcW w:w="1900" w:type="dxa"/>
+            <w:noWrap/>
+            <w:hideMark/>
+          </w:tcPr>
+          <w:p>
+            <w:r>
+              <w:t>3</w:t>
+            </w:r>
+          </w:p>
+        </w:tc>
+      </w:tr>
+      <w:tr>
+        <w:trPr>
+          <w:trHeight w:val="300"/>
+        </w:trPr>
+        <w:tc>
+          <w:tcPr>
+            <w:tcW w:w="1300" w:type="dxa"/>
+            <w:noWrap/>
+            <w:hideMark/>
+          </w:tcPr>
+          <w:p>
+            <w:proofErr w:type="spellStart"/>
+            <w:r>
+              <w:t>Kog</w:t>
+            </w:r>
+            <w:proofErr w:type="spellEnd"/>
+          </w:p>
+        </w:tc>
+        <w:tc>
+          <w:tcPr>
+            <w:tcW w:w="1340" w:type="dxa"/>
+            <w:noWrap/>
+            <w:hideMark/>
+          </w:tcPr>
+          <w:p>
+            <w:r>
+              <w:t>0.236</w:t>
+            </w:r>
+          </w:p>
+        </w:tc>
+        <w:tc>
+          <w:tcPr>
+            <w:tcW w:w="1900" w:type="dxa"/>
+            <w:noWrap/>
+            <w:hideMark/>
+          </w:tcPr>
+          <w:p>
+            <w:r>
+              <w:t>3</w:t>
+            </w:r>
+          </w:p>
+        </w:tc>
+      </w:tr>
+    </w:tbl>
+    <w:p/>
+    <w:p>
+      <w:pPr>
+        <w:rPr>
+          <w:b/>
+          <w:bCs/>
+        </w:rPr>
+      </w:pPr>
+      <w:r>
+        <w:rPr>
+          <w:b/>
+          <w:bCs/>
+        </w:rPr>
+        <w:t>Discussion:</w:t>
+      </w:r>
+    </w:p>
+    <w:p>
+      <w:r>
+        <w:t>MATLAB</w:t>
+      </w:r>
+      <w:r>
+        <w:t xml:space="preserve"> was able to show that the calculations could be made, and using strings was able to format the values correctly using significant figures. T</w:t>
+      </w:r>
+      <w:r>
+        <w:t xml:space="preserve">his was nice to learn how to be able to format the values. Keeping track of </w:t>
+      </w:r>
+      <w:r>
+        <w:t>significant</w:t>
+      </w:r>
+      <w:r>
+        <w:t xml:space="preserve"> figures is a complicated tack, so there might be a better way in the future to </w:t>
+      </w:r>
+      <w:r>
+        <w:t>try an</w:t>
+      </w:r>
+      <w:r>
+        <w:t>d</w:t>
+      </w:r>
+      <w:r>
+        <w:t xml:space="preserve"> code</w:t>
+      </w:r>
+      <w:r>
+        <w:t xml:space="preserve"> a function to keep track of the significant figures. The formatting is nice,</w:t>
+      </w:r>
+      <w:r>
+        <w:t xml:space="preserve"> but it is done as a string type, and that may be complicated</w:t>
+      </w:r>
+      <w:r>
+        <w:t xml:space="preserve"> </w:t>
+      </w:r>
+      <w:r>
+        <w:t>if in the future, operations need to be made to the variable after getting the right significant figures.</w:t>
+      </w:r>
+    </w:p>
+    <w:p>
+      <w:r>
+        <w:rPr>
+          <w:b/>
+          <w:bCs/>
+        </w:rPr>
+        <w:t>Appendix:</w:t>
+      </w:r>
+    </w:p>
+    <w:p>
+      <w:r>
+        <w:rPr>
+          <w:u w:val="single"/>
+        </w:rPr>
+        <w:t>Part A:</w:t>
+      </w:r>
+    </w:p>
+    <w:p>
+      <w:pPr>
+        <w:shd w:val="clear" w:color="auto" w:fill="F5F5F5"/>
+        <w:spacing w:after="0" w:line="270" w:lineRule="atLeast"/>
+        <w:rPr>
+          <w:rFonts w:ascii="Consolas" w:eastAsia="Times New Roman" w:hAnsi="Consolas" w:cs="Times New Roman"/>
+          <w:color w:val="212121"/>
+          <w:kern w:val="0"/>
+          <w:sz w:val="21"/>
+          <w:szCs w:val="21"/>
+          <w14:ligatures w14:val="none"/>
+        </w:rPr>
+      </w:pPr>
+      <w:r>
+        <w:rPr>
+          <w:rFonts w:ascii="Consolas" w:eastAsia="Times New Roman" w:hAnsi="Consolas" w:cs="Times New Roman"/>
+          <w:color w:val="212121"/>
+          <w:kern w:val="0"/>
+          <w:sz w:val="21"/>
+          <w:szCs w:val="21"/>
+          <w14:ligatures w14:val="none"/>
+        </w:rPr>
+        <w:t>a = 3.45;</w:t>
+      </w:r>
+    </w:p>
+    <w:p>
+      <w:pPr>
+        <w:shd w:val="clear" w:color="auto" w:fill="F5F5F5"/>
+        <w:spacing w:after="0" w:line="270" w:lineRule="atLeast"/>
+        <w:rPr>
+          <w:rFonts w:ascii="Consolas" w:eastAsia="Times New Roman" w:hAnsi="Consolas" w:cs="Times New Roman"/>
+          <w:color w:val="212121"/>
+          <w:kern w:val="0"/>
+          <w:sz w:val="21"/>
+          <w:szCs w:val="21"/>
+          <w14:ligatures w14:val="none"/>
+        </w:rPr>
+      </w:pPr>
+      <w:r>
+        <w:rPr>
+          <w:rFonts w:ascii="Consolas" w:eastAsia="Times New Roman" w:hAnsi="Consolas" w:cs="Times New Roman"/>
+          <w:color w:val="212121"/>
+          <w:kern w:val="0"/>
+          <w:sz w:val="21"/>
+          <w:szCs w:val="21"/>
+          <w14:ligatures w14:val="none"/>
+        </w:rPr>
+        <w:t>b = 12.525;</w:t>
+      </w:r>
+    </w:p>
+    <w:p>
+      <w:pPr>
+        <w:shd w:val="clear" w:color="auto" w:fill="F5F5F5"/>
+        <w:spacing w:after="0" w:line="270" w:lineRule="atLeast"/>
+        <w:rPr>
+          <w:rFonts w:ascii="Consolas" w:eastAsia="Times New Roman" w:hAnsi="Consolas" w:cs="Times New Roman"/>
+          <w:color w:val="212121"/>
+          <w:kern w:val="0"/>
+          <w:sz w:val="21"/>
+          <w:szCs w:val="21"/>
+          <w14:ligatures w14:val="none"/>
+        </w:rPr>
+      </w:pPr>
+      <w:proofErr w:type="spellStart"/>
+      <w:r>
+        <w:rPr>
+          <w:rFonts w:ascii="Consolas" w:eastAsia="Times New Roman" w:hAnsi="Consolas" w:cs="Times New Roman"/>
+          <w:color w:val="212121"/>
+          <w:kern w:val="0"/>
+          <w:sz w:val="21"/>
+          <w:szCs w:val="21"/>
+          <w14:ligatures w14:val="none"/>
+        </w:rPr>
+        <w:t>sigfigs</w:t>
+      </w:r>
+      <w:proofErr w:type="spellEnd"/>
+      <w:r>
+        <w:rPr>
+          <w:rFonts w:ascii="Consolas" w:eastAsia="Times New Roman" w:hAnsi="Consolas" w:cs="Times New Roman"/>
+          <w:color w:val="212121"/>
+          <w:kern w:val="0"/>
+          <w:sz w:val="21"/>
+          <w:szCs w:val="21"/>
+          <w14:ligatures w14:val="none"/>
+        </w:rPr>
+        <w:t xml:space="preserve"> = 2;</w:t>
+      </w:r>
+    </w:p>
+    <w:p>
+      <w:pPr>
+        <w:shd w:val="clear" w:color="auto" w:fill="F5F5F5"/>
+        <w:spacing w:after="0" w:line="270" w:lineRule="atLeast"/>
+        <w:rPr>
+          <w:rFonts w:ascii="Consolas" w:eastAsia="Times New Roman" w:hAnsi="Consolas" w:cs="Times New Roman"/>
+          <w:color w:val="212121"/>
+          <w:kern w:val="0"/>
+          <w:sz w:val="21"/>
+          <w:szCs w:val="21"/>
+          <w14:ligatures w14:val="none"/>
+        </w:rPr>
+      </w:pPr>
+      <w:r>
+        <w:rPr>
+          <w:rFonts w:ascii="Consolas" w:eastAsia="Times New Roman" w:hAnsi="Consolas" w:cs="Times New Roman"/>
+          <w:color w:val="008013"/>
+          <w:kern w:val="0"/>
+          <w:sz w:val="21"/>
+          <w:szCs w:val="21"/>
+          <w14:ligatures w14:val="none"/>
+        </w:rPr>
+        <w:t>%</w:t>
+      </w:r>
+      <w:proofErr w:type="spellStart"/>
+      <w:r>
+        <w:rPr>
+          <w:rFonts w:ascii="Consolas" w:eastAsia="Times New Roman" w:hAnsi="Consolas" w:cs="Times New Roman"/>
+          <w:color w:val="008013"/>
+          <w:kern w:val="0"/>
+          <w:sz w:val="21"/>
+          <w:szCs w:val="21"/>
+          <w14:ligatures w14:val="none"/>
+        </w:rPr>
+        <w:t>fprintf</w:t>
+      </w:r>
+      <w:proofErr w:type="spellEnd"/>
+      <w:r>
+        <w:rPr>
+          <w:rFonts w:ascii="Consolas" w:eastAsia="Times New Roman" w:hAnsi="Consolas" w:cs="Times New Roman"/>
+          <w:color w:val="008013"/>
+          <w:kern w:val="0"/>
+          <w:sz w:val="21"/>
+          <w:szCs w:val="21"/>
+          <w14:ligatures w14:val="none"/>
+        </w:rPr>
+        <w:t>('%.g', a)</w:t>
+      </w:r>
+    </w:p>
+    <w:p>
+      <w:pPr>
+        <w:shd w:val="clear" w:color="auto" w:fill="F5F5F5"/>
+        <w:spacing w:after="0" w:line="270" w:lineRule="atLeast"/>
+        <w:rPr>
+          <w:rFonts w:ascii="Consolas" w:eastAsia="Times New Roman" w:hAnsi="Consolas" w:cs="Times New Roman"/>
+          <w:color w:val="212121"/>
+          <w:kern w:val="0"/>
+          <w:sz w:val="21"/>
+          <w:szCs w:val="21"/>
+          <w14:ligatures w14:val="none"/>
+        </w:rPr>
+      </w:pPr>
+      <w:r>
+        <w:rPr>
+          <w:rFonts w:ascii="Consolas" w:eastAsia="Times New Roman" w:hAnsi="Consolas" w:cs="Times New Roman"/>
+          <w:color w:val="212121"/>
+          <w:kern w:val="0"/>
+          <w:sz w:val="21"/>
+          <w:szCs w:val="21"/>
+          <w14:ligatures w14:val="none"/>
+        </w:rPr>
+        <w:t>subtract = b-a;</w:t>
+      </w:r>
+    </w:p>
+    <w:p>
+      <w:pPr>
+        <w:shd w:val="clear" w:color="auto" w:fill="F5F5F5"/>
+        <w:spacing w:after="0" w:line="270" w:lineRule="atLeast"/>
+        <w:rPr>
+          <w:rFonts w:ascii="Consolas" w:eastAsia="Times New Roman" w:hAnsi="Consolas" w:cs="Times New Roman"/>
+          <w:color w:val="212121"/>
+          <w:kern w:val="0"/>
+          <w:sz w:val="21"/>
+          <w:szCs w:val="21"/>
+          <w14:ligatures w14:val="none"/>
+        </w:rPr>
+      </w:pPr>
+      <w:r>
+        <w:rPr>
+          <w:rFonts w:ascii="Consolas" w:eastAsia="Times New Roman" w:hAnsi="Consolas" w:cs="Times New Roman"/>
+          <w:color w:val="212121"/>
+          <w:kern w:val="0"/>
+          <w:sz w:val="21"/>
+          <w:szCs w:val="21"/>
+          <w14:ligatures w14:val="none"/>
+        </w:rPr>
+        <w:lastRenderedPageBreak/>
+        <w:t>subtract = round(</w:t>
+      </w:r>
+      <w:proofErr w:type="spellStart"/>
+      <w:r>
+        <w:rPr>
+          <w:rFonts w:ascii="Consolas" w:eastAsia="Times New Roman" w:hAnsi="Consolas" w:cs="Times New Roman"/>
+          <w:color w:val="212121"/>
+          <w:kern w:val="0"/>
+          <w:sz w:val="21"/>
+          <w:szCs w:val="21"/>
+          <w14:ligatures w14:val="none"/>
+        </w:rPr>
+        <w:t>subtract,sigfigs</w:t>
+      </w:r>
+      <w:proofErr w:type="spellEnd"/>
+      <w:r>
+        <w:rPr>
+          <w:rFonts w:ascii="Consolas" w:eastAsia="Times New Roman" w:hAnsi="Consolas" w:cs="Times New Roman"/>
+          <w:color w:val="212121"/>
+          <w:kern w:val="0"/>
+          <w:sz w:val="21"/>
+          <w:szCs w:val="21"/>
+          <w14:ligatures w14:val="none"/>
+        </w:rPr>
+        <w:t>);</w:t>
+      </w:r>
+    </w:p>
+    <w:p>
+      <w:pPr>
+        <w:shd w:val="clear" w:color="auto" w:fill="F5F5F5"/>
+        <w:spacing w:after="0" w:line="270" w:lineRule="atLeast"/>
+        <w:rPr>
+          <w:rFonts w:ascii="Consolas" w:eastAsia="Times New Roman" w:hAnsi="Consolas" w:cs="Times New Roman"/>
+          <w:color w:val="212121"/>
+          <w:kern w:val="0"/>
+          <w:sz w:val="21"/>
+          <w:szCs w:val="21"/>
+          <w14:ligatures w14:val="none"/>
+        </w:rPr>
+      </w:pPr>
+      <w:r>
+        <w:rPr>
+          <w:rFonts w:ascii="Consolas" w:eastAsia="Times New Roman" w:hAnsi="Consolas" w:cs="Times New Roman"/>
+          <w:color w:val="212121"/>
+          <w:kern w:val="0"/>
+          <w:sz w:val="21"/>
+          <w:szCs w:val="21"/>
+          <w14:ligatures w14:val="none"/>
+        </w:rPr>
+        <w:t xml:space="preserve">subtract = </w:t>
+      </w:r>
+      <w:proofErr w:type="spellStart"/>
+      <w:r>
+        <w:rPr>
+          <w:rFonts w:ascii="Consolas" w:eastAsia="Times New Roman" w:hAnsi="Consolas" w:cs="Times New Roman"/>
+          <w:color w:val="212121"/>
+          <w:kern w:val="0"/>
+          <w:sz w:val="21"/>
+          <w:szCs w:val="21"/>
+          <w14:ligatures w14:val="none"/>
+        </w:rPr>
+        <w:t>convertCharsToStrings</w:t>
+      </w:r>
+      <w:proofErr w:type="spellEnd"/>
+      <w:r>
+        <w:rPr>
+          <w:rFonts w:ascii="Consolas" w:eastAsia="Times New Roman" w:hAnsi="Consolas" w:cs="Times New Roman"/>
+          <w:color w:val="212121"/>
+          <w:kern w:val="0"/>
+          <w:sz w:val="21"/>
+          <w:szCs w:val="21"/>
+          <w14:ligatures w14:val="none"/>
+        </w:rPr>
+        <w:t>(</w:t>
+      </w:r>
+      <w:proofErr w:type="spellStart"/>
+      <w:r>
+        <w:rPr>
+          <w:rFonts w:ascii="Consolas" w:eastAsia="Times New Roman" w:hAnsi="Consolas" w:cs="Times New Roman"/>
+          <w:color w:val="212121"/>
+          <w:kern w:val="0"/>
+          <w:sz w:val="21"/>
+          <w:szCs w:val="21"/>
+          <w14:ligatures w14:val="none"/>
+        </w:rPr>
+        <w:t>sprintf</w:t>
+      </w:r>
+      <w:proofErr w:type="spellEnd"/>
+      <w:r>
+        <w:rPr>
+          <w:rFonts w:ascii="Consolas" w:eastAsia="Times New Roman" w:hAnsi="Consolas" w:cs="Times New Roman"/>
+          <w:color w:val="212121"/>
+          <w:kern w:val="0"/>
+          <w:sz w:val="21"/>
+          <w:szCs w:val="21"/>
+          <w14:ligatures w14:val="none"/>
+        </w:rPr>
+        <w:t>(</w:t>
+      </w:r>
+      <w:r>
+        <w:rPr>
+          <w:rFonts w:ascii="Consolas" w:eastAsia="Times New Roman" w:hAnsi="Consolas" w:cs="Times New Roman"/>
+          <w:color w:val="A709F5"/>
+          <w:kern w:val="0"/>
+          <w:sz w:val="21"/>
+          <w:szCs w:val="21"/>
+          <w14:ligatures w14:val="none"/>
+        </w:rPr>
+        <w:t>'%.3g'</w:t>
+      </w:r>
+      <w:r>
+        <w:rPr>
+          <w:rFonts w:ascii="Consolas" w:eastAsia="Times New Roman" w:hAnsi="Consolas" w:cs="Times New Roman"/>
+          <w:color w:val="212121"/>
+          <w:kern w:val="0"/>
+          <w:sz w:val="21"/>
+          <w:szCs w:val="21"/>
+          <w14:ligatures w14:val="none"/>
+        </w:rPr>
+        <w:t>,subtract));</w:t>
+      </w:r>
+    </w:p>
+    <w:p>
+      <w:pPr>
+        <w:shd w:val="clear" w:color="auto" w:fill="F5F5F5"/>
+        <w:spacing w:after="240" w:line="259" w:lineRule="atLeast"/>
+        <w:rPr>
+          <w:rFonts w:ascii="Consolas" w:eastAsia="Times New Roman" w:hAnsi="Consolas" w:cs="Times New Roman"/>
+          <w:color w:val="212121"/>
+          <w:kern w:val="0"/>
+          <w:sz w:val="21"/>
+          <w:szCs w:val="21"/>
+          <w14:ligatures w14:val="none"/>
+        </w:rPr>
+      </w:pPr>
+    </w:p>
+    <w:p>
+      <w:pPr>
+        <w:shd w:val="clear" w:color="auto" w:fill="F5F5F5"/>
+        <w:spacing w:after="0" w:line="270" w:lineRule="atLeast"/>
+        <w:rPr>
+          <w:rFonts w:ascii="Consolas" w:eastAsia="Times New Roman" w:hAnsi="Consolas" w:cs="Times New Roman"/>
+          <w:color w:val="212121"/>
+          <w:kern w:val="0"/>
+          <w:sz w:val="21"/>
+          <w:szCs w:val="21"/>
+          <w14:ligatures w14:val="none"/>
+        </w:rPr>
+      </w:pPr>
+      <w:proofErr w:type="spellStart"/>
+      <w:r>
+        <w:rPr>
+          <w:rFonts w:ascii="Consolas" w:eastAsia="Times New Roman" w:hAnsi="Consolas" w:cs="Times New Roman"/>
+          <w:color w:val="212121"/>
+          <w:kern w:val="0"/>
+          <w:sz w:val="21"/>
+          <w:szCs w:val="21"/>
+          <w14:ligatures w14:val="none"/>
+        </w:rPr>
+        <w:t>natlog</w:t>
+      </w:r>
+      <w:proofErr w:type="spellEnd"/>
+      <w:r>
+        <w:rPr>
+          <w:rFonts w:ascii="Consolas" w:eastAsia="Times New Roman" w:hAnsi="Consolas" w:cs="Times New Roman"/>
+          <w:color w:val="212121"/>
+          <w:kern w:val="0"/>
+          <w:sz w:val="21"/>
+          <w:szCs w:val="21"/>
+          <w14:ligatures w14:val="none"/>
+        </w:rPr>
+        <w:t xml:space="preserve"> = b/log(a);</w:t>
+      </w:r>
+    </w:p>
+    <w:p>
+      <w:pPr>
+        <w:shd w:val="clear" w:color="auto" w:fill="F5F5F5"/>
+        <w:spacing w:after="0" w:line="270" w:lineRule="atLeast"/>
+        <w:rPr>
+          <w:rFonts w:ascii="Consolas" w:eastAsia="Times New Roman" w:hAnsi="Consolas" w:cs="Times New Roman"/>
+          <w:color w:val="212121"/>
+          <w:kern w:val="0"/>
+          <w:sz w:val="21"/>
+          <w:szCs w:val="21"/>
+          <w14:ligatures w14:val="none"/>
+        </w:rPr>
+      </w:pPr>
+      <w:proofErr w:type="spellStart"/>
+      <w:r>
+        <w:rPr>
+          <w:rFonts w:ascii="Consolas" w:eastAsia="Times New Roman" w:hAnsi="Consolas" w:cs="Times New Roman"/>
+          <w:color w:val="212121"/>
+          <w:kern w:val="0"/>
+          <w:sz w:val="21"/>
+          <w:szCs w:val="21"/>
+          <w14:ligatures w14:val="none"/>
+        </w:rPr>
+        <w:t>natlog</w:t>
+      </w:r>
+      <w:proofErr w:type="spellEnd"/>
+      <w:r>
+        <w:rPr>
+          <w:rFonts w:ascii="Consolas" w:eastAsia="Times New Roman" w:hAnsi="Consolas" w:cs="Times New Roman"/>
+          <w:color w:val="212121"/>
+          <w:kern w:val="0"/>
+          <w:sz w:val="21"/>
+          <w:szCs w:val="21"/>
+          <w14:ligatures w14:val="none"/>
+        </w:rPr>
+        <w:t xml:space="preserve"> = </w:t>
+      </w:r>
+      <w:proofErr w:type="spellStart"/>
+      <w:r>
+        <w:rPr>
+          <w:rFonts w:ascii="Consolas" w:eastAsia="Times New Roman" w:hAnsi="Consolas" w:cs="Times New Roman"/>
+          <w:color w:val="212121"/>
+          <w:kern w:val="0"/>
+          <w:sz w:val="21"/>
+          <w:szCs w:val="21"/>
+          <w14:ligatures w14:val="none"/>
+        </w:rPr>
+        <w:t>sprintf</w:t>
+      </w:r>
+      <w:proofErr w:type="spellEnd"/>
+      <w:r>
+        <w:rPr>
+          <w:rFonts w:ascii="Consolas" w:eastAsia="Times New Roman" w:hAnsi="Consolas" w:cs="Times New Roman"/>
+          <w:color w:val="212121"/>
+          <w:kern w:val="0"/>
+          <w:sz w:val="21"/>
+          <w:szCs w:val="21"/>
+          <w14:ligatures w14:val="none"/>
+        </w:rPr>
+        <w:t>(</w:t>
+      </w:r>
+      <w:r>
+        <w:rPr>
+          <w:rFonts w:ascii="Consolas" w:eastAsia="Times New Roman" w:hAnsi="Consolas" w:cs="Times New Roman"/>
+          <w:color w:val="A709F5"/>
+          <w:kern w:val="0"/>
+          <w:sz w:val="21"/>
+          <w:szCs w:val="21"/>
+          <w14:ligatures w14:val="none"/>
+        </w:rPr>
+        <w:t>'%.4g'</w:t>
+      </w:r>
+      <w:r>
+        <w:rPr>
+          <w:rFonts w:ascii="Consolas" w:eastAsia="Times New Roman" w:hAnsi="Consolas" w:cs="Times New Roman"/>
+          <w:color w:val="212121"/>
+          <w:kern w:val="0"/>
+          <w:sz w:val="21"/>
+          <w:szCs w:val="21"/>
+          <w14:ligatures w14:val="none"/>
+        </w:rPr>
+        <w:t>,natlog);</w:t>
+      </w:r>
+    </w:p>
+    <w:p>
+      <w:pPr>
+        <w:shd w:val="clear" w:color="auto" w:fill="F5F5F5"/>
+        <w:spacing w:after="240" w:line="259" w:lineRule="atLeast"/>
+        <w:rPr>
+          <w:rFonts w:ascii="Consolas" w:eastAsia="Times New Roman" w:hAnsi="Consolas" w:cs="Times New Roman"/>
+          <w:color w:val="212121"/>
+          <w:kern w:val="0"/>
+          <w:sz w:val="21"/>
+          <w:szCs w:val="21"/>
+          <w14:ligatures w14:val="none"/>
+        </w:rPr>
+      </w:pPr>
+    </w:p>
+    <w:p>
+      <w:pPr>
+        <w:shd w:val="clear" w:color="auto" w:fill="F5F5F5"/>
+        <w:spacing w:after="0" w:line="270" w:lineRule="atLeast"/>
+        <w:rPr>
+          <w:rFonts w:ascii="Consolas" w:eastAsia="Times New Roman" w:hAnsi="Consolas" w:cs="Times New Roman"/>
+          <w:color w:val="212121"/>
+          <w:kern w:val="0"/>
+          <w:sz w:val="21"/>
+          <w:szCs w:val="21"/>
+          <w14:ligatures w14:val="none"/>
+        </w:rPr>
+      </w:pPr>
+      <w:proofErr w:type="spellStart"/>
+      <w:r>
+        <w:rPr>
+          <w:rFonts w:ascii="Consolas" w:eastAsia="Times New Roman" w:hAnsi="Consolas" w:cs="Times New Roman"/>
+          <w:color w:val="212121"/>
+          <w:kern w:val="0"/>
+          <w:sz w:val="21"/>
+          <w:szCs w:val="21"/>
+          <w14:ligatures w14:val="none"/>
+        </w:rPr>
+        <w:t>logten</w:t>
+      </w:r>
+      <w:proofErr w:type="spellEnd"/>
+      <w:r>
+        <w:rPr>
+          <w:rFonts w:ascii="Consolas" w:eastAsia="Times New Roman" w:hAnsi="Consolas" w:cs="Times New Roman"/>
+          <w:color w:val="212121"/>
+          <w:kern w:val="0"/>
+          <w:sz w:val="21"/>
+          <w:szCs w:val="21"/>
+          <w14:ligatures w14:val="none"/>
+        </w:rPr>
+        <w:t xml:space="preserve"> = a*log10(b);</w:t>
+      </w:r>
+    </w:p>
+    <w:p>
+      <w:pPr>
+        <w:shd w:val="clear" w:color="auto" w:fill="F5F5F5"/>
+        <w:spacing w:after="0" w:line="270" w:lineRule="atLeast"/>
+        <w:rPr>
+          <w:rFonts w:ascii="Consolas" w:eastAsia="Times New Roman" w:hAnsi="Consolas" w:cs="Times New Roman"/>
+          <w:color w:val="212121"/>
+          <w:kern w:val="0"/>
+          <w:sz w:val="21"/>
+          <w:szCs w:val="21"/>
+          <w14:ligatures w14:val="none"/>
+        </w:rPr>
+      </w:pPr>
+      <w:proofErr w:type="spellStart"/>
+      <w:r>
+        <w:rPr>
+          <w:rFonts w:ascii="Consolas" w:eastAsia="Times New Roman" w:hAnsi="Consolas" w:cs="Times New Roman"/>
+          <w:color w:val="212121"/>
+          <w:kern w:val="0"/>
+          <w:sz w:val="21"/>
+          <w:szCs w:val="21"/>
+          <w14:ligatures w14:val="none"/>
+        </w:rPr>
+        <w:t>logten</w:t>
+      </w:r>
+      <w:proofErr w:type="spellEnd"/>
+      <w:r>
+        <w:rPr>
+          <w:rFonts w:ascii="Consolas" w:eastAsia="Times New Roman" w:hAnsi="Consolas" w:cs="Times New Roman"/>
+          <w:color w:val="212121"/>
+          <w:kern w:val="0"/>
+          <w:sz w:val="21"/>
+          <w:szCs w:val="21"/>
+          <w14:ligatures w14:val="none"/>
+        </w:rPr>
+        <w:t xml:space="preserve"> = </w:t>
+      </w:r>
+      <w:proofErr w:type="spellStart"/>
+      <w:r>
+        <w:rPr>
+          <w:rFonts w:ascii="Consolas" w:eastAsia="Times New Roman" w:hAnsi="Consolas" w:cs="Times New Roman"/>
+          <w:color w:val="212121"/>
+          <w:kern w:val="0"/>
+          <w:sz w:val="21"/>
+          <w:szCs w:val="21"/>
+          <w14:ligatures w14:val="none"/>
+        </w:rPr>
+        <w:t>sprintf</w:t>
+      </w:r>
+      <w:proofErr w:type="spellEnd"/>
+      <w:r>
+        <w:rPr>
+          <w:rFonts w:ascii="Consolas" w:eastAsia="Times New Roman" w:hAnsi="Consolas" w:cs="Times New Roman"/>
+          <w:color w:val="212121"/>
+          <w:kern w:val="0"/>
+          <w:sz w:val="21"/>
+          <w:szCs w:val="21"/>
+          <w14:ligatures w14:val="none"/>
+        </w:rPr>
+        <w:t>(</w:t>
+      </w:r>
+      <w:r>
+        <w:rPr>
+          <w:rFonts w:ascii="Consolas" w:eastAsia="Times New Roman" w:hAnsi="Consolas" w:cs="Times New Roman"/>
+          <w:color w:val="A709F5"/>
+          <w:kern w:val="0"/>
+          <w:sz w:val="21"/>
+          <w:szCs w:val="21"/>
+          <w14:ligatures w14:val="none"/>
+        </w:rPr>
+        <w:t>'%.3g'</w:t>
+      </w:r>
+      <w:r>
+        <w:rPr>
+          <w:rFonts w:ascii="Consolas" w:eastAsia="Times New Roman" w:hAnsi="Consolas" w:cs="Times New Roman"/>
+          <w:color w:val="212121"/>
+          <w:kern w:val="0"/>
+          <w:sz w:val="21"/>
+          <w:szCs w:val="21"/>
+          <w14:ligatures w14:val="none"/>
+        </w:rPr>
+        <w:t>,logten);</w:t>
+      </w:r>
+    </w:p>
+    <w:p>
+      <w:pPr>
+        <w:shd w:val="clear" w:color="auto" w:fill="F5F5F5"/>
+        <w:spacing w:after="240" w:line="259" w:lineRule="atLeast"/>
+        <w:rPr>
+          <w:rFonts w:ascii="Consolas" w:eastAsia="Times New Roman" w:hAnsi="Consolas" w:cs="Times New Roman"/>
+          <w:color w:val="212121"/>
+          <w:kern w:val="0"/>
+          <w:sz w:val="21"/>
+          <w:szCs w:val="21"/>
+          <w14:ligatures w14:val="none"/>
+        </w:rPr>
+      </w:pPr>
+    </w:p>
+    <w:p>
+      <w:pPr>
+        <w:shd w:val="clear" w:color="auto" w:fill="F5F5F5"/>
+        <w:spacing w:after="0" w:line="270" w:lineRule="atLeast"/>
+        <w:rPr>
+          <w:rFonts w:ascii="Consolas" w:eastAsia="Times New Roman" w:hAnsi="Consolas" w:cs="Times New Roman"/>
+          <w:color w:val="212121"/>
+          <w:kern w:val="0"/>
+          <w:sz w:val="21"/>
+          <w:szCs w:val="21"/>
+          <w14:ligatures w14:val="none"/>
+        </w:rPr>
+      </w:pPr>
+      <w:proofErr w:type="spellStart"/>
+      <w:r>
+        <w:rPr>
+          <w:rFonts w:ascii="Consolas" w:eastAsia="Times New Roman" w:hAnsi="Consolas" w:cs="Times New Roman"/>
+          <w:color w:val="212121"/>
+          <w:kern w:val="0"/>
+          <w:sz w:val="21"/>
+          <w:szCs w:val="21"/>
+          <w14:ligatures w14:val="none"/>
+        </w:rPr>
+        <w:t>expon</w:t>
+      </w:r>
+      <w:proofErr w:type="spellEnd"/>
+      <w:r>
+        <w:rPr>
+          <w:rFonts w:ascii="Consolas" w:eastAsia="Times New Roman" w:hAnsi="Consolas" w:cs="Times New Roman"/>
+          <w:color w:val="212121"/>
+          <w:kern w:val="0"/>
+          <w:sz w:val="21"/>
+          <w:szCs w:val="21"/>
+          <w14:ligatures w14:val="none"/>
+        </w:rPr>
+        <w:t xml:space="preserve"> = exp(b-a);</w:t>
+      </w:r>
+    </w:p>
+    <w:p>
+      <w:pPr>
+        <w:shd w:val="clear" w:color="auto" w:fill="F5F5F5"/>
+        <w:spacing w:after="0" w:line="270" w:lineRule="atLeast"/>
+        <w:rPr>
+          <w:rFonts w:ascii="Consolas" w:eastAsia="Times New Roman" w:hAnsi="Consolas" w:cs="Times New Roman"/>
+          <w:color w:val="212121"/>
+          <w:kern w:val="0"/>
+          <w:sz w:val="21"/>
+          <w:szCs w:val="21"/>
+          <w14:ligatures w14:val="none"/>
+        </w:rPr>
+      </w:pPr>
+      <w:proofErr w:type="spellStart"/>
+      <w:r>
+        <w:rPr>
+          <w:rFonts w:ascii="Consolas" w:eastAsia="Times New Roman" w:hAnsi="Consolas" w:cs="Times New Roman"/>
+          <w:color w:val="212121"/>
+          <w:kern w:val="0"/>
+          <w:sz w:val="21"/>
+          <w:szCs w:val="21"/>
+          <w14:ligatures w14:val="none"/>
+        </w:rPr>
+        <w:t>expon</w:t>
+      </w:r>
+      <w:proofErr w:type="spellEnd"/>
+      <w:r>
+        <w:rPr>
+          <w:rFonts w:ascii="Consolas" w:eastAsia="Times New Roman" w:hAnsi="Consolas" w:cs="Times New Roman"/>
+          <w:color w:val="212121"/>
+          <w:kern w:val="0"/>
+          <w:sz w:val="21"/>
+          <w:szCs w:val="21"/>
+          <w14:ligatures w14:val="none"/>
+        </w:rPr>
+        <w:t xml:space="preserve"> = </w:t>
+      </w:r>
+      <w:proofErr w:type="spellStart"/>
+      <w:r>
+        <w:rPr>
+          <w:rFonts w:ascii="Consolas" w:eastAsia="Times New Roman" w:hAnsi="Consolas" w:cs="Times New Roman"/>
+          <w:color w:val="212121"/>
+          <w:kern w:val="0"/>
+          <w:sz w:val="21"/>
+          <w:szCs w:val="21"/>
+          <w14:ligatures w14:val="none"/>
+        </w:rPr>
+        <w:t>sprintf</w:t>
+      </w:r>
+      <w:proofErr w:type="spellEnd"/>
+      <w:r>
+        <w:rPr>
+          <w:rFonts w:ascii="Consolas" w:eastAsia="Times New Roman" w:hAnsi="Consolas" w:cs="Times New Roman"/>
+          <w:color w:val="212121"/>
+          <w:kern w:val="0"/>
+          <w:sz w:val="21"/>
+          <w:szCs w:val="21"/>
+          <w14:ligatures w14:val="none"/>
+        </w:rPr>
+        <w:t>(</w:t>
+      </w:r>
+      <w:r>
+        <w:rPr>
+          <w:rFonts w:ascii="Consolas" w:eastAsia="Times New Roman" w:hAnsi="Consolas" w:cs="Times New Roman"/>
+          <w:color w:val="A709F5"/>
+          <w:kern w:val="0"/>
+          <w:sz w:val="21"/>
+          <w:szCs w:val="21"/>
+          <w14:ligatures w14:val="none"/>
+        </w:rPr>
+        <w:t>'%.3g'</w:t>
+      </w:r>
+      <w:r>
+        <w:rPr>
+          <w:rFonts w:ascii="Consolas" w:eastAsia="Times New Roman" w:hAnsi="Consolas" w:cs="Times New Roman"/>
+          <w:color w:val="212121"/>
+          <w:kern w:val="0"/>
+          <w:sz w:val="21"/>
+          <w:szCs w:val="21"/>
+          <w14:ligatures w14:val="none"/>
+        </w:rPr>
+        <w:t>,expon);</w:t>
+      </w:r>
+    </w:p>
+    <w:p>
+      <w:pPr>
+        <w:shd w:val="clear" w:color="auto" w:fill="F5F5F5"/>
+        <w:spacing w:after="240" w:line="259" w:lineRule="atLeast"/>
+        <w:rPr>
+          <w:rFonts w:ascii="Consolas" w:eastAsia="Times New Roman" w:hAnsi="Consolas" w:cs="Times New Roman"/>
+          <w:color w:val="212121"/>
+          <w:kern w:val="0"/>
+          <w:sz w:val="21"/>
+          <w:szCs w:val="21"/>
+          <w14:ligatures w14:val="none"/>
+        </w:rPr>
+      </w:pPr>
+    </w:p>
+    <w:p>
+      <w:pPr>
+        <w:shd w:val="clear" w:color="auto" w:fill="F5F5F5"/>
+        <w:spacing w:after="0" w:line="270" w:lineRule="atLeast"/>
+        <w:rPr>
+          <w:rFonts w:ascii="Consolas" w:eastAsia="Times New Roman" w:hAnsi="Consolas" w:cs="Times New Roman"/>
+          <w:color w:val="212121"/>
+          <w:kern w:val="0"/>
+          <w:sz w:val="21"/>
+          <w:szCs w:val="21"/>
+          <w14:ligatures w14:val="none"/>
+        </w:rPr>
+      </w:pPr>
+      <w:proofErr w:type="spellStart"/>
+      <w:r>
+        <w:rPr>
+          <w:rFonts w:ascii="Consolas" w:eastAsia="Times New Roman" w:hAnsi="Consolas" w:cs="Times New Roman"/>
+          <w:color w:val="212121"/>
+          <w:kern w:val="0"/>
+          <w:sz w:val="21"/>
+          <w:szCs w:val="21"/>
+          <w14:ligatures w14:val="none"/>
+        </w:rPr>
+        <w:t>sinfunct</w:t>
+      </w:r>
+      <w:proofErr w:type="spellEnd"/>
+      <w:r>
+        <w:rPr>
+          <w:rFonts w:ascii="Consolas" w:eastAsia="Times New Roman" w:hAnsi="Consolas" w:cs="Times New Roman"/>
+          <w:color w:val="212121"/>
+          <w:kern w:val="0"/>
+          <w:sz w:val="21"/>
+          <w:szCs w:val="21"/>
+          <w14:ligatures w14:val="none"/>
+        </w:rPr>
+        <w:t xml:space="preserve"> = sin(a*pi);</w:t>
+      </w:r>
+    </w:p>
+    <w:p>
+      <w:pPr>
+        <w:shd w:val="clear" w:color="auto" w:fill="F5F5F5"/>
+        <w:spacing w:after="0" w:line="270" w:lineRule="atLeast"/>
+        <w:rPr>
+          <w:rFonts w:ascii="Consolas" w:eastAsia="Times New Roman" w:hAnsi="Consolas" w:cs="Times New Roman"/>
+          <w:color w:val="212121"/>
+          <w:kern w:val="0"/>
+          <w:sz w:val="21"/>
+          <w:szCs w:val="21"/>
+          <w14:ligatures w14:val="none"/>
+        </w:rPr>
+      </w:pPr>
+      <w:proofErr w:type="spellStart"/>
+      <w:r>
+        <w:rPr>
+          <w:rFonts w:ascii="Consolas" w:eastAsia="Times New Roman" w:hAnsi="Consolas" w:cs="Times New Roman"/>
+          <w:color w:val="212121"/>
+          <w:kern w:val="0"/>
+          <w:sz w:val="21"/>
+          <w:szCs w:val="21"/>
+          <w14:ligatures w14:val="none"/>
+        </w:rPr>
+        <w:t>sinfunct</w:t>
+      </w:r>
+      <w:proofErr w:type="spellEnd"/>
+      <w:r>
+        <w:rPr>
+          <w:rFonts w:ascii="Consolas" w:eastAsia="Times New Roman" w:hAnsi="Consolas" w:cs="Times New Roman"/>
+          <w:color w:val="212121"/>
+          <w:kern w:val="0"/>
+          <w:sz w:val="21"/>
+          <w:szCs w:val="21"/>
+          <w14:ligatures w14:val="none"/>
+        </w:rPr>
+        <w:t xml:space="preserve"> = </w:t>
+      </w:r>
+      <w:proofErr w:type="spellStart"/>
+      <w:r>
+        <w:rPr>
+          <w:rFonts w:ascii="Consolas" w:eastAsia="Times New Roman" w:hAnsi="Consolas" w:cs="Times New Roman"/>
+          <w:color w:val="212121"/>
+          <w:kern w:val="0"/>
+          <w:sz w:val="21"/>
+          <w:szCs w:val="21"/>
+          <w14:ligatures w14:val="none"/>
+        </w:rPr>
+        <w:t>sprintf</w:t>
+      </w:r>
+      <w:proofErr w:type="spellEnd"/>
+      <w:r>
+        <w:rPr>
+          <w:rFonts w:ascii="Consolas" w:eastAsia="Times New Roman" w:hAnsi="Consolas" w:cs="Times New Roman"/>
+          <w:color w:val="212121"/>
+          <w:kern w:val="0"/>
+          <w:sz w:val="21"/>
+          <w:szCs w:val="21"/>
+          <w14:ligatures w14:val="none"/>
+        </w:rPr>
+        <w:t>(</w:t>
+      </w:r>
+      <w:r>
+        <w:rPr>
+          <w:rFonts w:ascii="Consolas" w:eastAsia="Times New Roman" w:hAnsi="Consolas" w:cs="Times New Roman"/>
+          <w:color w:val="A709F5"/>
+          <w:kern w:val="0"/>
+          <w:sz w:val="21"/>
+          <w:szCs w:val="21"/>
+          <w14:ligatures w14:val="none"/>
+        </w:rPr>
+        <w:t>'%.3g'</w:t>
+      </w:r>
+      <w:r>
+        <w:rPr>
+          <w:rFonts w:ascii="Consolas" w:eastAsia="Times New Roman" w:hAnsi="Consolas" w:cs="Times New Roman"/>
+          <w:color w:val="212121"/>
+          <w:kern w:val="0"/>
+          <w:sz w:val="21"/>
+          <w:szCs w:val="21"/>
+          <w14:ligatures w14:val="none"/>
+        </w:rPr>
+        <w:t>,sinfunct);</w:t>
+      </w:r>
+    </w:p>
+    <w:p>
+      <w:pPr>
+        <w:shd w:val="clear" w:color="auto" w:fill="F5F5F5"/>
+        <w:spacing w:after="240" w:line="259" w:lineRule="atLeast"/>
+        <w:rPr>
+          <w:rFonts w:ascii="Consolas" w:eastAsia="Times New Roman" w:hAnsi="Consolas" w:cs="Times New Roman"/>
+          <w:color w:val="212121"/>
+          <w:kern w:val="0"/>
+          <w:sz w:val="21"/>
+          <w:szCs w:val="21"/>
+          <w14:ligatures w14:val="none"/>
+        </w:rPr>
+      </w:pPr>
+    </w:p>
+    <w:p>
+      <w:pPr>
+        <w:shd w:val="clear" w:color="auto" w:fill="F5F5F5"/>
+        <w:spacing w:after="0" w:line="270" w:lineRule="atLeast"/>
+        <w:rPr>
+          <w:rFonts w:ascii="Consolas" w:eastAsia="Times New Roman" w:hAnsi="Consolas" w:cs="Times New Roman"/>
+          <w:color w:val="212121"/>
+          <w:kern w:val="0"/>
+          <w:sz w:val="21"/>
+          <w:szCs w:val="21"/>
+          <w14:ligatures w14:val="none"/>
+        </w:rPr>
+      </w:pPr>
+      <w:r>
+        <w:rPr>
+          <w:rFonts w:ascii="Consolas" w:eastAsia="Times New Roman" w:hAnsi="Consolas" w:cs="Times New Roman"/>
+          <w:color w:val="008013"/>
+          <w:kern w:val="0"/>
+          <w:sz w:val="21"/>
+          <w:szCs w:val="21"/>
+          <w14:ligatures w14:val="none"/>
+        </w:rPr>
+        <w:t>%Table names are in capitols</w:t>
+      </w:r>
+    </w:p>
+    <w:p>
+      <w:pPr>
+        <w:shd w:val="clear" w:color="auto" w:fill="F5F5F5"/>
+        <w:spacing w:after="0" w:line="270" w:lineRule="atLeast"/>
+        <w:rPr>
+          <w:rFonts w:ascii="Consolas" w:eastAsia="Times New Roman" w:hAnsi="Consolas" w:cs="Times New Roman"/>
+          <w:color w:val="212121"/>
+          <w:kern w:val="0"/>
+          <w:sz w:val="21"/>
+          <w:szCs w:val="21"/>
+          <w14:ligatures w14:val="none"/>
+        </w:rPr>
+      </w:pPr>
+      <w:r>
+        <w:rPr>
+          <w:rFonts w:ascii="Consolas" w:eastAsia="Times New Roman" w:hAnsi="Consolas" w:cs="Times New Roman"/>
+          <w:color w:val="212121"/>
+          <w:kern w:val="0"/>
+          <w:sz w:val="21"/>
+          <w:szCs w:val="21"/>
+          <w14:ligatures w14:val="none"/>
+        </w:rPr>
+        <w:t>Cases = [</w:t>
+      </w:r>
+      <w:r>
+        <w:rPr>
+          <w:rFonts w:ascii="Consolas" w:eastAsia="Times New Roman" w:hAnsi="Consolas" w:cs="Times New Roman"/>
+          <w:color w:val="A709F5"/>
+          <w:kern w:val="0"/>
+          <w:sz w:val="21"/>
+          <w:szCs w:val="21"/>
+          <w14:ligatures w14:val="none"/>
+        </w:rPr>
+        <w:t>"</w:t>
+      </w:r>
+      <w:proofErr w:type="spellStart"/>
+      <w:r>
+        <w:rPr>
+          <w:rFonts w:ascii="Consolas" w:eastAsia="Times New Roman" w:hAnsi="Consolas" w:cs="Times New Roman"/>
+          <w:color w:val="A709F5"/>
+          <w:kern w:val="0"/>
+          <w:sz w:val="21"/>
+          <w:szCs w:val="21"/>
+          <w14:ligatures w14:val="none"/>
+        </w:rPr>
+        <w:t>i</w:t>
+      </w:r>
+      <w:proofErr w:type="spellEnd"/>
+      <w:r>
+        <w:rPr>
+          <w:rFonts w:ascii="Consolas" w:eastAsia="Times New Roman" w:hAnsi="Consolas" w:cs="Times New Roman"/>
+          <w:color w:val="A709F5"/>
+          <w:kern w:val="0"/>
+          <w:sz w:val="21"/>
+          <w:szCs w:val="21"/>
+          <w14:ligatures w14:val="none"/>
+        </w:rPr>
+        <w:t>"</w:t>
+      </w:r>
+      <w:r>
+        <w:rPr>
+          <w:rFonts w:ascii="Consolas" w:eastAsia="Times New Roman" w:hAnsi="Consolas" w:cs="Times New Roman"/>
+          <w:color w:val="212121"/>
+          <w:kern w:val="0"/>
+          <w:sz w:val="21"/>
+          <w:szCs w:val="21"/>
+          <w14:ligatures w14:val="none"/>
+        </w:rPr>
+        <w:t>;</w:t>
+      </w:r>
+      <w:r>
+        <w:rPr>
+          <w:rFonts w:ascii="Consolas" w:eastAsia="Times New Roman" w:hAnsi="Consolas" w:cs="Times New Roman"/>
+          <w:color w:val="A709F5"/>
+          <w:kern w:val="0"/>
+          <w:sz w:val="21"/>
+          <w:szCs w:val="21"/>
+          <w14:ligatures w14:val="none"/>
+        </w:rPr>
+        <w:t>"</w:t>
+      </w:r>
+      <w:proofErr w:type="spellStart"/>
+      <w:r>
+        <w:rPr>
+          <w:rFonts w:ascii="Consolas" w:eastAsia="Times New Roman" w:hAnsi="Consolas" w:cs="Times New Roman"/>
+          <w:color w:val="A709F5"/>
+          <w:kern w:val="0"/>
+          <w:sz w:val="21"/>
+          <w:szCs w:val="21"/>
+          <w14:ligatures w14:val="none"/>
+        </w:rPr>
+        <w:t>ii"</w:t>
+      </w:r>
+      <w:r>
+        <w:rPr>
+          <w:rFonts w:ascii="Consolas" w:eastAsia="Times New Roman" w:hAnsi="Consolas" w:cs="Times New Roman"/>
+          <w:color w:val="212121"/>
+          <w:kern w:val="0"/>
+          <w:sz w:val="21"/>
+          <w:szCs w:val="21"/>
+          <w14:ligatures w14:val="none"/>
+        </w:rPr>
+        <w:t>;</w:t>
+      </w:r>
+      <w:r>
+        <w:rPr>
+          <w:rFonts w:ascii="Consolas" w:eastAsia="Times New Roman" w:hAnsi="Consolas" w:cs="Times New Roman"/>
+          <w:color w:val="A709F5"/>
+          <w:kern w:val="0"/>
+          <w:sz w:val="21"/>
+          <w:szCs w:val="21"/>
+          <w14:ligatures w14:val="none"/>
+        </w:rPr>
+        <w:t>"iii"</w:t>
+      </w:r>
+      <w:r>
+        <w:rPr>
+          <w:rFonts w:ascii="Consolas" w:eastAsia="Times New Roman" w:hAnsi="Consolas" w:cs="Times New Roman"/>
+          <w:color w:val="212121"/>
+          <w:kern w:val="0"/>
+          <w:sz w:val="21"/>
+          <w:szCs w:val="21"/>
+          <w14:ligatures w14:val="none"/>
+        </w:rPr>
+        <w:t>;</w:t>
+      </w:r>
+      <w:r>
+        <w:rPr>
+          <w:rFonts w:ascii="Consolas" w:eastAsia="Times New Roman" w:hAnsi="Consolas" w:cs="Times New Roman"/>
+          <w:color w:val="A709F5"/>
+          <w:kern w:val="0"/>
+          <w:sz w:val="21"/>
+          <w:szCs w:val="21"/>
+          <w14:ligatures w14:val="none"/>
+        </w:rPr>
+        <w:t>"iv"</w:t>
+      </w:r>
+      <w:r>
+        <w:rPr>
+          <w:rFonts w:ascii="Consolas" w:eastAsia="Times New Roman" w:hAnsi="Consolas" w:cs="Times New Roman"/>
+          <w:color w:val="212121"/>
+          <w:kern w:val="0"/>
+          <w:sz w:val="21"/>
+          <w:szCs w:val="21"/>
+          <w14:ligatures w14:val="none"/>
+        </w:rPr>
+        <w:t>;</w:t>
+      </w:r>
+      <w:r>
+        <w:rPr>
+          <w:rFonts w:ascii="Consolas" w:eastAsia="Times New Roman" w:hAnsi="Consolas" w:cs="Times New Roman"/>
+          <w:color w:val="A709F5"/>
+          <w:kern w:val="0"/>
+          <w:sz w:val="21"/>
+          <w:szCs w:val="21"/>
+          <w14:ligatures w14:val="none"/>
+        </w:rPr>
+        <w:t>"v</w:t>
+      </w:r>
+      <w:proofErr w:type="spellEnd"/>
+      <w:r>
+        <w:rPr>
+          <w:rFonts w:ascii="Consolas" w:eastAsia="Times New Roman" w:hAnsi="Consolas" w:cs="Times New Roman"/>
+          <w:color w:val="A709F5"/>
+          <w:kern w:val="0"/>
+          <w:sz w:val="21"/>
+          <w:szCs w:val="21"/>
+          <w14:ligatures w14:val="none"/>
+        </w:rPr>
+        <w:t>"</w:t>
+      </w:r>
+      <w:r>
+        <w:rPr>
+          <w:rFonts w:ascii="Consolas" w:eastAsia="Times New Roman" w:hAnsi="Consolas" w:cs="Times New Roman"/>
+          <w:color w:val="212121"/>
+          <w:kern w:val="0"/>
+          <w:sz w:val="21"/>
+          <w:szCs w:val="21"/>
+          <w14:ligatures w14:val="none"/>
+        </w:rPr>
+        <w:t>];</w:t>
+      </w:r>
+    </w:p>
+    <w:p>
+      <w:pPr>
+        <w:shd w:val="clear" w:color="auto" w:fill="F5F5F5"/>
+        <w:spacing w:after="0" w:line="270" w:lineRule="atLeast"/>
+        <w:rPr>
+          <w:rFonts w:ascii="Consolas" w:eastAsia="Times New Roman" w:hAnsi="Consolas" w:cs="Times New Roman"/>
+          <w:color w:val="212121"/>
+          <w:kern w:val="0"/>
+          <w:sz w:val="21"/>
+          <w:szCs w:val="21"/>
+          <w14:ligatures w14:val="none"/>
+        </w:rPr>
+      </w:pPr>
+      <w:r>
+        <w:rPr>
+          <w:rFonts w:ascii="Consolas" w:eastAsia="Times New Roman" w:hAnsi="Consolas" w:cs="Times New Roman"/>
+          <w:color w:val="212121"/>
+          <w:kern w:val="0"/>
+          <w:sz w:val="21"/>
+          <w:szCs w:val="21"/>
+          <w14:ligatures w14:val="none"/>
+        </w:rPr>
+        <w:t>Functions = [</w:t>
+      </w:r>
+      <w:r>
+        <w:rPr>
+          <w:rFonts w:ascii="Consolas" w:eastAsia="Times New Roman" w:hAnsi="Consolas" w:cs="Times New Roman"/>
+          <w:color w:val="A709F5"/>
+          <w:kern w:val="0"/>
+          <w:sz w:val="21"/>
+          <w:szCs w:val="21"/>
+          <w14:ligatures w14:val="none"/>
+        </w:rPr>
+        <w:t>"</w:t>
+      </w:r>
+      <w:proofErr w:type="spellStart"/>
+      <w:r>
+        <w:rPr>
+          <w:rFonts w:ascii="Consolas" w:eastAsia="Times New Roman" w:hAnsi="Consolas" w:cs="Times New Roman"/>
+          <w:color w:val="A709F5"/>
+          <w:kern w:val="0"/>
+          <w:sz w:val="21"/>
+          <w:szCs w:val="21"/>
+          <w14:ligatures w14:val="none"/>
+        </w:rPr>
+        <w:t>b-a"</w:t>
+      </w:r>
+      <w:r>
+        <w:rPr>
+          <w:rFonts w:ascii="Consolas" w:eastAsia="Times New Roman" w:hAnsi="Consolas" w:cs="Times New Roman"/>
+          <w:color w:val="212121"/>
+          <w:kern w:val="0"/>
+          <w:sz w:val="21"/>
+          <w:szCs w:val="21"/>
+          <w14:ligatures w14:val="none"/>
+        </w:rPr>
+        <w:t>;</w:t>
+      </w:r>
+      <w:r>
+        <w:rPr>
+          <w:rFonts w:ascii="Consolas" w:eastAsia="Times New Roman" w:hAnsi="Consolas" w:cs="Times New Roman"/>
+          <w:color w:val="A709F5"/>
+          <w:kern w:val="0"/>
+          <w:sz w:val="21"/>
+          <w:szCs w:val="21"/>
+          <w14:ligatures w14:val="none"/>
+        </w:rPr>
+        <w:t>"b</w:t>
+      </w:r>
+      <w:proofErr w:type="spellEnd"/>
+      <w:r>
+        <w:rPr>
+          <w:rFonts w:ascii="Consolas" w:eastAsia="Times New Roman" w:hAnsi="Consolas" w:cs="Times New Roman"/>
+          <w:color w:val="A709F5"/>
+          <w:kern w:val="0"/>
+          <w:sz w:val="21"/>
+          <w:szCs w:val="21"/>
+          <w14:ligatures w14:val="none"/>
+        </w:rPr>
+        <w:t>/ln(a)"</w:t>
+      </w:r>
+      <w:r>
+        <w:rPr>
+          <w:rFonts w:ascii="Consolas" w:eastAsia="Times New Roman" w:hAnsi="Consolas" w:cs="Times New Roman"/>
+          <w:color w:val="212121"/>
+          <w:kern w:val="0"/>
+          <w:sz w:val="21"/>
+          <w:szCs w:val="21"/>
+          <w14:ligatures w14:val="none"/>
+        </w:rPr>
+        <w:t>;</w:t>
+      </w:r>
+      <w:r>
+        <w:rPr>
+          <w:rFonts w:ascii="Consolas" w:eastAsia="Times New Roman" w:hAnsi="Consolas" w:cs="Times New Roman"/>
+          <w:color w:val="A709F5"/>
+          <w:kern w:val="0"/>
+          <w:sz w:val="21"/>
+          <w:szCs w:val="21"/>
+          <w14:ligatures w14:val="none"/>
+        </w:rPr>
+        <w:t>"a*log10(b)"</w:t>
+      </w:r>
+      <w:r>
+        <w:rPr>
+          <w:rFonts w:ascii="Consolas" w:eastAsia="Times New Roman" w:hAnsi="Consolas" w:cs="Times New Roman"/>
+          <w:color w:val="212121"/>
+          <w:kern w:val="0"/>
+          <w:sz w:val="21"/>
+          <w:szCs w:val="21"/>
+          <w14:ligatures w14:val="none"/>
+        </w:rPr>
+        <w:t xml:space="preserve">; </w:t>
+      </w:r>
+      <w:r>
+        <w:rPr>
+          <w:rFonts w:ascii="Consolas" w:eastAsia="Times New Roman" w:hAnsi="Consolas" w:cs="Times New Roman"/>
+          <w:color w:val="A709F5"/>
+          <w:kern w:val="0"/>
+          <w:sz w:val="21"/>
+          <w:szCs w:val="21"/>
+          <w14:ligatures w14:val="none"/>
+        </w:rPr>
+        <w:t>"e^(b-a)"</w:t>
+      </w:r>
+      <w:r>
+        <w:rPr>
+          <w:rFonts w:ascii="Consolas" w:eastAsia="Times New Roman" w:hAnsi="Consolas" w:cs="Times New Roman"/>
+          <w:color w:val="212121"/>
+          <w:kern w:val="0"/>
+          <w:sz w:val="21"/>
+          <w:szCs w:val="21"/>
+          <w14:ligatures w14:val="none"/>
+        </w:rPr>
+        <w:t xml:space="preserve">; </w:t>
+      </w:r>
+      <w:r>
+        <w:rPr>
+          <w:rFonts w:ascii="Consolas" w:eastAsia="Times New Roman" w:hAnsi="Consolas" w:cs="Times New Roman"/>
+          <w:color w:val="A709F5"/>
+          <w:kern w:val="0"/>
+          <w:sz w:val="21"/>
+          <w:szCs w:val="21"/>
+          <w14:ligatures w14:val="none"/>
+        </w:rPr>
+        <w:t>"sin(a*pi)"</w:t>
+      </w:r>
+      <w:r>
+        <w:rPr>
+          <w:rFonts w:ascii="Consolas" w:eastAsia="Times New Roman" w:hAnsi="Consolas" w:cs="Times New Roman"/>
+          <w:color w:val="212121"/>
+          <w:kern w:val="0"/>
+          <w:sz w:val="21"/>
+          <w:szCs w:val="21"/>
+          <w14:ligatures w14:val="none"/>
+        </w:rPr>
+        <w:t>];</w:t>
+      </w:r>
+    </w:p>
+    <w:p>
+      <w:pPr>
+        <w:shd w:val="clear" w:color="auto" w:fill="F5F5F5"/>
+        <w:spacing w:after="0" w:line="270" w:lineRule="atLeast"/>
+        <w:rPr>
+          <w:rFonts w:ascii="Consolas" w:eastAsia="Times New Roman" w:hAnsi="Consolas" w:cs="Times New Roman"/>
+          <w:color w:val="212121"/>
+          <w:kern w:val="0"/>
+          <w:sz w:val="21"/>
+          <w:szCs w:val="21"/>
+          <w14:ligatures w14:val="none"/>
+        </w:rPr>
+      </w:pPr>
+      <w:r>
+        <w:rPr>
+          <w:rFonts w:ascii="Consolas" w:eastAsia="Times New Roman" w:hAnsi="Consolas" w:cs="Times New Roman"/>
+          <w:color w:val="212121"/>
+          <w:kern w:val="0"/>
+          <w:sz w:val="21"/>
+          <w:szCs w:val="21"/>
+          <w14:ligatures w14:val="none"/>
+        </w:rPr>
+        <w:t>Results = [</w:t>
+      </w:r>
+      <w:proofErr w:type="spellStart"/>
+      <w:r>
+        <w:rPr>
+          <w:rFonts w:ascii="Consolas" w:eastAsia="Times New Roman" w:hAnsi="Consolas" w:cs="Times New Roman"/>
+          <w:color w:val="212121"/>
+          <w:kern w:val="0"/>
+          <w:sz w:val="21"/>
+          <w:szCs w:val="21"/>
+          <w14:ligatures w14:val="none"/>
+        </w:rPr>
+        <w:t>subtract,natlog,logten,expon,sinfunct</w:t>
+      </w:r>
+      <w:proofErr w:type="spellEnd"/>
+      <w:r>
+        <w:rPr>
+          <w:rFonts w:ascii="Consolas" w:eastAsia="Times New Roman" w:hAnsi="Consolas" w:cs="Times New Roman"/>
+          <w:color w:val="212121"/>
+          <w:kern w:val="0"/>
+          <w:sz w:val="21"/>
+          <w:szCs w:val="21"/>
+          <w14:ligatures w14:val="none"/>
+        </w:rPr>
+        <w:t>];</w:t>
+      </w:r>
+    </w:p>
+    <w:p>
+      <w:pPr>
+        <w:shd w:val="clear" w:color="auto" w:fill="F5F5F5"/>
+        <w:spacing w:after="0" w:line="270" w:lineRule="atLeast"/>
+        <w:rPr>
+          <w:rFonts w:ascii="Consolas" w:eastAsia="Times New Roman" w:hAnsi="Consolas" w:cs="Times New Roman"/>
+          <w:color w:val="212121"/>
+          <w:kern w:val="0"/>
+          <w:sz w:val="21"/>
+          <w:szCs w:val="21"/>
+          <w14:ligatures w14:val="none"/>
+        </w:rPr>
+      </w:pPr>
+      <w:r>
+        <w:rPr>
+          <w:rFonts w:ascii="Consolas" w:eastAsia="Times New Roman" w:hAnsi="Consolas" w:cs="Times New Roman"/>
+          <w:color w:val="212121"/>
+          <w:kern w:val="0"/>
+          <w:sz w:val="21"/>
+          <w:szCs w:val="21"/>
+          <w14:ligatures w14:val="none"/>
+        </w:rPr>
+        <w:t>Results = transpose(Results);</w:t>
+      </w:r>
+    </w:p>
+    <w:p>
+      <w:pPr>
+        <w:shd w:val="clear" w:color="auto" w:fill="F5F5F5"/>
+        <w:spacing w:after="0" w:line="270" w:lineRule="atLeast"/>
+        <w:rPr>
+          <w:rFonts w:ascii="Consolas" w:eastAsia="Times New Roman" w:hAnsi="Consolas" w:cs="Times New Roman"/>
+          <w:color w:val="212121"/>
+          <w:kern w:val="0"/>
+          <w:sz w:val="21"/>
+          <w:szCs w:val="21"/>
+          <w14:ligatures w14:val="none"/>
+        </w:rPr>
+      </w:pPr>
+      <w:proofErr w:type="spellStart"/>
+      <w:r>
+        <w:rPr>
+          <w:rFonts w:ascii="Consolas" w:eastAsia="Times New Roman" w:hAnsi="Consolas" w:cs="Times New Roman"/>
+          <w:color w:val="212121"/>
+          <w:kern w:val="0"/>
+          <w:sz w:val="21"/>
+          <w:szCs w:val="21"/>
+          <w14:ligatures w14:val="none"/>
+        </w:rPr>
+        <w:t>Resulting_Significant_Figures</w:t>
+      </w:r>
+      <w:proofErr w:type="spellEnd"/>
+      <w:r>
+        <w:rPr>
+          <w:rFonts w:ascii="Consolas" w:eastAsia="Times New Roman" w:hAnsi="Consolas" w:cs="Times New Roman"/>
+          <w:color w:val="212121"/>
+          <w:kern w:val="0"/>
+          <w:sz w:val="21"/>
+          <w:szCs w:val="21"/>
+          <w14:ligatures w14:val="none"/>
+        </w:rPr>
+        <w:t xml:space="preserve"> = [3;4;3;3;3];</w:t>
+      </w:r>
+    </w:p>
+    <w:p>
+      <w:pPr>
+        <w:shd w:val="clear" w:color="auto" w:fill="F5F5F5"/>
+        <w:spacing w:after="240" w:line="259" w:lineRule="atLeast"/>
+        <w:rPr>
+          <w:rFonts w:ascii="Consolas" w:eastAsia="Times New Roman" w:hAnsi="Consolas" w:cs="Times New Roman"/>
+          <w:color w:val="212121"/>
+          <w:kern w:val="0"/>
+          <w:sz w:val="21"/>
+          <w:szCs w:val="21"/>
+          <w14:ligatures w14:val="none"/>
+        </w:rPr>
+      </w:pPr>
+    </w:p>
+    <w:p>
+      <w:pPr>
+        <w:shd w:val="clear" w:color="auto" w:fill="F5F5F5"/>
+        <w:spacing w:after="0" w:line="270" w:lineRule="atLeast"/>
+        <w:rPr>
+          <w:rFonts w:ascii="Consolas" w:eastAsia="Times New Roman" w:hAnsi="Consolas" w:cs="Times New Roman"/>
+          <w:color w:val="212121"/>
+          <w:kern w:val="0"/>
+          <w:sz w:val="21"/>
+          <w:szCs w:val="21"/>
+          <w14:ligatures w14:val="none"/>
+        </w:rPr>
+      </w:pPr>
+      <w:r>
+        <w:rPr>
+          <w:rFonts w:ascii="Consolas" w:eastAsia="Times New Roman" w:hAnsi="Consolas" w:cs="Times New Roman"/>
+          <w:color w:val="212121"/>
+          <w:kern w:val="0"/>
+          <w:sz w:val="21"/>
+          <w:szCs w:val="21"/>
+          <w14:ligatures w14:val="none"/>
+        </w:rPr>
+        <w:t>finalTable2 = table(</w:t>
+      </w:r>
+      <w:proofErr w:type="spellStart"/>
+      <w:r>
+        <w:rPr>
+          <w:rFonts w:ascii="Consolas" w:eastAsia="Times New Roman" w:hAnsi="Consolas" w:cs="Times New Roman"/>
+          <w:color w:val="212121"/>
+          <w:kern w:val="0"/>
+          <w:sz w:val="21"/>
+          <w:szCs w:val="21"/>
+          <w14:ligatures w14:val="none"/>
+        </w:rPr>
+        <w:t>Cases,Functions,Results,Resulting_Significant_Figures</w:t>
+      </w:r>
+      <w:proofErr w:type="spellEnd"/>
+      <w:r>
+        <w:rPr>
+          <w:rFonts w:ascii="Consolas" w:eastAsia="Times New Roman" w:hAnsi="Consolas" w:cs="Times New Roman"/>
+          <w:color w:val="212121"/>
+          <w:kern w:val="0"/>
+          <w:sz w:val="21"/>
+          <w:szCs w:val="21"/>
+          <w14:ligatures w14:val="none"/>
+        </w:rPr>
+        <w:t>)</w:t>
+      </w:r>
+    </w:p>
+    <w:p>
+      <w:pPr>
+        <w:shd w:val="clear" w:color="auto" w:fill="F5F5F5"/>
+        <w:spacing w:after="240" w:line="259" w:lineRule="atLeast"/>
+        <w:rPr>
+          <w:rFonts w:ascii="Consolas" w:eastAsia="Times New Roman" w:hAnsi="Consolas" w:cs="Times New Roman"/>
+          <w:color w:val="212121"/>
+          <w:kern w:val="0"/>
+          <w:sz w:val="21"/>
+          <w:szCs w:val="21"/>
+          <w14:ligatures w14:val="none"/>
+        </w:rPr>
+      </w:pPr>
+    </w:p>
+    <w:p>
+      <w:pPr>
+        <w:shd w:val="clear" w:color="auto" w:fill="F5F5F5"/>
+        <w:spacing w:after="0" w:line="270" w:lineRule="atLeast"/>
+        <w:rPr>
+          <w:rFonts w:ascii="Consolas" w:eastAsia="Times New Roman" w:hAnsi="Consolas" w:cs="Times New Roman"/>
+          <w:color w:val="212121"/>
+          <w:kern w:val="0"/>
+          <w:sz w:val="21"/>
+          <w:szCs w:val="21"/>
+          <w14:ligatures w14:val="none"/>
+        </w:rPr>
+      </w:pPr>
+      <w:r>
+        <w:rPr>
+          <w:rFonts w:ascii="Consolas" w:eastAsia="Times New Roman" w:hAnsi="Consolas" w:cs="Times New Roman"/>
+          <w:color w:val="008013"/>
+          <w:kern w:val="0"/>
+          <w:sz w:val="21"/>
+          <w:szCs w:val="21"/>
+          <w14:ligatures w14:val="none"/>
+        </w:rPr>
+        <w:t>%for table 1</w:t>
+      </w:r>
+    </w:p>
+    <w:p>
+      <w:pPr>
+        <w:shd w:val="clear" w:color="auto" w:fill="F5F5F5"/>
+        <w:spacing w:after="0" w:line="270" w:lineRule="atLeast"/>
+        <w:rPr>
+          <w:rFonts w:ascii="Consolas" w:eastAsia="Times New Roman" w:hAnsi="Consolas" w:cs="Times New Roman"/>
+          <w:color w:val="212121"/>
+          <w:kern w:val="0"/>
+          <w:sz w:val="21"/>
+          <w:szCs w:val="21"/>
+          <w14:ligatures w14:val="none"/>
+        </w:rPr>
+      </w:pPr>
+      <w:proofErr w:type="spellStart"/>
+      <w:r>
+        <w:rPr>
+          <w:rFonts w:ascii="Consolas" w:eastAsia="Times New Roman" w:hAnsi="Consolas" w:cs="Times New Roman"/>
+          <w:color w:val="212121"/>
+          <w:kern w:val="0"/>
+          <w:sz w:val="21"/>
+          <w:szCs w:val="21"/>
+          <w14:ligatures w14:val="none"/>
+        </w:rPr>
+        <w:t>Variable_Names</w:t>
+      </w:r>
+      <w:proofErr w:type="spellEnd"/>
+      <w:r>
+        <w:rPr>
+          <w:rFonts w:ascii="Consolas" w:eastAsia="Times New Roman" w:hAnsi="Consolas" w:cs="Times New Roman"/>
+          <w:color w:val="212121"/>
+          <w:kern w:val="0"/>
+          <w:sz w:val="21"/>
+          <w:szCs w:val="21"/>
+          <w14:ligatures w14:val="none"/>
+        </w:rPr>
+        <w:t xml:space="preserve"> = [</w:t>
+      </w:r>
+      <w:r>
+        <w:rPr>
+          <w:rFonts w:ascii="Consolas" w:eastAsia="Times New Roman" w:hAnsi="Consolas" w:cs="Times New Roman"/>
+          <w:color w:val="A709F5"/>
+          <w:kern w:val="0"/>
+          <w:sz w:val="21"/>
+          <w:szCs w:val="21"/>
+          <w14:ligatures w14:val="none"/>
+        </w:rPr>
+        <w:t>"</w:t>
+      </w:r>
+      <w:proofErr w:type="spellStart"/>
+      <w:r>
+        <w:rPr>
+          <w:rFonts w:ascii="Consolas" w:eastAsia="Times New Roman" w:hAnsi="Consolas" w:cs="Times New Roman"/>
+          <w:color w:val="A709F5"/>
+          <w:kern w:val="0"/>
+          <w:sz w:val="21"/>
+          <w:szCs w:val="21"/>
+          <w14:ligatures w14:val="none"/>
+        </w:rPr>
+        <w:t>a"</w:t>
+      </w:r>
+      <w:r>
+        <w:rPr>
+          <w:rFonts w:ascii="Consolas" w:eastAsia="Times New Roman" w:hAnsi="Consolas" w:cs="Times New Roman"/>
+          <w:color w:val="212121"/>
+          <w:kern w:val="0"/>
+          <w:sz w:val="21"/>
+          <w:szCs w:val="21"/>
+          <w14:ligatures w14:val="none"/>
+        </w:rPr>
+        <w:t>;</w:t>
+      </w:r>
+      <w:r>
+        <w:rPr>
+          <w:rFonts w:ascii="Consolas" w:eastAsia="Times New Roman" w:hAnsi="Consolas" w:cs="Times New Roman"/>
+          <w:color w:val="A709F5"/>
+          <w:kern w:val="0"/>
+          <w:sz w:val="21"/>
+          <w:szCs w:val="21"/>
+          <w14:ligatures w14:val="none"/>
+        </w:rPr>
+        <w:t>"b</w:t>
+      </w:r>
+      <w:proofErr w:type="spellEnd"/>
+      <w:r>
+        <w:rPr>
+          <w:rFonts w:ascii="Consolas" w:eastAsia="Times New Roman" w:hAnsi="Consolas" w:cs="Times New Roman"/>
+          <w:color w:val="A709F5"/>
+          <w:kern w:val="0"/>
+          <w:sz w:val="21"/>
+          <w:szCs w:val="21"/>
+          <w14:ligatures w14:val="none"/>
+        </w:rPr>
+        <w:t>"</w:t>
+      </w:r>
+      <w:r>
+        <w:rPr>
+          <w:rFonts w:ascii="Consolas" w:eastAsia="Times New Roman" w:hAnsi="Consolas" w:cs="Times New Roman"/>
+          <w:color w:val="212121"/>
+          <w:kern w:val="0"/>
+          <w:sz w:val="21"/>
+          <w:szCs w:val="21"/>
+          <w14:ligatures w14:val="none"/>
+        </w:rPr>
+        <w:t>];</w:t>
+      </w:r>
+    </w:p>
+    <w:p>
+      <w:pPr>
+        <w:shd w:val="clear" w:color="auto" w:fill="F5F5F5"/>
+        <w:spacing w:after="0" w:line="270" w:lineRule="atLeast"/>
+        <w:rPr>
+          <w:rFonts w:ascii="Consolas" w:eastAsia="Times New Roman" w:hAnsi="Consolas" w:cs="Times New Roman"/>
+          <w:color w:val="212121"/>
+          <w:kern w:val="0"/>
+          <w:sz w:val="21"/>
+          <w:szCs w:val="21"/>
+          <w14:ligatures w14:val="none"/>
+        </w:rPr>
+      </w:pPr>
+      <w:proofErr w:type="spellStart"/>
+      <w:r>
+        <w:rPr>
+          <w:rFonts w:ascii="Consolas" w:eastAsia="Times New Roman" w:hAnsi="Consolas" w:cs="Times New Roman"/>
+          <w:color w:val="212121"/>
+          <w:kern w:val="0"/>
+          <w:sz w:val="21"/>
+          <w:szCs w:val="21"/>
+          <w14:ligatures w14:val="none"/>
+        </w:rPr>
+        <w:t>Variable_Values</w:t>
+      </w:r>
+      <w:proofErr w:type="spellEnd"/>
+      <w:r>
+        <w:rPr>
+          <w:rFonts w:ascii="Consolas" w:eastAsia="Times New Roman" w:hAnsi="Consolas" w:cs="Times New Roman"/>
+          <w:color w:val="212121"/>
+          <w:kern w:val="0"/>
+          <w:sz w:val="21"/>
+          <w:szCs w:val="21"/>
+          <w14:ligatures w14:val="none"/>
+        </w:rPr>
+        <w:t xml:space="preserve"> = [3.45;12.525];</w:t>
+      </w:r>
+    </w:p>
+    <w:p>
+      <w:pPr>
+        <w:shd w:val="clear" w:color="auto" w:fill="F5F5F5"/>
+        <w:spacing w:after="0" w:line="270" w:lineRule="atLeast"/>
+        <w:rPr>
+          <w:rFonts w:ascii="Consolas" w:eastAsia="Times New Roman" w:hAnsi="Consolas" w:cs="Times New Roman"/>
+          <w:color w:val="212121"/>
+          <w:kern w:val="0"/>
+          <w:sz w:val="21"/>
+          <w:szCs w:val="21"/>
+          <w14:ligatures w14:val="none"/>
+        </w:rPr>
+      </w:pPr>
+      <w:proofErr w:type="spellStart"/>
+      <w:r>
+        <w:rPr>
+          <w:rFonts w:ascii="Consolas" w:eastAsia="Times New Roman" w:hAnsi="Consolas" w:cs="Times New Roman"/>
+          <w:color w:val="212121"/>
+          <w:kern w:val="0"/>
+          <w:sz w:val="21"/>
+          <w:szCs w:val="21"/>
+          <w14:ligatures w14:val="none"/>
+        </w:rPr>
+        <w:t>Variable_Significant_Figures</w:t>
+      </w:r>
+      <w:proofErr w:type="spellEnd"/>
+      <w:r>
+        <w:rPr>
+          <w:rFonts w:ascii="Consolas" w:eastAsia="Times New Roman" w:hAnsi="Consolas" w:cs="Times New Roman"/>
+          <w:color w:val="212121"/>
+          <w:kern w:val="0"/>
+          <w:sz w:val="21"/>
+          <w:szCs w:val="21"/>
+          <w14:ligatures w14:val="none"/>
+        </w:rPr>
+        <w:t xml:space="preserve"> = [3;5];</w:t>
+      </w:r>
+    </w:p>
+    <w:p>
+      <w:pPr>
+        <w:shd w:val="clear" w:color="auto" w:fill="F5F5F5"/>
+        <w:spacing w:after="240" w:line="259" w:lineRule="atLeast"/>
+        <w:rPr>
+          <w:rFonts w:ascii="Consolas" w:eastAsia="Times New Roman" w:hAnsi="Consolas" w:cs="Times New Roman"/>
+          <w:color w:val="212121"/>
+          <w:kern w:val="0"/>
+          <w:sz w:val="21"/>
+          <w:szCs w:val="21"/>
+          <w14:ligatures w14:val="none"/>
+        </w:rPr>
+      </w:pPr>
+    </w:p>
+    <w:p>
+      <w:pPr>
+        <w:shd w:val="clear" w:color="auto" w:fill="F5F5F5"/>
+        <w:spacing w:after="0" w:line="270" w:lineRule="atLeast"/>
+        <w:rPr>
+          <w:rFonts w:ascii="Consolas" w:eastAsia="Times New Roman" w:hAnsi="Consolas" w:cs="Times New Roman"/>
+          <w:color w:val="212121"/>
+          <w:kern w:val="0"/>
+          <w:sz w:val="21"/>
+          <w:szCs w:val="21"/>
+          <w14:ligatures w14:val="none"/>
+        </w:rPr>
+      </w:pPr>
+      <w:r>
+        <w:rPr>
+          <w:rFonts w:ascii="Consolas" w:eastAsia="Times New Roman" w:hAnsi="Consolas" w:cs="Times New Roman"/>
+          <w:color w:val="212121"/>
+          <w:kern w:val="0"/>
+          <w:sz w:val="21"/>
+          <w:szCs w:val="21"/>
+          <w14:ligatures w14:val="none"/>
+        </w:rPr>
+        <w:t>finalTable1 = table(Variable_Names,Variable_Values,Variable_Significant_Figures)</w:t>
+      </w:r>
+    </w:p>
+    <w:p>
+      <w:pPr>
+        <w:shd w:val="clear" w:color="auto" w:fill="F5F5F5"/>
+        <w:spacing w:after="240" w:line="259" w:lineRule="atLeast"/>
+        <w:rPr>
+          <w:rFonts w:ascii="Consolas" w:eastAsia="Times New Roman" w:hAnsi="Consolas" w:cs="Times New Roman"/>
+          <w:color w:val="212121"/>
+          <w:kern w:val="0"/>
+          <w:sz w:val="21"/>
+          <w:szCs w:val="21"/>
+          <w14:ligatures w14:val="none"/>
+        </w:rPr>
+      </w:pPr>
+    </w:p>
+    <w:p>
+      <w:pPr>
+        <w:shd w:val="clear" w:color="auto" w:fill="F5F5F5"/>
+        <w:spacing w:after="0" w:line="270" w:lineRule="atLeast"/>
+        <w:rPr>
+          <w:rFonts w:ascii="Consolas" w:eastAsia="Times New Roman" w:hAnsi="Consolas" w:cs="Times New Roman"/>
+          <w:color w:val="212121"/>
+          <w:kern w:val="0"/>
+          <w:sz w:val="21"/>
+          <w:szCs w:val="21"/>
+          <w14:ligatures w14:val="none"/>
+        </w:rPr>
+      </w:pPr>
+      <w:r>
+        <w:rPr>
+          <w:rFonts w:ascii="Consolas" w:eastAsia="Times New Roman" w:hAnsi="Consolas" w:cs="Times New Roman"/>
+          <w:color w:val="008013"/>
+          <w:kern w:val="0"/>
+          <w:sz w:val="21"/>
+          <w:szCs w:val="21"/>
+          <w14:ligatures w14:val="none"/>
+        </w:rPr>
+        <w:t>%matrix writing</w:t>
+      </w:r>
+    </w:p>
+    <w:p>
+      <w:pPr>
+        <w:shd w:val="clear" w:color="auto" w:fill="F5F5F5"/>
+        <w:spacing w:after="0" w:line="270" w:lineRule="atLeast"/>
+        <w:rPr>
+          <w:rFonts w:ascii="Consolas" w:eastAsia="Times New Roman" w:hAnsi="Consolas" w:cs="Times New Roman"/>
+          <w:color w:val="212121"/>
+          <w:kern w:val="0"/>
+          <w:sz w:val="21"/>
+          <w:szCs w:val="21"/>
+          <w14:ligatures w14:val="none"/>
+        </w:rPr>
+      </w:pPr>
+      <w:r>
+        <w:rPr>
+          <w:rFonts w:ascii="Consolas" w:eastAsia="Times New Roman" w:hAnsi="Consolas" w:cs="Times New Roman"/>
+          <w:color w:val="212121"/>
+          <w:kern w:val="0"/>
+          <w:sz w:val="21"/>
+          <w:szCs w:val="21"/>
+          <w14:ligatures w14:val="none"/>
+        </w:rPr>
+        <w:t>writetable(finalTable1,</w:t>
+      </w:r>
+      <w:r>
+        <w:rPr>
+          <w:rFonts w:ascii="Consolas" w:eastAsia="Times New Roman" w:hAnsi="Consolas" w:cs="Times New Roman"/>
+          <w:color w:val="A709F5"/>
+          <w:kern w:val="0"/>
+          <w:sz w:val="21"/>
+          <w:szCs w:val="21"/>
+          <w14:ligatures w14:val="none"/>
+        </w:rPr>
+        <w:t>'InputTable.csv'</w:t>
+      </w:r>
+      <w:r>
+        <w:rPr>
+          <w:rFonts w:ascii="Consolas" w:eastAsia="Times New Roman" w:hAnsi="Consolas" w:cs="Times New Roman"/>
+          <w:color w:val="212121"/>
+          <w:kern w:val="0"/>
+          <w:sz w:val="21"/>
+          <w:szCs w:val="21"/>
+          <w14:ligatures w14:val="none"/>
+        </w:rPr>
+        <w:t>,</w:t>
+      </w:r>
+      <w:r>
+        <w:rPr>
+          <w:rFonts w:ascii="Consolas" w:eastAsia="Times New Roman" w:hAnsi="Consolas" w:cs="Times New Roman"/>
+          <w:color w:val="A709F5"/>
+          <w:kern w:val="0"/>
+          <w:sz w:val="21"/>
+          <w:szCs w:val="21"/>
+          <w14:ligatures w14:val="none"/>
+        </w:rPr>
+        <w:t>'Delimiter'</w:t>
+      </w:r>
+      <w:r>
+        <w:rPr>
+          <w:rFonts w:ascii="Consolas" w:eastAsia="Times New Roman" w:hAnsi="Consolas" w:cs="Times New Roman"/>
+          <w:color w:val="212121"/>
+          <w:kern w:val="0"/>
+          <w:sz w:val="21"/>
+          <w:szCs w:val="21"/>
+          <w14:ligatures w14:val="none"/>
+        </w:rPr>
+        <w:t>,</w:t>
+      </w:r>
+      <w:r>
+        <w:rPr>
+          <w:rFonts w:ascii="Consolas" w:eastAsia="Times New Roman" w:hAnsi="Consolas" w:cs="Times New Roman"/>
+          <w:color w:val="A709F5"/>
+          <w:kern w:val="0"/>
+          <w:sz w:val="21"/>
+          <w:szCs w:val="21"/>
+          <w14:ligatures w14:val="none"/>
+        </w:rPr>
+        <w:t>','</w:t>
+      </w:r>
+      <w:r>
+        <w:rPr>
+          <w:rFonts w:ascii="Consolas" w:eastAsia="Times New Roman" w:hAnsi="Consolas" w:cs="Times New Roman"/>
+          <w:color w:val="212121"/>
+          <w:kern w:val="0"/>
+          <w:sz w:val="21"/>
+          <w:szCs w:val="21"/>
+          <w14:ligatures w14:val="none"/>
+        </w:rPr>
+        <w:t>,</w:t>
+      </w:r>
+      <w:r>
+        <w:rPr>
+          <w:rFonts w:ascii="Consolas" w:eastAsia="Times New Roman" w:hAnsi="Consolas" w:cs="Times New Roman"/>
+          <w:color w:val="A709F5"/>
+          <w:kern w:val="0"/>
+          <w:sz w:val="21"/>
+          <w:szCs w:val="21"/>
+          <w14:ligatures w14:val="none"/>
+        </w:rPr>
+        <w:t>'QuoteStrings'</w:t>
+      </w:r>
+      <w:r>
+        <w:rPr>
+          <w:rFonts w:ascii="Consolas" w:eastAsia="Times New Roman" w:hAnsi="Consolas" w:cs="Times New Roman"/>
+          <w:color w:val="212121"/>
+          <w:kern w:val="0"/>
+          <w:sz w:val="21"/>
+          <w:szCs w:val="21"/>
+          <w14:ligatures w14:val="none"/>
+        </w:rPr>
+        <w:t>,true);</w:t>
+      </w:r>
+    </w:p>
+    <w:p>
+      <w:pPr>
+        <w:shd w:val="clear" w:color="auto" w:fill="F5F5F5"/>
+        <w:spacing w:after="150" w:line="270" w:lineRule="atLeast"/>
+        <w:rPr>
+          <w:rFonts w:ascii="Consolas" w:eastAsia="Times New Roman" w:hAnsi="Consolas" w:cs="Times New Roman"/>
+          <w:color w:val="212121"/>
+          <w:kern w:val="0"/>
+          <w:sz w:val="21"/>
+          <w:szCs w:val="21"/>
+          <w14:ligatures w14:val="none"/>
+        </w:rPr>
+      </w:pPr>
+      <w:proofErr w:type="spellStart"/>
+      <w:r>
+        <w:rPr>
+          <w:rFonts w:ascii="Consolas" w:eastAsia="Times New Roman" w:hAnsi="Consolas" w:cs="Times New Roman"/>
+          <w:color w:val="212121"/>
+          <w:kern w:val="0"/>
+          <w:sz w:val="21"/>
+          <w:szCs w:val="21"/>
+          <w14:ligatures w14:val="none"/>
+        </w:rPr>
+        <w:t>writetable</w:t>
+      </w:r>
+      <w:proofErr w:type="spellEnd"/>
+      <w:r>
+        <w:rPr>
+          <w:rFonts w:ascii="Consolas" w:eastAsia="Times New Roman" w:hAnsi="Consolas" w:cs="Times New Roman"/>
+          <w:color w:val="212121"/>
+          <w:kern w:val="0"/>
+          <w:sz w:val="21"/>
+          <w:szCs w:val="21"/>
+          <w14:ligatures w14:val="none"/>
+        </w:rPr>
+        <w:t xml:space="preserve">(finalTable2, </w:t>
+      </w:r>
+      <w:r>
+        <w:rPr>
+          <w:rFonts w:ascii="Consolas" w:eastAsia="Times New Roman" w:hAnsi="Consolas" w:cs="Times New Roman"/>
+          <w:color w:val="A709F5"/>
+          <w:kern w:val="0"/>
+          <w:sz w:val="21"/>
+          <w:szCs w:val="21"/>
+          <w14:ligatures w14:val="none"/>
+        </w:rPr>
+        <w:t>'OutputTable.csv'</w:t>
+      </w:r>
+      <w:r>
+        <w:rPr>
+          <w:rFonts w:ascii="Consolas" w:eastAsia="Times New Roman" w:hAnsi="Consolas" w:cs="Times New Roman"/>
+          <w:color w:val="212121"/>
+          <w:kern w:val="0"/>
+          <w:sz w:val="21"/>
+          <w:szCs w:val="21"/>
+          <w14:ligatures w14:val="none"/>
+        </w:rPr>
+        <w:t>,</w:t>
+      </w:r>
+      <w:r>
+        <w:rPr>
+          <w:rFonts w:ascii="Consolas" w:eastAsia="Times New Roman" w:hAnsi="Consolas" w:cs="Times New Roman"/>
+          <w:color w:val="A709F5"/>
+          <w:kern w:val="0"/>
+          <w:sz w:val="21"/>
+          <w:szCs w:val="21"/>
+          <w14:ligatures w14:val="none"/>
+        </w:rPr>
+        <w:t>'Delimiter'</w:t>
+      </w:r>
+      <w:r>
+        <w:rPr>
+          <w:rFonts w:ascii="Consolas" w:eastAsia="Times New Roman" w:hAnsi="Consolas" w:cs="Times New Roman"/>
+          <w:color w:val="212121"/>
+          <w:kern w:val="0"/>
+          <w:sz w:val="21"/>
+          <w:szCs w:val="21"/>
+          <w14:ligatures w14:val="none"/>
+        </w:rPr>
+        <w:t>,</w:t>
+      </w:r>
+      <w:r>
+        <w:rPr>
+          <w:rFonts w:ascii="Consolas" w:eastAsia="Times New Roman" w:hAnsi="Consolas" w:cs="Times New Roman"/>
+          <w:color w:val="A709F5"/>
+          <w:kern w:val="0"/>
+          <w:sz w:val="21"/>
+          <w:szCs w:val="21"/>
+          <w14:ligatures w14:val="none"/>
+        </w:rPr>
+        <w:t>','</w:t>
+      </w:r>
+      <w:r>
+        <w:rPr>
+          <w:rFonts w:ascii="Consolas" w:eastAsia="Times New Roman" w:hAnsi="Consolas" w:cs="Times New Roman"/>
+          <w:color w:val="212121"/>
+          <w:kern w:val="0"/>
+          <w:sz w:val="21"/>
+          <w:szCs w:val="21"/>
+          <w14:ligatures w14:val="none"/>
+        </w:rPr>
+        <w:t>,</w:t>
+      </w:r>
+      <w:r>
+        <w:rPr>
+          <w:rFonts w:ascii="Consolas" w:eastAsia="Times New Roman" w:hAnsi="Consolas" w:cs="Times New Roman"/>
+          <w:color w:val="A709F5"/>
+          <w:kern w:val="0"/>
+          <w:sz w:val="21"/>
+          <w:szCs w:val="21"/>
+          <w14:ligatures w14:val="none"/>
+        </w:rPr>
+        <w:t>'</w:t>
+      </w:r>
+      <w:proofErr w:type="spellStart"/>
+      <w:r>
+        <w:rPr>
+          <w:rFonts w:ascii="Consolas" w:eastAsia="Times New Roman" w:hAnsi="Consolas" w:cs="Times New Roman"/>
+          <w:color w:val="A709F5"/>
+          <w:kern w:val="0"/>
+          <w:sz w:val="21"/>
+          <w:szCs w:val="21"/>
+          <w14:ligatures w14:val="none"/>
+        </w:rPr>
+        <w:t>QuoteStrings</w:t>
+      </w:r>
+      <w:proofErr w:type="spellEnd"/>
+      <w:r>
+        <w:rPr>
+          <w:rFonts w:ascii="Consolas" w:eastAsia="Times New Roman" w:hAnsi="Consolas" w:cs="Times New Roman"/>
+          <w:color w:val="A709F5"/>
+          <w:kern w:val="0"/>
+          <w:sz w:val="21"/>
+          <w:szCs w:val="21"/>
+          <w14:ligatures w14:val="none"/>
+        </w:rPr>
+        <w:t>'</w:t>
+      </w:r>
+      <w:r>
+        <w:rPr>
+          <w:rFonts w:ascii="Consolas" w:eastAsia="Times New Roman" w:hAnsi="Consolas" w:cs="Times New Roman"/>
+          <w:color w:val="212121"/>
+          <w:kern w:val="0"/>
+          <w:sz w:val="21"/>
+          <w:szCs w:val="21"/>
+          <w14:ligatures w14:val="none"/>
+        </w:rPr>
+        <w:t>,true);</w:t>
+      </w:r>
+    </w:p>
+    <w:p>
+      <w:pPr>
+        <w:rPr>
+          <w:u w:val="single"/>
+        </w:rPr>
+      </w:pPr>
+      <w:r>
+        <w:rPr>
+          <w:u w:val="single"/>
+        </w:rPr>
+        <w:t>Part B</w:t>
+      </w:r>
+      <w:r>
+        <w:rPr>
+          <w:u w:val="single"/>
+        </w:rPr>
+        <w:t>&amp;C</w:t>
+      </w:r>
+      <w:r>
+        <w:rPr>
+          <w:u w:val="single"/>
+        </w:rPr>
+        <w:t>:</w:t>
+      </w:r>
+    </w:p>
+    <w:p>
+      <w:pPr>
+        <w:shd w:val="clear" w:color="auto" w:fill="F5F5F5"/>
+        <w:spacing w:after="0" w:line="270" w:lineRule="atLeast"/>
+        <w:rPr>
+          <w:rFonts w:ascii="Consolas" w:eastAsia="Times New Roman" w:hAnsi="Consolas" w:cs="Times New Roman"/>
+          <w:color w:val="212121"/>
+          <w:kern w:val="0"/>
+          <w:sz w:val="21"/>
+          <w:szCs w:val="21"/>
+          <w14:ligatures w14:val="none"/>
+        </w:rPr>
+      </w:pPr>
+      <w:r>
+        <w:rPr>
+          <w:rFonts w:ascii="Consolas" w:eastAsia="Times New Roman" w:hAnsi="Consolas" w:cs="Times New Roman"/>
+          <w:color w:val="008013"/>
+          <w:kern w:val="0"/>
+          <w:sz w:val="21"/>
+          <w:szCs w:val="21"/>
+          <w14:ligatures w14:val="none"/>
+        </w:rPr>
+        <w:t>%Part B</w:t>
+      </w:r>
+    </w:p>
+    <w:p>
+      <w:pPr>
+        <w:shd w:val="clear" w:color="auto" w:fill="F5F5F5"/>
+        <w:spacing w:after="0" w:line="270" w:lineRule="atLeast"/>
+        <w:rPr>
+          <w:rFonts w:ascii="Consolas" w:eastAsia="Times New Roman" w:hAnsi="Consolas" w:cs="Times New Roman"/>
+          <w:color w:val="212121"/>
+          <w:kern w:val="0"/>
+          <w:sz w:val="21"/>
+          <w:szCs w:val="21"/>
+          <w14:ligatures w14:val="none"/>
+        </w:rPr>
+      </w:pPr>
+      <w:r>
+        <w:rPr>
+          <w:rFonts w:ascii="Consolas" w:eastAsia="Times New Roman" w:hAnsi="Consolas" w:cs="Times New Roman"/>
+          <w:color w:val="008013"/>
+          <w:kern w:val="0"/>
+          <w:sz w:val="21"/>
+          <w:szCs w:val="21"/>
+          <w14:ligatures w14:val="none"/>
+        </w:rPr>
+        <w:t>%Import Variables</w:t>
+      </w:r>
+    </w:p>
+    <w:p>
+      <w:pPr>
+        <w:shd w:val="clear" w:color="auto" w:fill="F5F5F5"/>
+        <w:spacing w:after="0" w:line="270" w:lineRule="atLeast"/>
+        <w:rPr>
+          <w:rFonts w:ascii="Consolas" w:eastAsia="Times New Roman" w:hAnsi="Consolas" w:cs="Times New Roman"/>
+          <w:color w:val="212121"/>
+          <w:kern w:val="0"/>
+          <w:sz w:val="21"/>
+          <w:szCs w:val="21"/>
+          <w14:ligatures w14:val="none"/>
+        </w:rPr>
+      </w:pPr>
+      <w:r>
+        <w:rPr>
+          <w:rFonts w:ascii="Consolas" w:eastAsia="Times New Roman" w:hAnsi="Consolas" w:cs="Times New Roman"/>
+          <w:color w:val="212121"/>
+          <w:kern w:val="0"/>
+          <w:sz w:val="21"/>
+          <w:szCs w:val="21"/>
+          <w14:ligatures w14:val="none"/>
+        </w:rPr>
+        <w:t xml:space="preserve">radius = 3.000; </w:t>
+      </w:r>
+      <w:r>
+        <w:rPr>
+          <w:rFonts w:ascii="Consolas" w:eastAsia="Times New Roman" w:hAnsi="Consolas" w:cs="Times New Roman"/>
+          <w:color w:val="008013"/>
+          <w:kern w:val="0"/>
+          <w:sz w:val="21"/>
+          <w:szCs w:val="21"/>
+          <w14:ligatures w14:val="none"/>
+        </w:rPr>
+        <w:t>%mm</w:t>
+      </w:r>
+    </w:p>
+    <w:p>
+      <w:pPr>
+        <w:shd w:val="clear" w:color="auto" w:fill="F5F5F5"/>
+        <w:spacing w:after="0" w:line="270" w:lineRule="atLeast"/>
+        <w:rPr>
+          <w:rFonts w:ascii="Consolas" w:eastAsia="Times New Roman" w:hAnsi="Consolas" w:cs="Times New Roman"/>
+          <w:color w:val="212121"/>
+          <w:kern w:val="0"/>
+          <w:sz w:val="21"/>
+          <w:szCs w:val="21"/>
+          <w14:ligatures w14:val="none"/>
+        </w:rPr>
+      </w:pPr>
+      <w:proofErr w:type="spellStart"/>
+      <w:r>
+        <w:rPr>
+          <w:rFonts w:ascii="Consolas" w:eastAsia="Times New Roman" w:hAnsi="Consolas" w:cs="Times New Roman"/>
+          <w:color w:val="212121"/>
+          <w:kern w:val="0"/>
+          <w:sz w:val="21"/>
+          <w:szCs w:val="21"/>
+          <w14:ligatures w14:val="none"/>
+        </w:rPr>
+        <w:t>delP</w:t>
+      </w:r>
+      <w:proofErr w:type="spellEnd"/>
+      <w:r>
+        <w:rPr>
+          <w:rFonts w:ascii="Consolas" w:eastAsia="Times New Roman" w:hAnsi="Consolas" w:cs="Times New Roman"/>
+          <w:color w:val="212121"/>
+          <w:kern w:val="0"/>
+          <w:sz w:val="21"/>
+          <w:szCs w:val="21"/>
+          <w14:ligatures w14:val="none"/>
+        </w:rPr>
+        <w:t xml:space="preserve"> = 100.55; </w:t>
+      </w:r>
+      <w:r>
+        <w:rPr>
+          <w:rFonts w:ascii="Consolas" w:eastAsia="Times New Roman" w:hAnsi="Consolas" w:cs="Times New Roman"/>
+          <w:color w:val="008013"/>
+          <w:kern w:val="0"/>
+          <w:sz w:val="21"/>
+          <w:szCs w:val="21"/>
+          <w14:ligatures w14:val="none"/>
+        </w:rPr>
+        <w:t>%Pa</w:t>
+      </w:r>
+    </w:p>
+    <w:p>
+      <w:pPr>
+        <w:shd w:val="clear" w:color="auto" w:fill="F5F5F5"/>
+        <w:spacing w:after="0" w:line="270" w:lineRule="atLeast"/>
+        <w:rPr>
+          <w:rFonts w:ascii="Consolas" w:eastAsia="Times New Roman" w:hAnsi="Consolas" w:cs="Times New Roman"/>
+          <w:color w:val="212121"/>
+          <w:kern w:val="0"/>
+          <w:sz w:val="21"/>
+          <w:szCs w:val="21"/>
+          <w14:ligatures w14:val="none"/>
+        </w:rPr>
+      </w:pPr>
+      <w:r>
+        <w:rPr>
+          <w:rFonts w:ascii="Consolas" w:eastAsia="Times New Roman" w:hAnsi="Consolas" w:cs="Times New Roman"/>
+          <w:color w:val="212121"/>
+          <w:kern w:val="0"/>
+          <w:sz w:val="21"/>
+          <w:szCs w:val="21"/>
+          <w14:ligatures w14:val="none"/>
+        </w:rPr>
+        <w:lastRenderedPageBreak/>
+        <w:t xml:space="preserve">L = 12.5; </w:t>
+      </w:r>
+      <w:r>
+        <w:rPr>
+          <w:rFonts w:ascii="Consolas" w:eastAsia="Times New Roman" w:hAnsi="Consolas" w:cs="Times New Roman"/>
+          <w:color w:val="008013"/>
+          <w:kern w:val="0"/>
+          <w:sz w:val="21"/>
+          <w:szCs w:val="21"/>
+          <w14:ligatures w14:val="none"/>
+        </w:rPr>
+        <w:t>%cm</w:t>
+      </w:r>
+    </w:p>
+    <w:p>
+      <w:pPr>
+        <w:shd w:val="clear" w:color="auto" w:fill="F5F5F5"/>
+        <w:spacing w:after="0" w:line="270" w:lineRule="atLeast"/>
+        <w:rPr>
+          <w:rFonts w:ascii="Consolas" w:eastAsia="Times New Roman" w:hAnsi="Consolas" w:cs="Times New Roman"/>
+          <w:color w:val="212121"/>
+          <w:kern w:val="0"/>
+          <w:sz w:val="21"/>
+          <w:szCs w:val="21"/>
+          <w14:ligatures w14:val="none"/>
+        </w:rPr>
+      </w:pPr>
+      <w:r>
+        <w:rPr>
+          <w:rFonts w:ascii="Consolas" w:eastAsia="Times New Roman" w:hAnsi="Consolas" w:cs="Times New Roman"/>
+          <w:color w:val="212121"/>
+          <w:kern w:val="0"/>
+          <w:sz w:val="21"/>
+          <w:szCs w:val="21"/>
+          <w14:ligatures w14:val="none"/>
+        </w:rPr>
+        <w:t xml:space="preserve">mu = 0.89; </w:t>
+      </w:r>
+      <w:r>
+        <w:rPr>
+          <w:rFonts w:ascii="Consolas" w:eastAsia="Times New Roman" w:hAnsi="Consolas" w:cs="Times New Roman"/>
+          <w:color w:val="008013"/>
+          <w:kern w:val="0"/>
+          <w:sz w:val="21"/>
+          <w:szCs w:val="21"/>
+          <w14:ligatures w14:val="none"/>
+        </w:rPr>
+        <w:t>%</w:t>
+      </w:r>
+      <w:proofErr w:type="spellStart"/>
+      <w:r>
+        <w:rPr>
+          <w:rFonts w:ascii="Consolas" w:eastAsia="Times New Roman" w:hAnsi="Consolas" w:cs="Times New Roman"/>
+          <w:color w:val="008013"/>
+          <w:kern w:val="0"/>
+          <w:sz w:val="21"/>
+          <w:szCs w:val="21"/>
+          <w14:ligatures w14:val="none"/>
+        </w:rPr>
+        <w:t>cP</w:t>
+      </w:r>
+      <w:proofErr w:type="spellEnd"/>
+    </w:p>
+    <w:p>
+      <w:pPr>
+        <w:shd w:val="clear" w:color="auto" w:fill="F5F5F5"/>
+        <w:spacing w:after="240" w:line="259" w:lineRule="atLeast"/>
+        <w:rPr>
+          <w:rFonts w:ascii="Consolas" w:eastAsia="Times New Roman" w:hAnsi="Consolas" w:cs="Times New Roman"/>
+          <w:color w:val="212121"/>
+          <w:kern w:val="0"/>
+          <w:sz w:val="21"/>
+          <w:szCs w:val="21"/>
+          <w14:ligatures w14:val="none"/>
+        </w:rPr>
+      </w:pPr>
+    </w:p>
+    <w:p>
+      <w:pPr>
+        <w:shd w:val="clear" w:color="auto" w:fill="F5F5F5"/>
+        <w:spacing w:after="0" w:line="270" w:lineRule="atLeast"/>
+        <w:rPr>
+          <w:rFonts w:ascii="Consolas" w:eastAsia="Times New Roman" w:hAnsi="Consolas" w:cs="Times New Roman"/>
+          <w:color w:val="212121"/>
+          <w:kern w:val="0"/>
+          <w:sz w:val="21"/>
+          <w:szCs w:val="21"/>
+          <w14:ligatures w14:val="none"/>
+        </w:rPr>
+      </w:pPr>
+      <w:proofErr w:type="spellStart"/>
+      <w:r>
+        <w:rPr>
+          <w:rFonts w:ascii="Consolas" w:eastAsia="Times New Roman" w:hAnsi="Consolas" w:cs="Times New Roman"/>
+          <w:color w:val="212121"/>
+          <w:kern w:val="0"/>
+          <w:sz w:val="21"/>
+          <w:szCs w:val="21"/>
+          <w14:ligatures w14:val="none"/>
+        </w:rPr>
+        <w:t>phif</w:t>
+      </w:r>
+      <w:proofErr w:type="spellEnd"/>
+      <w:r>
+        <w:rPr>
+          <w:rFonts w:ascii="Consolas" w:eastAsia="Times New Roman" w:hAnsi="Consolas" w:cs="Times New Roman"/>
+          <w:color w:val="212121"/>
+          <w:kern w:val="0"/>
+          <w:sz w:val="21"/>
+          <w:szCs w:val="21"/>
+          <w14:ligatures w14:val="none"/>
+        </w:rPr>
+        <w:t xml:space="preserve"> = 0.0875;</w:t>
+      </w:r>
+    </w:p>
+    <w:p>
+      <w:pPr>
+        <w:shd w:val="clear" w:color="auto" w:fill="F5F5F5"/>
+        <w:spacing w:after="0" w:line="270" w:lineRule="atLeast"/>
+        <w:rPr>
+          <w:rFonts w:ascii="Consolas" w:eastAsia="Times New Roman" w:hAnsi="Consolas" w:cs="Times New Roman"/>
+          <w:color w:val="212121"/>
+          <w:kern w:val="0"/>
+          <w:sz w:val="21"/>
+          <w:szCs w:val="21"/>
+          <w14:ligatures w14:val="none"/>
+        </w:rPr>
+      </w:pPr>
+      <w:r>
+        <w:rPr>
+          <w:rFonts w:ascii="Consolas" w:eastAsia="Times New Roman" w:hAnsi="Consolas" w:cs="Times New Roman"/>
+          <w:color w:val="212121"/>
+          <w:kern w:val="0"/>
+          <w:sz w:val="21"/>
+          <w:szCs w:val="21"/>
+          <w14:ligatures w14:val="none"/>
+        </w:rPr>
+        <w:t xml:space="preserve">as = 5.575; </w:t>
+      </w:r>
+      <w:r>
+        <w:rPr>
+          <w:rFonts w:ascii="Consolas" w:eastAsia="Times New Roman" w:hAnsi="Consolas" w:cs="Times New Roman"/>
+          <w:color w:val="008013"/>
+          <w:kern w:val="0"/>
+          <w:sz w:val="21"/>
+          <w:szCs w:val="21"/>
+          <w14:ligatures w14:val="none"/>
+        </w:rPr>
+        <w:t>%nm</w:t>
+      </w:r>
+    </w:p>
+    <w:p>
+      <w:pPr>
+        <w:shd w:val="clear" w:color="auto" w:fill="F5F5F5"/>
+        <w:spacing w:after="0" w:line="270" w:lineRule="atLeast"/>
+        <w:rPr>
+          <w:rFonts w:ascii="Consolas" w:eastAsia="Times New Roman" w:hAnsi="Consolas" w:cs="Times New Roman"/>
+          <w:color w:val="212121"/>
+          <w:kern w:val="0"/>
+          <w:sz w:val="21"/>
+          <w:szCs w:val="21"/>
+          <w14:ligatures w14:val="none"/>
+        </w:rPr>
+      </w:pPr>
+      <w:proofErr w:type="spellStart"/>
+      <w:r>
+        <w:rPr>
+          <w:rFonts w:ascii="Consolas" w:eastAsia="Times New Roman" w:hAnsi="Consolas" w:cs="Times New Roman"/>
+          <w:color w:val="212121"/>
+          <w:kern w:val="0"/>
+          <w:sz w:val="21"/>
+          <w:szCs w:val="21"/>
+          <w14:ligatures w14:val="none"/>
+        </w:rPr>
+        <w:t>af</w:t>
+      </w:r>
+      <w:proofErr w:type="spellEnd"/>
+      <w:r>
+        <w:rPr>
+          <w:rFonts w:ascii="Consolas" w:eastAsia="Times New Roman" w:hAnsi="Consolas" w:cs="Times New Roman"/>
+          <w:color w:val="212121"/>
+          <w:kern w:val="0"/>
+          <w:sz w:val="21"/>
+          <w:szCs w:val="21"/>
+          <w14:ligatures w14:val="none"/>
+        </w:rPr>
+        <w:t xml:space="preserve"> = 1.82; </w:t>
+      </w:r>
+      <w:r>
+        <w:rPr>
+          <w:rFonts w:ascii="Consolas" w:eastAsia="Times New Roman" w:hAnsi="Consolas" w:cs="Times New Roman"/>
+          <w:color w:val="008013"/>
+          <w:kern w:val="0"/>
+          <w:sz w:val="21"/>
+          <w:szCs w:val="21"/>
+          <w14:ligatures w14:val="none"/>
+        </w:rPr>
+        <w:t>%nm</w:t>
+      </w:r>
+    </w:p>
+    <w:p>
+      <w:pPr>
+        <w:shd w:val="clear" w:color="auto" w:fill="F5F5F5"/>
+        <w:spacing w:after="240" w:line="259" w:lineRule="atLeast"/>
+        <w:rPr>
+          <w:rFonts w:ascii="Consolas" w:eastAsia="Times New Roman" w:hAnsi="Consolas" w:cs="Times New Roman"/>
+          <w:color w:val="212121"/>
+          <w:kern w:val="0"/>
+          <w:sz w:val="21"/>
+          <w:szCs w:val="21"/>
+          <w14:ligatures w14:val="none"/>
+        </w:rPr>
+      </w:pPr>
+    </w:p>
+    <w:p>
+      <w:pPr>
+        <w:shd w:val="clear" w:color="auto" w:fill="F5F5F5"/>
+        <w:spacing w:after="0" w:line="270" w:lineRule="atLeast"/>
+        <w:rPr>
+          <w:rFonts w:ascii="Consolas" w:eastAsia="Times New Roman" w:hAnsi="Consolas" w:cs="Times New Roman"/>
+          <w:color w:val="212121"/>
+          <w:kern w:val="0"/>
+          <w:sz w:val="21"/>
+          <w:szCs w:val="21"/>
+          <w14:ligatures w14:val="none"/>
+        </w:rPr>
+      </w:pPr>
+      <w:r>
+        <w:rPr>
+          <w:rFonts w:ascii="Consolas" w:eastAsia="Times New Roman" w:hAnsi="Consolas" w:cs="Times New Roman"/>
+          <w:color w:val="212121"/>
+          <w:kern w:val="0"/>
+          <w:sz w:val="21"/>
+          <w:szCs w:val="21"/>
+          <w14:ligatures w14:val="none"/>
+        </w:rPr>
+        <w:t xml:space="preserve">conv1 = 1/1000; </w:t>
+      </w:r>
+      <w:r>
+        <w:rPr>
+          <w:rFonts w:ascii="Consolas" w:eastAsia="Times New Roman" w:hAnsi="Consolas" w:cs="Times New Roman"/>
+          <w:color w:val="008013"/>
+          <w:kern w:val="0"/>
+          <w:sz w:val="21"/>
+          <w:szCs w:val="21"/>
+          <w14:ligatures w14:val="none"/>
+        </w:rPr>
+        <w:t>% mm-&gt; m</w:t>
+      </w:r>
+    </w:p>
+    <w:p>
+      <w:pPr>
+        <w:shd w:val="clear" w:color="auto" w:fill="F5F5F5"/>
+        <w:spacing w:after="0" w:line="270" w:lineRule="atLeast"/>
+        <w:rPr>
+          <w:rFonts w:ascii="Consolas" w:eastAsia="Times New Roman" w:hAnsi="Consolas" w:cs="Times New Roman"/>
+          <w:color w:val="212121"/>
+          <w:kern w:val="0"/>
+          <w:sz w:val="21"/>
+          <w:szCs w:val="21"/>
+          <w14:ligatures w14:val="none"/>
+        </w:rPr>
+      </w:pPr>
+      <w:r>
+        <w:rPr>
+          <w:rFonts w:ascii="Consolas" w:eastAsia="Times New Roman" w:hAnsi="Consolas" w:cs="Times New Roman"/>
+          <w:color w:val="212121"/>
+          <w:kern w:val="0"/>
+          <w:sz w:val="21"/>
+          <w:szCs w:val="21"/>
+          <w14:ligatures w14:val="none"/>
+        </w:rPr>
+        <w:t xml:space="preserve">conv2 = 1/100; </w:t>
+      </w:r>
+      <w:r>
+        <w:rPr>
+          <w:rFonts w:ascii="Consolas" w:eastAsia="Times New Roman" w:hAnsi="Consolas" w:cs="Times New Roman"/>
+          <w:color w:val="008013"/>
+          <w:kern w:val="0"/>
+          <w:sz w:val="21"/>
+          <w:szCs w:val="21"/>
+          <w14:ligatures w14:val="none"/>
+        </w:rPr>
+        <w:t>% cm -&gt; m</w:t>
+      </w:r>
+    </w:p>
+    <w:p>
+      <w:pPr>
+        <w:shd w:val="clear" w:color="auto" w:fill="F5F5F5"/>
+        <w:spacing w:after="240" w:line="259" w:lineRule="atLeast"/>
+        <w:rPr>
+          <w:rFonts w:ascii="Consolas" w:eastAsia="Times New Roman" w:hAnsi="Consolas" w:cs="Times New Roman"/>
+          <w:color w:val="212121"/>
+          <w:kern w:val="0"/>
+          <w:sz w:val="21"/>
+          <w:szCs w:val="21"/>
+          <w14:ligatures w14:val="none"/>
+        </w:rPr>
+      </w:pPr>
+    </w:p>
+    <w:p>
+      <w:pPr>
+        <w:shd w:val="clear" w:color="auto" w:fill="F5F5F5"/>
+        <w:spacing w:after="0" w:line="270" w:lineRule="atLeast"/>
+        <w:rPr>
+          <w:rFonts w:ascii="Consolas" w:eastAsia="Times New Roman" w:hAnsi="Consolas" w:cs="Times New Roman"/>
+          <w:color w:val="212121"/>
+          <w:kern w:val="0"/>
+          <w:sz w:val="21"/>
+          <w:szCs w:val="21"/>
+          <w14:ligatures w14:val="none"/>
+        </w:rPr>
+      </w:pPr>
+      <w:proofErr w:type="spellStart"/>
+      <w:r>
+        <w:rPr>
+          <w:rFonts w:ascii="Consolas" w:eastAsia="Times New Roman" w:hAnsi="Consolas" w:cs="Times New Roman"/>
+          <w:color w:val="212121"/>
+          <w:kern w:val="0"/>
+          <w:sz w:val="21"/>
+          <w:szCs w:val="21"/>
+          <w14:ligatures w14:val="none"/>
+        </w:rPr>
+        <w:t>vrad</w:t>
+      </w:r>
+      <w:proofErr w:type="spellEnd"/>
+      <w:r>
+        <w:rPr>
+          <w:rFonts w:ascii="Consolas" w:eastAsia="Times New Roman" w:hAnsi="Consolas" w:cs="Times New Roman"/>
+          <w:color w:val="212121"/>
+          <w:kern w:val="0"/>
+          <w:sz w:val="21"/>
+          <w:szCs w:val="21"/>
+          <w14:ligatures w14:val="none"/>
+        </w:rPr>
+        <w:t xml:space="preserve"> = radius*conv1;</w:t>
+      </w:r>
+    </w:p>
+    <w:p>
+      <w:pPr>
+        <w:shd w:val="clear" w:color="auto" w:fill="F5F5F5"/>
+        <w:spacing w:after="0" w:line="270" w:lineRule="atLeast"/>
+        <w:rPr>
+          <w:rFonts w:ascii="Consolas" w:eastAsia="Times New Roman" w:hAnsi="Consolas" w:cs="Times New Roman"/>
+          <w:color w:val="212121"/>
+          <w:kern w:val="0"/>
+          <w:sz w:val="21"/>
+          <w:szCs w:val="21"/>
+          <w14:ligatures w14:val="none"/>
+        </w:rPr>
+      </w:pPr>
+      <w:proofErr w:type="spellStart"/>
+      <w:r>
+        <w:rPr>
+          <w:rFonts w:ascii="Consolas" w:eastAsia="Times New Roman" w:hAnsi="Consolas" w:cs="Times New Roman"/>
+          <w:color w:val="212121"/>
+          <w:kern w:val="0"/>
+          <w:sz w:val="21"/>
+          <w:szCs w:val="21"/>
+          <w14:ligatures w14:val="none"/>
+        </w:rPr>
+        <w:t>vlen</w:t>
+      </w:r>
+      <w:proofErr w:type="spellEnd"/>
+      <w:r>
+        <w:rPr>
+          <w:rFonts w:ascii="Consolas" w:eastAsia="Times New Roman" w:hAnsi="Consolas" w:cs="Times New Roman"/>
+          <w:color w:val="212121"/>
+          <w:kern w:val="0"/>
+          <w:sz w:val="21"/>
+          <w:szCs w:val="21"/>
+          <w14:ligatures w14:val="none"/>
+        </w:rPr>
+        <w:t xml:space="preserve"> = L*conv2;</w:t>
+      </w:r>
+    </w:p>
+    <w:p>
+      <w:pPr>
+        <w:shd w:val="clear" w:color="auto" w:fill="F5F5F5"/>
+        <w:spacing w:after="240" w:line="259" w:lineRule="atLeast"/>
+        <w:rPr>
+          <w:rFonts w:ascii="Consolas" w:eastAsia="Times New Roman" w:hAnsi="Consolas" w:cs="Times New Roman"/>
+          <w:color w:val="212121"/>
+          <w:kern w:val="0"/>
+          <w:sz w:val="21"/>
+          <w:szCs w:val="21"/>
+          <w14:ligatures w14:val="none"/>
+        </w:rPr>
+      </w:pPr>
+    </w:p>
+    <w:p>
+      <w:pPr>
+        <w:shd w:val="clear" w:color="auto" w:fill="F5F5F5"/>
+        <w:spacing w:after="0" w:line="270" w:lineRule="atLeast"/>
+        <w:rPr>
+          <w:rFonts w:ascii="Consolas" w:eastAsia="Times New Roman" w:hAnsi="Consolas" w:cs="Times New Roman"/>
+          <w:color w:val="212121"/>
+          <w:kern w:val="0"/>
+          <w:sz w:val="21"/>
+          <w:szCs w:val="21"/>
+          <w14:ligatures w14:val="none"/>
+        </w:rPr>
+      </w:pPr>
+      <w:proofErr w:type="spellStart"/>
+      <w:r>
+        <w:rPr>
+          <w:rFonts w:ascii="Consolas" w:eastAsia="Times New Roman" w:hAnsi="Consolas" w:cs="Times New Roman"/>
+          <w:color w:val="212121"/>
+          <w:kern w:val="0"/>
+          <w:sz w:val="21"/>
+          <w:szCs w:val="21"/>
+          <w14:ligatures w14:val="none"/>
+        </w:rPr>
+        <w:t>TauW</w:t>
+      </w:r>
+      <w:proofErr w:type="spellEnd"/>
+      <w:r>
+        <w:rPr>
+          <w:rFonts w:ascii="Consolas" w:eastAsia="Times New Roman" w:hAnsi="Consolas" w:cs="Times New Roman"/>
+          <w:color w:val="212121"/>
+          <w:kern w:val="0"/>
+          <w:sz w:val="21"/>
+          <w:szCs w:val="21"/>
+          <w14:ligatures w14:val="none"/>
+        </w:rPr>
+        <w:t xml:space="preserve"> = ((</w:t>
+      </w:r>
+      <w:proofErr w:type="spellStart"/>
+      <w:r>
+        <w:rPr>
+          <w:rFonts w:ascii="Consolas" w:eastAsia="Times New Roman" w:hAnsi="Consolas" w:cs="Times New Roman"/>
+          <w:color w:val="212121"/>
+          <w:kern w:val="0"/>
+          <w:sz w:val="21"/>
+          <w:szCs w:val="21"/>
+          <w14:ligatures w14:val="none"/>
+        </w:rPr>
+        <w:t>delP</w:t>
+      </w:r>
+      <w:proofErr w:type="spellEnd"/>
+      <w:r>
+        <w:rPr>
+          <w:rFonts w:ascii="Consolas" w:eastAsia="Times New Roman" w:hAnsi="Consolas" w:cs="Times New Roman"/>
+          <w:color w:val="212121"/>
+          <w:kern w:val="0"/>
+          <w:sz w:val="21"/>
+          <w:szCs w:val="21"/>
+          <w14:ligatures w14:val="none"/>
+        </w:rPr>
+        <w:t>*</w:t>
+      </w:r>
+      <w:proofErr w:type="spellStart"/>
+      <w:r>
+        <w:rPr>
+          <w:rFonts w:ascii="Consolas" w:eastAsia="Times New Roman" w:hAnsi="Consolas" w:cs="Times New Roman"/>
+          <w:color w:val="212121"/>
+          <w:kern w:val="0"/>
+          <w:sz w:val="21"/>
+          <w:szCs w:val="21"/>
+          <w14:ligatures w14:val="none"/>
+        </w:rPr>
+        <w:t>vrad</w:t>
+      </w:r>
+      <w:proofErr w:type="spellEnd"/>
+      <w:r>
+        <w:rPr>
+          <w:rFonts w:ascii="Consolas" w:eastAsia="Times New Roman" w:hAnsi="Consolas" w:cs="Times New Roman"/>
+          <w:color w:val="212121"/>
+          <w:kern w:val="0"/>
+          <w:sz w:val="21"/>
+          <w:szCs w:val="21"/>
+          <w14:ligatures w14:val="none"/>
+        </w:rPr>
+        <w:t>)/(2*</w:t>
+      </w:r>
+      <w:proofErr w:type="spellStart"/>
+      <w:r>
+        <w:rPr>
+          <w:rFonts w:ascii="Consolas" w:eastAsia="Times New Roman" w:hAnsi="Consolas" w:cs="Times New Roman"/>
+          <w:color w:val="212121"/>
+          <w:kern w:val="0"/>
+          <w:sz w:val="21"/>
+          <w:szCs w:val="21"/>
+          <w14:ligatures w14:val="none"/>
+        </w:rPr>
+        <w:t>vlen</w:t>
+      </w:r>
+      <w:proofErr w:type="spellEnd"/>
+      <w:r>
+        <w:rPr>
+          <w:rFonts w:ascii="Consolas" w:eastAsia="Times New Roman" w:hAnsi="Consolas" w:cs="Times New Roman"/>
+          <w:color w:val="212121"/>
+          <w:kern w:val="0"/>
+          <w:sz w:val="21"/>
+          <w:szCs w:val="21"/>
+          <w14:ligatures w14:val="none"/>
+        </w:rPr>
+        <w:t xml:space="preserve">)); </w:t>
+      </w:r>
+      <w:r>
+        <w:rPr>
+          <w:rFonts w:ascii="Consolas" w:eastAsia="Times New Roman" w:hAnsi="Consolas" w:cs="Times New Roman"/>
+          <w:color w:val="008013"/>
+          <w:kern w:val="0"/>
+          <w:sz w:val="21"/>
+          <w:szCs w:val="21"/>
+          <w14:ligatures w14:val="none"/>
+        </w:rPr>
+        <w:t>%Pa</w:t>
+      </w:r>
+    </w:p>
+    <w:p>
+      <w:pPr>
+        <w:shd w:val="clear" w:color="auto" w:fill="F5F5F5"/>
+        <w:spacing w:after="0" w:line="270" w:lineRule="atLeast"/>
+        <w:rPr>
+          <w:rFonts w:ascii="Consolas" w:eastAsia="Times New Roman" w:hAnsi="Consolas" w:cs="Times New Roman"/>
+          <w:color w:val="212121"/>
+          <w:kern w:val="0"/>
+          <w:sz w:val="21"/>
+          <w:szCs w:val="21"/>
+          <w14:ligatures w14:val="none"/>
+        </w:rPr>
+      </w:pPr>
+      <w:proofErr w:type="spellStart"/>
+      <w:r>
+        <w:rPr>
+          <w:rFonts w:ascii="Consolas" w:eastAsia="Times New Roman" w:hAnsi="Consolas" w:cs="Times New Roman"/>
+          <w:color w:val="212121"/>
+          <w:kern w:val="0"/>
+          <w:sz w:val="21"/>
+          <w:szCs w:val="21"/>
+          <w14:ligatures w14:val="none"/>
+        </w:rPr>
+        <w:t>TauW</w:t>
+      </w:r>
+      <w:proofErr w:type="spellEnd"/>
+      <w:r>
+        <w:rPr>
+          <w:rFonts w:ascii="Consolas" w:eastAsia="Times New Roman" w:hAnsi="Consolas" w:cs="Times New Roman"/>
+          <w:color w:val="212121"/>
+          <w:kern w:val="0"/>
+          <w:sz w:val="21"/>
+          <w:szCs w:val="21"/>
+          <w14:ligatures w14:val="none"/>
+        </w:rPr>
+        <w:t xml:space="preserve"> = </w:t>
+      </w:r>
+      <w:proofErr w:type="spellStart"/>
+      <w:r>
+        <w:rPr>
+          <w:rFonts w:ascii="Consolas" w:eastAsia="Times New Roman" w:hAnsi="Consolas" w:cs="Times New Roman"/>
+          <w:color w:val="212121"/>
+          <w:kern w:val="0"/>
+          <w:sz w:val="21"/>
+          <w:szCs w:val="21"/>
+          <w14:ligatures w14:val="none"/>
+        </w:rPr>
+        <w:t>convertCharsToStrings</w:t>
+      </w:r>
+      <w:proofErr w:type="spellEnd"/>
+      <w:r>
+        <w:rPr>
+          <w:rFonts w:ascii="Consolas" w:eastAsia="Times New Roman" w:hAnsi="Consolas" w:cs="Times New Roman"/>
+          <w:color w:val="212121"/>
+          <w:kern w:val="0"/>
+          <w:sz w:val="21"/>
+          <w:szCs w:val="21"/>
+          <w14:ligatures w14:val="none"/>
+        </w:rPr>
+        <w:t>(</w:t>
+      </w:r>
+      <w:proofErr w:type="spellStart"/>
+      <w:r>
+        <w:rPr>
+          <w:rFonts w:ascii="Consolas" w:eastAsia="Times New Roman" w:hAnsi="Consolas" w:cs="Times New Roman"/>
+          <w:color w:val="212121"/>
+          <w:kern w:val="0"/>
+          <w:sz w:val="21"/>
+          <w:szCs w:val="21"/>
+          <w14:ligatures w14:val="none"/>
+        </w:rPr>
+        <w:t>sprintf</w:t>
+      </w:r>
+      <w:proofErr w:type="spellEnd"/>
+      <w:r>
+        <w:rPr>
+          <w:rFonts w:ascii="Consolas" w:eastAsia="Times New Roman" w:hAnsi="Consolas" w:cs="Times New Roman"/>
+          <w:color w:val="212121"/>
+          <w:kern w:val="0"/>
+          <w:sz w:val="21"/>
+          <w:szCs w:val="21"/>
+          <w14:ligatures w14:val="none"/>
+        </w:rPr>
+        <w:t>(</w:t>
+      </w:r>
+      <w:r>
+        <w:rPr>
+          <w:rFonts w:ascii="Consolas" w:eastAsia="Times New Roman" w:hAnsi="Consolas" w:cs="Times New Roman"/>
+          <w:color w:val="A709F5"/>
+          <w:kern w:val="0"/>
+          <w:sz w:val="21"/>
+          <w:szCs w:val="21"/>
+          <w14:ligatures w14:val="none"/>
+        </w:rPr>
+        <w:t>'%.3g Pa'</w:t>
+      </w:r>
+      <w:r>
+        <w:rPr>
+          <w:rFonts w:ascii="Consolas" w:eastAsia="Times New Roman" w:hAnsi="Consolas" w:cs="Times New Roman"/>
+          <w:color w:val="212121"/>
+          <w:kern w:val="0"/>
+          <w:sz w:val="21"/>
+          <w:szCs w:val="21"/>
+          <w14:ligatures w14:val="none"/>
+        </w:rPr>
+        <w:t>,</w:t>
+      </w:r>
+      <w:proofErr w:type="spellStart"/>
+      <w:r>
+        <w:rPr>
+          <w:rFonts w:ascii="Consolas" w:eastAsia="Times New Roman" w:hAnsi="Consolas" w:cs="Times New Roman"/>
+          <w:color w:val="212121"/>
+          <w:kern w:val="0"/>
+          <w:sz w:val="21"/>
+          <w:szCs w:val="21"/>
+          <w14:ligatures w14:val="none"/>
+        </w:rPr>
+        <w:t>TauW</w:t>
+      </w:r>
+      <w:proofErr w:type="spellEnd"/>
+      <w:r>
+        <w:rPr>
+          <w:rFonts w:ascii="Consolas" w:eastAsia="Times New Roman" w:hAnsi="Consolas" w:cs="Times New Roman"/>
+          <w:color w:val="212121"/>
+          <w:kern w:val="0"/>
+          <w:sz w:val="21"/>
+          <w:szCs w:val="21"/>
+          <w14:ligatures w14:val="none"/>
+        </w:rPr>
+        <w:t>))</w:t>
+      </w:r>
+    </w:p>
+    <w:p>
+      <w:pPr>
+        <w:shd w:val="clear" w:color="auto" w:fill="F5F5F5"/>
+        <w:spacing w:after="240" w:line="259" w:lineRule="atLeast"/>
+        <w:rPr>
+          <w:rFonts w:ascii="Consolas" w:eastAsia="Times New Roman" w:hAnsi="Consolas" w:cs="Times New Roman"/>
+          <w:color w:val="212121"/>
+          <w:kern w:val="0"/>
+          <w:sz w:val="21"/>
+          <w:szCs w:val="21"/>
+          <w14:ligatures w14:val="none"/>
+        </w:rPr>
+      </w:pPr>
+    </w:p>
+    <w:p>
+      <w:pPr>
+        <w:shd w:val="clear" w:color="auto" w:fill="F5F5F5"/>
+        <w:spacing w:after="0" w:line="270" w:lineRule="atLeast"/>
+        <w:rPr>
+          <w:rFonts w:ascii="Consolas" w:eastAsia="Times New Roman" w:hAnsi="Consolas" w:cs="Times New Roman"/>
+          <w:color w:val="212121"/>
+          <w:kern w:val="0"/>
+          <w:sz w:val="21"/>
+          <w:szCs w:val="21"/>
+          <w14:ligatures w14:val="none"/>
+        </w:rPr>
+      </w:pPr>
+      <w:proofErr w:type="spellStart"/>
+      <w:r>
+        <w:rPr>
+          <w:rFonts w:ascii="Consolas" w:eastAsia="Times New Roman" w:hAnsi="Consolas" w:cs="Times New Roman"/>
+          <w:color w:val="212121"/>
+          <w:kern w:val="0"/>
+          <w:sz w:val="21"/>
+          <w:szCs w:val="21"/>
+          <w14:ligatures w14:val="none"/>
+        </w:rPr>
+        <w:t>Kog</w:t>
+      </w:r>
+      <w:proofErr w:type="spellEnd"/>
+      <w:r>
+        <w:rPr>
+          <w:rFonts w:ascii="Consolas" w:eastAsia="Times New Roman" w:hAnsi="Consolas" w:cs="Times New Roman"/>
+          <w:color w:val="212121"/>
+          <w:kern w:val="0"/>
+          <w:sz w:val="21"/>
+          <w:szCs w:val="21"/>
+          <w14:ligatures w14:val="none"/>
+        </w:rPr>
+        <w:t xml:space="preserve"> = exp((-1*</w:t>
+      </w:r>
+      <w:proofErr w:type="spellStart"/>
+      <w:r>
+        <w:rPr>
+          <w:rFonts w:ascii="Consolas" w:eastAsia="Times New Roman" w:hAnsi="Consolas" w:cs="Times New Roman"/>
+          <w:color w:val="212121"/>
+          <w:kern w:val="0"/>
+          <w:sz w:val="21"/>
+          <w:szCs w:val="21"/>
+          <w14:ligatures w14:val="none"/>
+        </w:rPr>
+        <w:t>phif</w:t>
+      </w:r>
+      <w:proofErr w:type="spellEnd"/>
+      <w:r>
+        <w:rPr>
+          <w:rFonts w:ascii="Consolas" w:eastAsia="Times New Roman" w:hAnsi="Consolas" w:cs="Times New Roman"/>
+          <w:color w:val="212121"/>
+          <w:kern w:val="0"/>
+          <w:sz w:val="21"/>
+          <w:szCs w:val="21"/>
+          <w14:ligatures w14:val="none"/>
+        </w:rPr>
+        <w:t>)*(1+(as/</w:t>
+      </w:r>
+      <w:proofErr w:type="spellStart"/>
+      <w:r>
+        <w:rPr>
+          <w:rFonts w:ascii="Consolas" w:eastAsia="Times New Roman" w:hAnsi="Consolas" w:cs="Times New Roman"/>
+          <w:color w:val="212121"/>
+          <w:kern w:val="0"/>
+          <w:sz w:val="21"/>
+          <w:szCs w:val="21"/>
+          <w14:ligatures w14:val="none"/>
+        </w:rPr>
+        <w:t>af</w:t>
+      </w:r>
+      <w:proofErr w:type="spellEnd"/>
+      <w:r>
+        <w:rPr>
+          <w:rFonts w:ascii="Consolas" w:eastAsia="Times New Roman" w:hAnsi="Consolas" w:cs="Times New Roman"/>
+          <w:color w:val="212121"/>
+          <w:kern w:val="0"/>
+          <w:sz w:val="21"/>
+          <w:szCs w:val="21"/>
+          <w14:ligatures w14:val="none"/>
+        </w:rPr>
+        <w:t>))^2);</w:t>
+      </w:r>
+    </w:p>
+    <w:p>
+      <w:pPr>
+        <w:shd w:val="clear" w:color="auto" w:fill="F5F5F5"/>
+        <w:spacing w:after="150" w:line="270" w:lineRule="atLeast"/>
+        <w:rPr>
+          <w:rFonts w:ascii="Consolas" w:eastAsia="Times New Roman" w:hAnsi="Consolas" w:cs="Times New Roman"/>
+          <w:color w:val="212121"/>
+          <w:kern w:val="0"/>
+          <w:sz w:val="21"/>
+          <w:szCs w:val="21"/>
+          <w14:ligatures w14:val="none"/>
+        </w:rPr>
+      </w:pPr>
+      <w:proofErr w:type="spellStart"/>
+      <w:r>
+        <w:rPr>
+          <w:rFonts w:ascii="Consolas" w:eastAsia="Times New Roman" w:hAnsi="Consolas" w:cs="Times New Roman"/>
+          <w:color w:val="212121"/>
+          <w:kern w:val="0"/>
+          <w:sz w:val="21"/>
+          <w:szCs w:val="21"/>
+          <w14:ligatures w14:val="none"/>
+        </w:rPr>
+        <w:t>Kog</w:t>
+      </w:r>
+      <w:proofErr w:type="spellEnd"/>
+      <w:r>
+        <w:rPr>
+          <w:rFonts w:ascii="Consolas" w:eastAsia="Times New Roman" w:hAnsi="Consolas" w:cs="Times New Roman"/>
+          <w:color w:val="212121"/>
+          <w:kern w:val="0"/>
+          <w:sz w:val="21"/>
+          <w:szCs w:val="21"/>
+          <w14:ligatures w14:val="none"/>
+        </w:rPr>
+        <w:t xml:space="preserve"> = </w:t>
+      </w:r>
+      <w:proofErr w:type="spellStart"/>
+      <w:r>
+        <w:rPr>
+          <w:rFonts w:ascii="Consolas" w:eastAsia="Times New Roman" w:hAnsi="Consolas" w:cs="Times New Roman"/>
+          <w:color w:val="212121"/>
+          <w:kern w:val="0"/>
+          <w:sz w:val="21"/>
+          <w:szCs w:val="21"/>
+          <w14:ligatures w14:val="none"/>
+        </w:rPr>
+        <w:t>convertCharsToStrings</w:t>
+      </w:r>
+      <w:proofErr w:type="spellEnd"/>
+      <w:r>
+        <w:rPr>
+          <w:rFonts w:ascii="Consolas" w:eastAsia="Times New Roman" w:hAnsi="Consolas" w:cs="Times New Roman"/>
+          <w:color w:val="212121"/>
+          <w:kern w:val="0"/>
+          <w:sz w:val="21"/>
+          <w:szCs w:val="21"/>
+          <w14:ligatures w14:val="none"/>
+        </w:rPr>
+        <w:t>(</w:t>
+      </w:r>
+      <w:proofErr w:type="spellStart"/>
+      <w:r>
+        <w:rPr>
+          <w:rFonts w:ascii="Consolas" w:eastAsia="Times New Roman" w:hAnsi="Consolas" w:cs="Times New Roman"/>
+          <w:color w:val="212121"/>
+          <w:kern w:val="0"/>
+          <w:sz w:val="21"/>
+          <w:szCs w:val="21"/>
+          <w14:ligatures w14:val="none"/>
+        </w:rPr>
+        <w:t>sprintf</w:t>
+      </w:r>
+      <w:proofErr w:type="spellEnd"/>
+      <w:r>
+        <w:rPr>
+          <w:rFonts w:ascii="Consolas" w:eastAsia="Times New Roman" w:hAnsi="Consolas" w:cs="Times New Roman"/>
+          <w:color w:val="212121"/>
+          <w:kern w:val="0"/>
+          <w:sz w:val="21"/>
+          <w:szCs w:val="21"/>
+          <w14:ligatures w14:val="none"/>
+        </w:rPr>
+        <w:t>(</w:t>
+      </w:r>
+      <w:r>
+        <w:rPr>
+          <w:rFonts w:ascii="Consolas" w:eastAsia="Times New Roman" w:hAnsi="Consolas" w:cs="Times New Roman"/>
+          <w:color w:val="A709F5"/>
+          <w:kern w:val="0"/>
+          <w:sz w:val="21"/>
+          <w:szCs w:val="21"/>
+          <w14:ligatures w14:val="none"/>
+        </w:rPr>
+        <w:t>'%.3g'</w:t>
+      </w:r>
+      <w:r>
+        <w:rPr>
+          <w:rFonts w:ascii="Consolas" w:eastAsia="Times New Roman" w:hAnsi="Consolas" w:cs="Times New Roman"/>
+          <w:color w:val="212121"/>
+          <w:kern w:val="0"/>
+          <w:sz w:val="21"/>
+          <w:szCs w:val="21"/>
+          <w14:ligatures w14:val="none"/>
+        </w:rPr>
+        <w:t>,Kog))</w:t>
+      </w:r>
+    </w:p>
+    <w:p>
+      <w:pPr>
+        <w:rPr>
+          <w:u w:val="single"/>
+        </w:rPr>
+      </w:pPr>
     </w:p>
     <w:sectPr>
       <w:pgSz w:w="12240" w:h="15840"/>
@@ -73,6 +4149,678 @@
     </w:sectPr>
   </w:body>
 </w:document>
+</file>
+
+<file path=word/numbering.xml><?xml version="1.0" encoding="utf-8"?>
+<w:numbering xmlns:wpc="http://schemas.microsoft.com/office/word/2010/wordprocessingCanvas" xmlns:cx="http://schemas.microsoft.com/office/drawing/2014/chartex" xmlns:cx1="http://schemas.microsoft.com/office/drawing/2015/9/8/chartex" xmlns:cx2="http://schemas.microsoft.com/office/drawing/2015/10/21/chartex" xmlns:cx3="http://schemas.microsoft.com/office/drawing/2016/5/9/chartex" xmlns:cx4="http://schemas.microsoft.com/office/drawing/2016/5/10/chartex" xmlns:cx5="http://schemas.microsoft.com/office/drawing/2016/5/11/chartex" xmlns:cx6="http://schemas.microsoft.com/office/drawing/2016/5/12/chartex" xmlns:cx7="http://schemas.microsoft.com/office/drawing/2016/5/13/chartex" xmlns:cx8="http://schemas.microsoft.com/office/drawing/2016/5/14/chartex" xmlns:mc="http://schemas.openxmlformats.org/markup-compatibility/2006" xmlns:aink="http://schemas.microsoft.com/office/drawing/2016/ink" xmlns:am3d="http://schemas.microsoft.com/office/drawing/2017/model3d" xmlns:o="urn:schemas-microsoft-com:office:office" xmlns:oel="http://schemas.microsoft.com/office/2019/extlst" xmlns:r="http://schemas.openxmlformats.org/officeDocument/2006/relationships" xmlns:m="http://schemas.openxmlformats.org/officeDocument/2006/math" xmlns:v="urn:schemas-microsoft-com:vml" xmlns:wp14="http://schemas.microsoft.com/office/word/2010/wordprocessingDrawing" xmlns:wp="http://schemas.openxmlformats.org/drawingml/2006/wordprocessingDrawing" xmlns:w10="urn:schemas-microsoft-com:office:word" xmlns:w="http://schemas.openxmlformats.org/wordprocessingml/2006/main" xmlns:w14="http://schemas.microsoft.com/office/word/2010/wordml" xmlns:w15="http://schemas.microsoft.com/office/word/2012/wordml" xmlns:w16cex="http://schemas.microsoft.com/office/word/2018/wordml/cex" xmlns:w16cid="http://schemas.microsoft.com/office/word/2016/wordml/cid" xmlns:w16="http://schemas.microsoft.com/office/word/2018/wordml" xmlns:w16sdtdh="http://schemas.microsoft.com/office/word/2020/wordml/sdtdatahash" xmlns:w16se="http://schemas.microsoft.com/office/word/2015/wordml/symex" xmlns:wpg="http://schemas.microsoft.com/office/word/2010/wordprocessingGroup" xmlns:wpi="http://schemas.microsoft.com/office/word/2010/wordprocessingInk" xmlns:wne="http://schemas.microsoft.com/office/word/2006/wordml" xmlns:wps="http://schemas.microsoft.com/office/word/2010/wordprocessingShape" mc:Ignorable="w14 w15 w16se w16cid w16 w16cex w16sdtdh wp14">
+  <w:abstractNum w:abstractNumId="0" w15:restartNumberingAfterBreak="0">
+    <w:nsid w:val="1C80153F"/>
+    <w:multiLevelType w:val="hybridMultilevel"/>
+    <w:tmpl w:val="5142BF9E"/>
+    <w:lvl w:ilvl="0" w:tplc="0409000F">
+      <w:start w:val="1"/>
+      <w:numFmt w:val="decimal"/>
+      <w:lvlText w:val="%1."/>
+      <w:lvlJc w:val="left"/>
+      <w:pPr>
+        <w:ind w:left="720" w:hanging="360"/>
+      </w:pPr>
+      <w:rPr>
+        <w:rFonts w:hint="default"/>
+      </w:rPr>
+    </w:lvl>
+    <w:lvl w:ilvl="1" w:tplc="04090019" w:tentative="1">
+      <w:start w:val="1"/>
+      <w:numFmt w:val="lowerLetter"/>
+      <w:lvlText w:val="%2."/>
+      <w:lvlJc w:val="left"/>
+      <w:pPr>
+        <w:ind w:left="1440" w:hanging="360"/>
+      </w:pPr>
+    </w:lvl>
+    <w:lvl w:ilvl="2" w:tplc="0409001B" w:tentative="1">
+      <w:start w:val="1"/>
+      <w:numFmt w:val="lowerRoman"/>
+      <w:lvlText w:val="%3."/>
+      <w:lvlJc w:val="right"/>
+      <w:pPr>
+        <w:ind w:left="2160" w:hanging="180"/>
+      </w:pPr>
+    </w:lvl>
+    <w:lvl w:ilvl="3" w:tplc="0409000F" w:tentative="1">
+      <w:start w:val="1"/>
+      <w:numFmt w:val="decimal"/>
+      <w:lvlText w:val="%4."/>
+      <w:lvlJc w:val="left"/>
+      <w:pPr>
+        <w:ind w:left="2880" w:hanging="360"/>
+      </w:pPr>
+    </w:lvl>
+    <w:lvl w:ilvl="4" w:tplc="04090019" w:tentative="1">
+      <w:start w:val="1"/>
+      <w:numFmt w:val="lowerLetter"/>
+      <w:lvlText w:val="%5."/>
+      <w:lvlJc w:val="left"/>
+      <w:pPr>
+        <w:ind w:left="3600" w:hanging="360"/>
+      </w:pPr>
+    </w:lvl>
+    <w:lvl w:ilvl="5" w:tplc="0409001B" w:tentative="1">
+      <w:start w:val="1"/>
+      <w:numFmt w:val="lowerRoman"/>
+      <w:lvlText w:val="%6."/>
+      <w:lvlJc w:val="right"/>
+      <w:pPr>
+        <w:ind w:left="4320" w:hanging="180"/>
+      </w:pPr>
+    </w:lvl>
+    <w:lvl w:ilvl="6" w:tplc="0409000F" w:tentative="1">
+      <w:start w:val="1"/>
+      <w:numFmt w:val="decimal"/>
+      <w:lvlText w:val="%7."/>
+      <w:lvlJc w:val="left"/>
+      <w:pPr>
+        <w:ind w:left="5040" w:hanging="360"/>
+      </w:pPr>
+    </w:lvl>
+    <w:lvl w:ilvl="7" w:tplc="04090019" w:tentative="1">
+      <w:start w:val="1"/>
+      <w:numFmt w:val="lowerLetter"/>
+      <w:lvlText w:val="%8."/>
+      <w:lvlJc w:val="left"/>
+      <w:pPr>
+        <w:ind w:left="5760" w:hanging="360"/>
+      </w:pPr>
+    </w:lvl>
+    <w:lvl w:ilvl="8" w:tplc="0409001B" w:tentative="1">
+      <w:start w:val="1"/>
+      <w:numFmt w:val="lowerRoman"/>
+      <w:lvlText w:val="%9."/>
+      <w:lvlJc w:val="right"/>
+      <w:pPr>
+        <w:ind w:left="6480" w:hanging="180"/>
+      </w:pPr>
+    </w:lvl>
+  </w:abstractNum>
+  <w:abstractNum w:abstractNumId="1" w15:restartNumberingAfterBreak="0">
+    <w:nsid w:val="23A538F2"/>
+    <w:multiLevelType w:val="hybridMultilevel"/>
+    <w:tmpl w:val="B358B29A"/>
+    <w:lvl w:ilvl="0" w:tplc="0409000F">
+      <w:start w:val="1"/>
+      <w:numFmt w:val="decimal"/>
+      <w:lvlText w:val="%1."/>
+      <w:lvlJc w:val="left"/>
+      <w:pPr>
+        <w:ind w:left="720" w:hanging="360"/>
+      </w:pPr>
+      <w:rPr>
+        <w:rFonts w:hint="default"/>
+      </w:rPr>
+    </w:lvl>
+    <w:lvl w:ilvl="1" w:tplc="04090019" w:tentative="1">
+      <w:start w:val="1"/>
+      <w:numFmt w:val="lowerLetter"/>
+      <w:lvlText w:val="%2."/>
+      <w:lvlJc w:val="left"/>
+      <w:pPr>
+        <w:ind w:left="1440" w:hanging="360"/>
+      </w:pPr>
+    </w:lvl>
+    <w:lvl w:ilvl="2" w:tplc="0409001B" w:tentative="1">
+      <w:start w:val="1"/>
+      <w:numFmt w:val="lowerRoman"/>
+      <w:lvlText w:val="%3."/>
+      <w:lvlJc w:val="right"/>
+      <w:pPr>
+        <w:ind w:left="2160" w:hanging="180"/>
+      </w:pPr>
+    </w:lvl>
+    <w:lvl w:ilvl="3" w:tplc="0409000F" w:tentative="1">
+      <w:start w:val="1"/>
+      <w:numFmt w:val="decimal"/>
+      <w:lvlText w:val="%4."/>
+      <w:lvlJc w:val="left"/>
+      <w:pPr>
+        <w:ind w:left="2880" w:hanging="360"/>
+      </w:pPr>
+    </w:lvl>
+    <w:lvl w:ilvl="4" w:tplc="04090019" w:tentative="1">
+      <w:start w:val="1"/>
+      <w:numFmt w:val="lowerLetter"/>
+      <w:lvlText w:val="%5."/>
+      <w:lvlJc w:val="left"/>
+      <w:pPr>
+        <w:ind w:left="3600" w:hanging="360"/>
+      </w:pPr>
+    </w:lvl>
+    <w:lvl w:ilvl="5" w:tplc="0409001B" w:tentative="1">
+      <w:start w:val="1"/>
+      <w:numFmt w:val="lowerRoman"/>
+      <w:lvlText w:val="%6."/>
+      <w:lvlJc w:val="right"/>
+      <w:pPr>
+        <w:ind w:left="4320" w:hanging="180"/>
+      </w:pPr>
+    </w:lvl>
+    <w:lvl w:ilvl="6" w:tplc="0409000F" w:tentative="1">
+      <w:start w:val="1"/>
+      <w:numFmt w:val="decimal"/>
+      <w:lvlText w:val="%7."/>
+      <w:lvlJc w:val="left"/>
+      <w:pPr>
+        <w:ind w:left="5040" w:hanging="360"/>
+      </w:pPr>
+    </w:lvl>
+    <w:lvl w:ilvl="7" w:tplc="04090019" w:tentative="1">
+      <w:start w:val="1"/>
+      <w:numFmt w:val="lowerLetter"/>
+      <w:lvlText w:val="%8."/>
+      <w:lvlJc w:val="left"/>
+      <w:pPr>
+        <w:ind w:left="5760" w:hanging="360"/>
+      </w:pPr>
+    </w:lvl>
+    <w:lvl w:ilvl="8" w:tplc="0409001B" w:tentative="1">
+      <w:start w:val="1"/>
+      <w:numFmt w:val="lowerRoman"/>
+      <w:lvlText w:val="%9."/>
+      <w:lvlJc w:val="right"/>
+      <w:pPr>
+        <w:ind w:left="6480" w:hanging="180"/>
+      </w:pPr>
+    </w:lvl>
+  </w:abstractNum>
+  <w:abstractNum w:abstractNumId="2" w15:restartNumberingAfterBreak="0">
+    <w:nsid w:val="2A512037"/>
+    <w:multiLevelType w:val="hybridMultilevel"/>
+    <w:tmpl w:val="2B70C258"/>
+    <w:lvl w:ilvl="0" w:tplc="0409000F">
+      <w:start w:val="1"/>
+      <w:numFmt w:val="decimal"/>
+      <w:lvlText w:val="%1."/>
+      <w:lvlJc w:val="left"/>
+      <w:pPr>
+        <w:ind w:left="720" w:hanging="360"/>
+      </w:pPr>
+      <w:rPr>
+        <w:rFonts w:hint="default"/>
+      </w:rPr>
+    </w:lvl>
+    <w:lvl w:ilvl="1" w:tplc="04090019" w:tentative="1">
+      <w:start w:val="1"/>
+      <w:numFmt w:val="lowerLetter"/>
+      <w:lvlText w:val="%2."/>
+      <w:lvlJc w:val="left"/>
+      <w:pPr>
+        <w:ind w:left="1440" w:hanging="360"/>
+      </w:pPr>
+    </w:lvl>
+    <w:lvl w:ilvl="2" w:tplc="0409001B" w:tentative="1">
+      <w:start w:val="1"/>
+      <w:numFmt w:val="lowerRoman"/>
+      <w:lvlText w:val="%3."/>
+      <w:lvlJc w:val="right"/>
+      <w:pPr>
+        <w:ind w:left="2160" w:hanging="180"/>
+      </w:pPr>
+    </w:lvl>
+    <w:lvl w:ilvl="3" w:tplc="0409000F" w:tentative="1">
+      <w:start w:val="1"/>
+      <w:numFmt w:val="decimal"/>
+      <w:lvlText w:val="%4."/>
+      <w:lvlJc w:val="left"/>
+      <w:pPr>
+        <w:ind w:left="2880" w:hanging="360"/>
+      </w:pPr>
+    </w:lvl>
+    <w:lvl w:ilvl="4" w:tplc="04090019" w:tentative="1">
+      <w:start w:val="1"/>
+      <w:numFmt w:val="lowerLetter"/>
+      <w:lvlText w:val="%5."/>
+      <w:lvlJc w:val="left"/>
+      <w:pPr>
+        <w:ind w:left="3600" w:hanging="360"/>
+      </w:pPr>
+    </w:lvl>
+    <w:lvl w:ilvl="5" w:tplc="0409001B" w:tentative="1">
+      <w:start w:val="1"/>
+      <w:numFmt w:val="lowerRoman"/>
+      <w:lvlText w:val="%6."/>
+      <w:lvlJc w:val="right"/>
+      <w:pPr>
+        <w:ind w:left="4320" w:hanging="180"/>
+      </w:pPr>
+    </w:lvl>
+    <w:lvl w:ilvl="6" w:tplc="0409000F" w:tentative="1">
+      <w:start w:val="1"/>
+      <w:numFmt w:val="decimal"/>
+      <w:lvlText w:val="%7."/>
+      <w:lvlJc w:val="left"/>
+      <w:pPr>
+        <w:ind w:left="5040" w:hanging="360"/>
+      </w:pPr>
+    </w:lvl>
+    <w:lvl w:ilvl="7" w:tplc="04090019" w:tentative="1">
+      <w:start w:val="1"/>
+      <w:numFmt w:val="lowerLetter"/>
+      <w:lvlText w:val="%8."/>
+      <w:lvlJc w:val="left"/>
+      <w:pPr>
+        <w:ind w:left="5760" w:hanging="360"/>
+      </w:pPr>
+    </w:lvl>
+    <w:lvl w:ilvl="8" w:tplc="0409001B" w:tentative="1">
+      <w:start w:val="1"/>
+      <w:numFmt w:val="lowerRoman"/>
+      <w:lvlText w:val="%9."/>
+      <w:lvlJc w:val="right"/>
+      <w:pPr>
+        <w:ind w:left="6480" w:hanging="180"/>
+      </w:pPr>
+    </w:lvl>
+  </w:abstractNum>
+  <w:abstractNum w:abstractNumId="3" w15:restartNumberingAfterBreak="0">
+    <w:nsid w:val="34CD5E44"/>
+    <w:multiLevelType w:val="hybridMultilevel"/>
+    <w:tmpl w:val="1884CC06"/>
+    <w:lvl w:ilvl="0" w:tplc="0409000F">
+      <w:start w:val="1"/>
+      <w:numFmt w:val="decimal"/>
+      <w:lvlText w:val="%1."/>
+      <w:lvlJc w:val="left"/>
+      <w:pPr>
+        <w:ind w:left="720" w:hanging="360"/>
+      </w:pPr>
+      <w:rPr>
+        <w:rFonts w:hint="default"/>
+      </w:rPr>
+    </w:lvl>
+    <w:lvl w:ilvl="1" w:tplc="04090019" w:tentative="1">
+      <w:start w:val="1"/>
+      <w:numFmt w:val="lowerLetter"/>
+      <w:lvlText w:val="%2."/>
+      <w:lvlJc w:val="left"/>
+      <w:pPr>
+        <w:ind w:left="1440" w:hanging="360"/>
+      </w:pPr>
+    </w:lvl>
+    <w:lvl w:ilvl="2" w:tplc="0409001B" w:tentative="1">
+      <w:start w:val="1"/>
+      <w:numFmt w:val="lowerRoman"/>
+      <w:lvlText w:val="%3."/>
+      <w:lvlJc w:val="right"/>
+      <w:pPr>
+        <w:ind w:left="2160" w:hanging="180"/>
+      </w:pPr>
+    </w:lvl>
+    <w:lvl w:ilvl="3" w:tplc="0409000F" w:tentative="1">
+      <w:start w:val="1"/>
+      <w:numFmt w:val="decimal"/>
+      <w:lvlText w:val="%4."/>
+      <w:lvlJc w:val="left"/>
+      <w:pPr>
+        <w:ind w:left="2880" w:hanging="360"/>
+      </w:pPr>
+    </w:lvl>
+    <w:lvl w:ilvl="4" w:tplc="04090019" w:tentative="1">
+      <w:start w:val="1"/>
+      <w:numFmt w:val="lowerLetter"/>
+      <w:lvlText w:val="%5."/>
+      <w:lvlJc w:val="left"/>
+      <w:pPr>
+        <w:ind w:left="3600" w:hanging="360"/>
+      </w:pPr>
+    </w:lvl>
+    <w:lvl w:ilvl="5" w:tplc="0409001B" w:tentative="1">
+      <w:start w:val="1"/>
+      <w:numFmt w:val="lowerRoman"/>
+      <w:lvlText w:val="%6."/>
+      <w:lvlJc w:val="right"/>
+      <w:pPr>
+        <w:ind w:left="4320" w:hanging="180"/>
+      </w:pPr>
+    </w:lvl>
+    <w:lvl w:ilvl="6" w:tplc="0409000F" w:tentative="1">
+      <w:start w:val="1"/>
+      <w:numFmt w:val="decimal"/>
+      <w:lvlText w:val="%7."/>
+      <w:lvlJc w:val="left"/>
+      <w:pPr>
+        <w:ind w:left="5040" w:hanging="360"/>
+      </w:pPr>
+    </w:lvl>
+    <w:lvl w:ilvl="7" w:tplc="04090019" w:tentative="1">
+      <w:start w:val="1"/>
+      <w:numFmt w:val="lowerLetter"/>
+      <w:lvlText w:val="%8."/>
+      <w:lvlJc w:val="left"/>
+      <w:pPr>
+        <w:ind w:left="5760" w:hanging="360"/>
+      </w:pPr>
+    </w:lvl>
+    <w:lvl w:ilvl="8" w:tplc="0409001B" w:tentative="1">
+      <w:start w:val="1"/>
+      <w:numFmt w:val="lowerRoman"/>
+      <w:lvlText w:val="%9."/>
+      <w:lvlJc w:val="right"/>
+      <w:pPr>
+        <w:ind w:left="6480" w:hanging="180"/>
+      </w:pPr>
+    </w:lvl>
+  </w:abstractNum>
+  <w:abstractNum w:abstractNumId="4" w15:restartNumberingAfterBreak="0">
+    <w:nsid w:val="35287E32"/>
+    <w:multiLevelType w:val="hybridMultilevel"/>
+    <w:tmpl w:val="4900ED76"/>
+    <w:lvl w:ilvl="0" w:tplc="0409000F">
+      <w:start w:val="1"/>
+      <w:numFmt w:val="decimal"/>
+      <w:lvlText w:val="%1."/>
+      <w:lvlJc w:val="left"/>
+      <w:pPr>
+        <w:ind w:left="720" w:hanging="360"/>
+      </w:pPr>
+      <w:rPr>
+        <w:rFonts w:hint="default"/>
+      </w:rPr>
+    </w:lvl>
+    <w:lvl w:ilvl="1" w:tplc="04090019" w:tentative="1">
+      <w:start w:val="1"/>
+      <w:numFmt w:val="lowerLetter"/>
+      <w:lvlText w:val="%2."/>
+      <w:lvlJc w:val="left"/>
+      <w:pPr>
+        <w:ind w:left="1440" w:hanging="360"/>
+      </w:pPr>
+    </w:lvl>
+    <w:lvl w:ilvl="2" w:tplc="0409001B" w:tentative="1">
+      <w:start w:val="1"/>
+      <w:numFmt w:val="lowerRoman"/>
+      <w:lvlText w:val="%3."/>
+      <w:lvlJc w:val="right"/>
+      <w:pPr>
+        <w:ind w:left="2160" w:hanging="180"/>
+      </w:pPr>
+    </w:lvl>
+    <w:lvl w:ilvl="3" w:tplc="0409000F" w:tentative="1">
+      <w:start w:val="1"/>
+      <w:numFmt w:val="decimal"/>
+      <w:lvlText w:val="%4."/>
+      <w:lvlJc w:val="left"/>
+      <w:pPr>
+        <w:ind w:left="2880" w:hanging="360"/>
+      </w:pPr>
+    </w:lvl>
+    <w:lvl w:ilvl="4" w:tplc="04090019" w:tentative="1">
+      <w:start w:val="1"/>
+      <w:numFmt w:val="lowerLetter"/>
+      <w:lvlText w:val="%5."/>
+      <w:lvlJc w:val="left"/>
+      <w:pPr>
+        <w:ind w:left="3600" w:hanging="360"/>
+      </w:pPr>
+    </w:lvl>
+    <w:lvl w:ilvl="5" w:tplc="0409001B" w:tentative="1">
+      <w:start w:val="1"/>
+      <w:numFmt w:val="lowerRoman"/>
+      <w:lvlText w:val="%6."/>
+      <w:lvlJc w:val="right"/>
+      <w:pPr>
+        <w:ind w:left="4320" w:hanging="180"/>
+      </w:pPr>
+    </w:lvl>
+    <w:lvl w:ilvl="6" w:tplc="0409000F" w:tentative="1">
+      <w:start w:val="1"/>
+      <w:numFmt w:val="decimal"/>
+      <w:lvlText w:val="%7."/>
+      <w:lvlJc w:val="left"/>
+      <w:pPr>
+        <w:ind w:left="5040" w:hanging="360"/>
+      </w:pPr>
+    </w:lvl>
+    <w:lvl w:ilvl="7" w:tplc="04090019" w:tentative="1">
+      <w:start w:val="1"/>
+      <w:numFmt w:val="lowerLetter"/>
+      <w:lvlText w:val="%8."/>
+      <w:lvlJc w:val="left"/>
+      <w:pPr>
+        <w:ind w:left="5760" w:hanging="360"/>
+      </w:pPr>
+    </w:lvl>
+    <w:lvl w:ilvl="8" w:tplc="0409001B" w:tentative="1">
+      <w:start w:val="1"/>
+      <w:numFmt w:val="lowerRoman"/>
+      <w:lvlText w:val="%9."/>
+      <w:lvlJc w:val="right"/>
+      <w:pPr>
+        <w:ind w:left="6480" w:hanging="180"/>
+      </w:pPr>
+    </w:lvl>
+  </w:abstractNum>
+  <w:abstractNum w:abstractNumId="5" w15:restartNumberingAfterBreak="0">
+    <w:nsid w:val="47A07A8E"/>
+    <w:multiLevelType w:val="hybridMultilevel"/>
+    <w:tmpl w:val="E7A2EC82"/>
+    <w:lvl w:ilvl="0" w:tplc="0409000F">
+      <w:start w:val="1"/>
+      <w:numFmt w:val="decimal"/>
+      <w:lvlText w:val="%1."/>
+      <w:lvlJc w:val="left"/>
+      <w:pPr>
+        <w:ind w:left="720" w:hanging="360"/>
+      </w:pPr>
+      <w:rPr>
+        <w:rFonts w:hint="default"/>
+      </w:rPr>
+    </w:lvl>
+    <w:lvl w:ilvl="1" w:tplc="04090019" w:tentative="1">
+      <w:start w:val="1"/>
+      <w:numFmt w:val="lowerLetter"/>
+      <w:lvlText w:val="%2."/>
+      <w:lvlJc w:val="left"/>
+      <w:pPr>
+        <w:ind w:left="1440" w:hanging="360"/>
+      </w:pPr>
+    </w:lvl>
+    <w:lvl w:ilvl="2" w:tplc="0409001B" w:tentative="1">
+      <w:start w:val="1"/>
+      <w:numFmt w:val="lowerRoman"/>
+      <w:lvlText w:val="%3."/>
+      <w:lvlJc w:val="right"/>
+      <w:pPr>
+        <w:ind w:left="2160" w:hanging="180"/>
+      </w:pPr>
+    </w:lvl>
+    <w:lvl w:ilvl="3" w:tplc="0409000F" w:tentative="1">
+      <w:start w:val="1"/>
+      <w:numFmt w:val="decimal"/>
+      <w:lvlText w:val="%4."/>
+      <w:lvlJc w:val="left"/>
+      <w:pPr>
+        <w:ind w:left="2880" w:hanging="360"/>
+      </w:pPr>
+    </w:lvl>
+    <w:lvl w:ilvl="4" w:tplc="04090019" w:tentative="1">
+      <w:start w:val="1"/>
+      <w:numFmt w:val="lowerLetter"/>
+      <w:lvlText w:val="%5."/>
+      <w:lvlJc w:val="left"/>
+      <w:pPr>
+        <w:ind w:left="3600" w:hanging="360"/>
+      </w:pPr>
+    </w:lvl>
+    <w:lvl w:ilvl="5" w:tplc="0409001B" w:tentative="1">
+      <w:start w:val="1"/>
+      <w:numFmt w:val="lowerRoman"/>
+      <w:lvlText w:val="%6."/>
+      <w:lvlJc w:val="right"/>
+      <w:pPr>
+        <w:ind w:left="4320" w:hanging="180"/>
+      </w:pPr>
+    </w:lvl>
+    <w:lvl w:ilvl="6" w:tplc="0409000F" w:tentative="1">
+      <w:start w:val="1"/>
+      <w:numFmt w:val="decimal"/>
+      <w:lvlText w:val="%7."/>
+      <w:lvlJc w:val="left"/>
+      <w:pPr>
+        <w:ind w:left="5040" w:hanging="360"/>
+      </w:pPr>
+    </w:lvl>
+    <w:lvl w:ilvl="7" w:tplc="04090019" w:tentative="1">
+      <w:start w:val="1"/>
+      <w:numFmt w:val="lowerLetter"/>
+      <w:lvlText w:val="%8."/>
+      <w:lvlJc w:val="left"/>
+      <w:pPr>
+        <w:ind w:left="5760" w:hanging="360"/>
+      </w:pPr>
+    </w:lvl>
+    <w:lvl w:ilvl="8" w:tplc="0409001B" w:tentative="1">
+      <w:start w:val="1"/>
+      <w:numFmt w:val="lowerRoman"/>
+      <w:lvlText w:val="%9."/>
+      <w:lvlJc w:val="right"/>
+      <w:pPr>
+        <w:ind w:left="6480" w:hanging="180"/>
+      </w:pPr>
+    </w:lvl>
+  </w:abstractNum>
+  <w:abstractNum w:abstractNumId="6" w15:restartNumberingAfterBreak="0">
+    <w:nsid w:val="568A4747"/>
+    <w:multiLevelType w:val="hybridMultilevel"/>
+    <w:tmpl w:val="AD82F412"/>
+    <w:lvl w:ilvl="0" w:tplc="9356C622">
+      <w:numFmt w:val="bullet"/>
+      <w:lvlText w:val="-"/>
+      <w:lvlJc w:val="left"/>
+      <w:pPr>
+        <w:ind w:left="720" w:hanging="360"/>
+      </w:pPr>
+      <w:rPr>
+        <w:rFonts w:ascii="Calibri" w:eastAsiaTheme="minorHAnsi" w:hAnsi="Calibri" w:cs="Calibri" w:hint="default"/>
+      </w:rPr>
+    </w:lvl>
+    <w:lvl w:ilvl="1" w:tplc="04090003" w:tentative="1">
+      <w:start w:val="1"/>
+      <w:numFmt w:val="bullet"/>
+      <w:lvlText w:val="o"/>
+      <w:lvlJc w:val="left"/>
+      <w:pPr>
+        <w:ind w:left="1440" w:hanging="360"/>
+      </w:pPr>
+      <w:rPr>
+        <w:rFonts w:ascii="Courier New" w:hAnsi="Courier New" w:cs="Courier New" w:hint="default"/>
+      </w:rPr>
+    </w:lvl>
+    <w:lvl w:ilvl="2" w:tplc="04090005" w:tentative="1">
+      <w:start w:val="1"/>
+      <w:numFmt w:val="bullet"/>
+      <w:lvlText w:val=""/>
+      <w:lvlJc w:val="left"/>
+      <w:pPr>
+        <w:ind w:left="2160" w:hanging="360"/>
+      </w:pPr>
+      <w:rPr>
+        <w:rFonts w:ascii="Wingdings" w:hAnsi="Wingdings" w:hint="default"/>
+      </w:rPr>
+    </w:lvl>
+    <w:lvl w:ilvl="3" w:tplc="04090001" w:tentative="1">
+      <w:start w:val="1"/>
+      <w:numFmt w:val="bullet"/>
+      <w:lvlText w:val=""/>
+      <w:lvlJc w:val="left"/>
+      <w:pPr>
+        <w:ind w:left="2880" w:hanging="360"/>
+      </w:pPr>
+      <w:rPr>
+        <w:rFonts w:ascii="Symbol" w:hAnsi="Symbol" w:hint="default"/>
+      </w:rPr>
+    </w:lvl>
+    <w:lvl w:ilvl="4" w:tplc="04090003" w:tentative="1">
+      <w:start w:val="1"/>
+      <w:numFmt w:val="bullet"/>
+      <w:lvlText w:val="o"/>
+      <w:lvlJc w:val="left"/>
+      <w:pPr>
+        <w:ind w:left="3600" w:hanging="360"/>
+      </w:pPr>
+      <w:rPr>
+        <w:rFonts w:ascii="Courier New" w:hAnsi="Courier New" w:cs="Courier New" w:hint="default"/>
+      </w:rPr>
+    </w:lvl>
+    <w:lvl w:ilvl="5" w:tplc="04090005" w:tentative="1">
+      <w:start w:val="1"/>
+      <w:numFmt w:val="bullet"/>
+      <w:lvlText w:val=""/>
+      <w:lvlJc w:val="left"/>
+      <w:pPr>
+        <w:ind w:left="4320" w:hanging="360"/>
+      </w:pPr>
+      <w:rPr>
+        <w:rFonts w:ascii="Wingdings" w:hAnsi="Wingdings" w:hint="default"/>
+      </w:rPr>
+    </w:lvl>
+    <w:lvl w:ilvl="6" w:tplc="04090001" w:tentative="1">
+      <w:start w:val="1"/>
+      <w:numFmt w:val="bullet"/>
+      <w:lvlText w:val=""/>
+      <w:lvlJc w:val="left"/>
+      <w:pPr>
+        <w:ind w:left="5040" w:hanging="360"/>
+      </w:pPr>
+      <w:rPr>
+        <w:rFonts w:ascii="Symbol" w:hAnsi="Symbol" w:hint="default"/>
+      </w:rPr>
+    </w:lvl>
+    <w:lvl w:ilvl="7" w:tplc="04090003" w:tentative="1">
+      <w:start w:val="1"/>
+      <w:numFmt w:val="bullet"/>
+      <w:lvlText w:val="o"/>
+      <w:lvlJc w:val="left"/>
+      <w:pPr>
+        <w:ind w:left="5760" w:hanging="360"/>
+      </w:pPr>
+      <w:rPr>
+        <w:rFonts w:ascii="Courier New" w:hAnsi="Courier New" w:cs="Courier New" w:hint="default"/>
+      </w:rPr>
+    </w:lvl>
+    <w:lvl w:ilvl="8" w:tplc="04090005" w:tentative="1">
+      <w:start w:val="1"/>
+      <w:numFmt w:val="bullet"/>
+      <w:lvlText w:val=""/>
+      <w:lvlJc w:val="left"/>
+      <w:pPr>
+        <w:ind w:left="6480" w:hanging="360"/>
+      </w:pPr>
+      <w:rPr>
+        <w:rFonts w:ascii="Wingdings" w:hAnsi="Wingdings" w:hint="default"/>
+      </w:rPr>
+    </w:lvl>
+  </w:abstractNum>
+  <w:num w:numId="1" w16cid:durableId="1800999675">
+    <w:abstractNumId w:val="6"/>
+  </w:num>
+  <w:num w:numId="2" w16cid:durableId="1923875360">
+    <w:abstractNumId w:val="4"/>
+  </w:num>
+  <w:num w:numId="3" w16cid:durableId="1411853667">
+    <w:abstractNumId w:val="1"/>
+  </w:num>
+  <w:num w:numId="4" w16cid:durableId="9642693">
+    <w:abstractNumId w:val="0"/>
+  </w:num>
+  <w:num w:numId="5" w16cid:durableId="857039901">
+    <w:abstractNumId w:val="5"/>
+  </w:num>
+  <w:num w:numId="6" w16cid:durableId="2112428677">
+    <w:abstractNumId w:val="3"/>
+  </w:num>
+  <w:num w:numId="7" w16cid:durableId="230232752">
+    <w:abstractNumId w:val="2"/>
+  </w:num>
+</w:numbering>
 </file>
 
 <file path=word/styles.xml><?xml version="1.0" encoding="utf-8"?>
@@ -995,6 +5743,25 @@
       <w:spacing w:val="5"/>
     </w:rPr>
   </w:style>
+  <w:style w:type="table" w:styleId="TableGrid">
+    <w:name w:val="Table Grid"/>
+    <w:basedOn w:val="TableNormal"/>
+    <w:uiPriority w:val="39"/>
+    <w:rsid w:val="00C50984"/>
+    <w:pPr>
+      <w:spacing w:after="0" w:line="240" w:lineRule="auto"/>
+    </w:pPr>
+    <w:tblPr>
+      <w:tblBorders>
+        <w:top w:val="single" w:sz="4" w:space="0" w:color="auto"/>
+        <w:left w:val="single" w:sz="4" w:space="0" w:color="auto"/>
+        <w:bottom w:val="single" w:sz="4" w:space="0" w:color="auto"/>
+        <w:right w:val="single" w:sz="4" w:space="0" w:color="auto"/>
+        <w:insideH w:val="single" w:sz="4" w:space="0" w:color="auto"/>
+        <w:insideV w:val="single" w:sz="4" w:space="0" w:color="auto"/>
+      </w:tblBorders>
+    </w:tblPr>
+  </w:style>
 </w:styles>
 </file>
 

</xml_diff>